<commit_message>
A. We Need the Zero
</commit_message>
<xml_diff>
--- a/week07/solution.docx
+++ b/week07/solution.docx
@@ -8256,6 +8256,1314 @@
     <w:p/>
     <w:p/>
     <w:p/>
+    <w:p>
+      <w:pPr>
+        <w:rPr>
+          <w:b/>
+          <w:bCs/>
+        </w:rPr>
+      </w:pPr>
+      <w:r>
+        <w:rPr>
+          <w:b/>
+          <w:bCs/>
+          <w:sz w:val="28"/>
+          <w:szCs w:val="28"/>
+          <w:highlight w:val="green"/>
+        </w:rPr>
+        <w:t>A. We Need the Zero</w:t>
+      </w:r>
+      <w:r>
+        <w:rPr>
+          <w:b/>
+          <w:bCs/>
+          <w:sz w:val="28"/>
+          <w:szCs w:val="28"/>
+          <w:highlight w:val="green"/>
+        </w:rPr>
+        <w:t xml:space="preserve"> - </w:t>
+      </w:r>
+      <w:hyperlink r:id="rId10" w:history="1">
+        <w:r>
+          <w:rPr>
+            <w:rStyle w:val="Hyperlink"/>
+            <w:b/>
+            <w:bCs/>
+            <w:sz w:val="28"/>
+            <w:szCs w:val="28"/>
+            <w:highlight w:val="green"/>
+          </w:rPr>
+          <w:t>https://codeforces.com/problemset/problem/1805/A</w:t>
+        </w:r>
+      </w:hyperlink>
+    </w:p>
+    <w:p>
+      <w:r>
+        <w:pict w14:anchorId="673DF7B3">
+          <v:rect id="_x0000_i1279" style="width:0;height:1.5pt" o:hralign="center" o:hrstd="t" o:hr="t" fillcolor="#a0a0a0" stroked="f"/>
+        </w:pict>
+      </w:r>
+    </w:p>
+    <w:p>
+      <w:pPr>
+        <w:rPr>
+          <w:b/>
+          <w:bCs/>
+        </w:rPr>
+      </w:pPr>
+      <w:r>
+        <w:rPr>
+          <w:b/>
+          <w:bCs/>
+        </w:rPr>
+        <w:t>Problem Statement (Simplified)</w:t>
+      </w:r>
+    </w:p>
+    <w:p>
+      <w:r>
+        <w:t>You are given an array of non-negative integers:</w:t>
+      </w:r>
+    </w:p>
+    <w:p>
+      <w:r>
+        <w:t>a = [a1, a2, ..., an]</w:t>
+      </w:r>
+    </w:p>
+    <w:p>
+      <w:r>
+        <w:lastRenderedPageBreak/>
+        <w:t>You can choose an integer x (0 ≤ x &lt; 2⁸) and create a new array:</w:t>
+      </w:r>
+    </w:p>
+    <w:p>
+      <w:r>
+        <w:t>b[</w:t>
+      </w:r>
+      <w:proofErr w:type="spellStart"/>
+      <w:r>
+        <w:t>i</w:t>
+      </w:r>
+      <w:proofErr w:type="spellEnd"/>
+      <w:r>
+        <w:t>] = a[</w:t>
+      </w:r>
+      <w:proofErr w:type="spellStart"/>
+      <w:r>
+        <w:t>i</w:t>
+      </w:r>
+      <w:proofErr w:type="spellEnd"/>
+      <w:r>
+        <w:t>] XOR x</w:t>
+      </w:r>
+    </w:p>
+    <w:p>
+      <w:r>
+        <w:t xml:space="preserve">The task is to </w:t>
+      </w:r>
+      <w:r>
+        <w:rPr>
+          <w:b/>
+          <w:bCs/>
+        </w:rPr>
+        <w:t>find any x</w:t>
+      </w:r>
+      <w:r>
+        <w:t xml:space="preserve"> such that:</w:t>
+      </w:r>
+    </w:p>
+    <w:p>
+      <w:r>
+        <w:t>b1 XOR b2 XOR ... XOR bn = 0</w:t>
+      </w:r>
+    </w:p>
+    <w:p>
+      <w:r>
+        <w:t>If no such x exists, print -1. Otherwise, print a valid x.</w:t>
+      </w:r>
+    </w:p>
+    <w:p>
+      <w:r>
+        <w:t>Constraints:</w:t>
+      </w:r>
+    </w:p>
+    <w:p>
+      <w:pPr>
+        <w:numPr>
+          <w:ilvl w:val="0"/>
+          <w:numId w:val="37"/>
+        </w:numPr>
+      </w:pPr>
+      <w:r>
+        <w:t>1 ≤ n ≤ 1000</w:t>
+      </w:r>
+    </w:p>
+    <w:p>
+      <w:pPr>
+        <w:numPr>
+          <w:ilvl w:val="0"/>
+          <w:numId w:val="37"/>
+        </w:numPr>
+      </w:pPr>
+      <w:r>
+        <w:t>0 ≤ ai &lt; 2⁸</w:t>
+      </w:r>
+    </w:p>
+    <w:p>
+      <w:pPr>
+        <w:numPr>
+          <w:ilvl w:val="0"/>
+          <w:numId w:val="37"/>
+        </w:numPr>
+      </w:pPr>
+      <w:r>
+        <w:t>Sum of n over all test cases ≤ 1000</w:t>
+      </w:r>
+    </w:p>
+    <w:p>
+      <w:r>
+        <w:pict w14:anchorId="4F548024">
+          <v:rect id="_x0000_i1280" style="width:0;height:1.5pt" o:hralign="center" o:hrstd="t" o:hr="t" fillcolor="#a0a0a0" stroked="f"/>
+        </w:pict>
+      </w:r>
+    </w:p>
+    <w:p>
+      <w:pPr>
+        <w:rPr>
+          <w:b/>
+          <w:bCs/>
+        </w:rPr>
+      </w:pPr>
+      <w:r>
+        <w:rPr>
+          <w:b/>
+          <w:bCs/>
+        </w:rPr>
+        <w:t>How to Think About It</w:t>
+      </w:r>
+    </w:p>
+    <w:p>
+      <w:r>
+        <w:t xml:space="preserve">Key observation: </w:t>
+      </w:r>
+      <w:r>
+        <w:rPr>
+          <w:b/>
+          <w:bCs/>
+        </w:rPr>
+        <w:t>XOR properties</w:t>
+      </w:r>
+      <w:r>
+        <w:t>:</w:t>
+      </w:r>
+    </w:p>
+    <w:p>
+      <w:r>
+        <w:t>(a1 XOR x) XOR (a2 XOR x) XOR ... XOR (an XOR x)</w:t>
+      </w:r>
+    </w:p>
+    <w:p>
+      <w:r>
+        <w:t>= (a1 XOR a2 XOR ... XOR an) XOR (x XOR x XOR ... XOR x)</w:t>
+      </w:r>
+    </w:p>
+    <w:p>
+      <w:pPr>
+        <w:numPr>
+          <w:ilvl w:val="0"/>
+          <w:numId w:val="38"/>
+        </w:numPr>
+      </w:pPr>
+      <w:r>
+        <w:t>Let S = a1 XOR a2 XOR ... XOR an</w:t>
+      </w:r>
+    </w:p>
+    <w:p>
+      <w:pPr>
+        <w:numPr>
+          <w:ilvl w:val="0"/>
+          <w:numId w:val="38"/>
+        </w:numPr>
+      </w:pPr>
+      <w:r>
+        <w:t>Let n = size of array</w:t>
+      </w:r>
+    </w:p>
+    <w:p>
+      <w:r>
+        <w:t>Then:</w:t>
+      </w:r>
+    </w:p>
+    <w:p>
+      <w:r>
+        <w:t>(b1 XOR ... XOR bn) = S XOR (x repeated n times)</w:t>
+      </w:r>
+    </w:p>
+    <w:p>
+      <w:r>
+        <w:rPr>
+          <w:b/>
+          <w:bCs/>
+        </w:rPr>
+        <w:t>Property of XOR repeated:</w:t>
+      </w:r>
+    </w:p>
+    <w:p>
+      <w:pPr>
+        <w:numPr>
+          <w:ilvl w:val="0"/>
+          <w:numId w:val="39"/>
+        </w:numPr>
+      </w:pPr>
+      <w:r>
+        <w:t xml:space="preserve">If n is </w:t>
+      </w:r>
+      <w:r>
+        <w:rPr>
+          <w:b/>
+          <w:bCs/>
+        </w:rPr>
+        <w:t>odd</w:t>
+      </w:r>
+      <w:r>
+        <w:t xml:space="preserve"> → x XORed odd times = x</w:t>
+      </w:r>
+    </w:p>
+    <w:p>
+      <w:pPr>
+        <w:numPr>
+          <w:ilvl w:val="0"/>
+          <w:numId w:val="39"/>
+        </w:numPr>
+      </w:pPr>
+      <w:r>
+        <w:t xml:space="preserve">If n is </w:t>
+      </w:r>
+      <w:r>
+        <w:rPr>
+          <w:b/>
+          <w:bCs/>
+        </w:rPr>
+        <w:t>even</w:t>
+      </w:r>
+      <w:r>
+        <w:t xml:space="preserve"> → x XORed even times = 0</w:t>
+      </w:r>
+    </w:p>
+    <w:p>
+      <w:r>
+        <w:t>Thus:</w:t>
+      </w:r>
+    </w:p>
+    <w:p>
+      <w:pPr>
+        <w:rPr>
+          <w:b/>
+          <w:bCs/>
+        </w:rPr>
+      </w:pPr>
+      <w:r>
+        <w:rPr>
+          <w:b/>
+          <w:bCs/>
+        </w:rPr>
+        <w:t>Case Analysis</w:t>
+      </w:r>
+    </w:p>
+    <w:p>
+      <w:pPr>
+        <w:numPr>
+          <w:ilvl w:val="0"/>
+          <w:numId w:val="40"/>
+        </w:numPr>
+      </w:pPr>
+      <w:r>
+        <w:rPr>
+          <w:b/>
+          <w:bCs/>
+        </w:rPr>
+        <w:t>n is odd</w:t>
+      </w:r>
+      <w:r>
+        <w:t>:</w:t>
+      </w:r>
+    </w:p>
+    <w:p>
+      <w:r>
+        <w:t>S XOR x = 0</w:t>
+      </w:r>
+    </w:p>
+    <w:p>
+      <w:r>
+        <w:t>=&gt; x = S</w:t>
+      </w:r>
+    </w:p>
+    <w:p>
+      <w:pPr>
+        <w:numPr>
+          <w:ilvl w:val="0"/>
+          <w:numId w:val="41"/>
+        </w:numPr>
+      </w:pPr>
+      <w:r>
+        <w:lastRenderedPageBreak/>
+        <w:t>Always possible to choose x = S.</w:t>
+      </w:r>
+    </w:p>
+    <w:p>
+      <w:pPr>
+        <w:numPr>
+          <w:ilvl w:val="0"/>
+          <w:numId w:val="42"/>
+        </w:numPr>
+      </w:pPr>
+      <w:r>
+        <w:rPr>
+          <w:b/>
+          <w:bCs/>
+        </w:rPr>
+        <w:t>n is even</w:t>
+      </w:r>
+      <w:r>
+        <w:t>:</w:t>
+      </w:r>
+    </w:p>
+    <w:p>
+      <w:r>
+        <w:t>S XOR (x XOR x XOR ... even times) = S XOR 0 = S</w:t>
+      </w:r>
+    </w:p>
+    <w:p>
+      <w:pPr>
+        <w:numPr>
+          <w:ilvl w:val="0"/>
+          <w:numId w:val="43"/>
+        </w:numPr>
+      </w:pPr>
+      <w:r>
+        <w:t>We want result = 0 → S must already be 0</w:t>
+      </w:r>
+    </w:p>
+    <w:p>
+      <w:pPr>
+        <w:numPr>
+          <w:ilvl w:val="0"/>
+          <w:numId w:val="43"/>
+        </w:numPr>
+      </w:pPr>
+      <w:r>
+        <w:t xml:space="preserve">If S = 0 → any x works. In this solution, x = </w:t>
+      </w:r>
+      <w:proofErr w:type="spellStart"/>
+      <w:proofErr w:type="gramStart"/>
+      <w:r>
+        <w:t>a.back</w:t>
+      </w:r>
+      <w:proofErr w:type="spellEnd"/>
+      <w:proofErr w:type="gramEnd"/>
+      <w:r>
+        <w:t>() is chosen.</w:t>
+      </w:r>
+    </w:p>
+    <w:p>
+      <w:pPr>
+        <w:numPr>
+          <w:ilvl w:val="0"/>
+          <w:numId w:val="43"/>
+        </w:numPr>
+      </w:pPr>
+      <w:r>
+        <w:t>If S ≠ 0 → impossible → print -1</w:t>
+      </w:r>
+    </w:p>
+    <w:p>
+      <w:r>
+        <w:pict w14:anchorId="77C4D76A">
+          <v:rect id="_x0000_i1281" style="width:0;height:1.5pt" o:hralign="center" o:hrstd="t" o:hr="t" fillcolor="#a0a0a0" stroked="f"/>
+        </w:pict>
+      </w:r>
+    </w:p>
+    <w:p>
+      <w:pPr>
+        <w:rPr>
+          <w:b/>
+          <w:bCs/>
+        </w:rPr>
+      </w:pPr>
+      <w:r>
+        <w:rPr>
+          <w:b/>
+          <w:bCs/>
+        </w:rPr>
+        <w:t>Solution Approach</w:t>
+      </w:r>
+    </w:p>
+    <w:p>
+      <w:pPr>
+        <w:numPr>
+          <w:ilvl w:val="0"/>
+          <w:numId w:val="44"/>
+        </w:numPr>
+      </w:pPr>
+      <w:r>
+        <w:t>Read input array and compute S = XOR of all elements.</w:t>
+      </w:r>
+    </w:p>
+    <w:p>
+      <w:pPr>
+        <w:numPr>
+          <w:ilvl w:val="0"/>
+          <w:numId w:val="44"/>
+        </w:numPr>
+      </w:pPr>
+      <w:r>
+        <w:t>Check if n is odd or even:</w:t>
+      </w:r>
+    </w:p>
+    <w:p>
+      <w:pPr>
+        <w:numPr>
+          <w:ilvl w:val="1"/>
+          <w:numId w:val="44"/>
+        </w:numPr>
+      </w:pPr>
+      <w:r>
+        <w:rPr>
+          <w:b/>
+          <w:bCs/>
+        </w:rPr>
+        <w:t>Odd</w:t>
+      </w:r>
+      <w:r>
+        <w:t xml:space="preserve"> → print S</w:t>
+      </w:r>
+    </w:p>
+    <w:p>
+      <w:pPr>
+        <w:numPr>
+          <w:ilvl w:val="1"/>
+          <w:numId w:val="44"/>
+        </w:numPr>
+      </w:pPr>
+      <w:r>
+        <w:rPr>
+          <w:b/>
+          <w:bCs/>
+        </w:rPr>
+        <w:t>Even</w:t>
+      </w:r>
+      <w:r>
+        <w:t>:</w:t>
+      </w:r>
+    </w:p>
+    <w:p>
+      <w:pPr>
+        <w:numPr>
+          <w:ilvl w:val="2"/>
+          <w:numId w:val="44"/>
+        </w:numPr>
+      </w:pPr>
+      <w:r>
+        <w:t>If S == 0 → print last element of array (or any valid x)</w:t>
+      </w:r>
+    </w:p>
+    <w:p>
+      <w:pPr>
+        <w:numPr>
+          <w:ilvl w:val="2"/>
+          <w:numId w:val="44"/>
+        </w:numPr>
+      </w:pPr>
+      <w:r>
+        <w:t>If S ≠ 0 → print -1</w:t>
+      </w:r>
+    </w:p>
+    <w:p>
+      <w:r>
+        <w:t>This logic ensures the XOR of the new array b will be 0.</w:t>
+      </w:r>
+    </w:p>
+    <w:p>
+      <w:r>
+        <w:pict w14:anchorId="558904C1">
+          <v:rect id="_x0000_i1282" style="width:0;height:1.5pt" o:hralign="center" o:hrstd="t" o:hr="t" fillcolor="#a0a0a0" stroked="f"/>
+        </w:pict>
+      </w:r>
+    </w:p>
+    <w:p>
+      <w:pPr>
+        <w:rPr>
+          <w:b/>
+          <w:bCs/>
+        </w:rPr>
+      </w:pPr>
+      <w:r>
+        <w:rPr>
+          <w:b/>
+          <w:bCs/>
+        </w:rPr>
+        <w:t>C++ Implementation (Given)</w:t>
+      </w:r>
+    </w:p>
+    <w:p>
+      <w:r>
+        <w:t>#include &lt;bits/</w:t>
+      </w:r>
+      <w:proofErr w:type="spellStart"/>
+      <w:r>
+        <w:t>stdc</w:t>
+      </w:r>
+      <w:proofErr w:type="spellEnd"/>
+      <w:r>
+        <w:t>++.h&gt;</w:t>
+      </w:r>
+    </w:p>
+    <w:p>
+      <w:r>
+        <w:t>using namespace std;</w:t>
+      </w:r>
+    </w:p>
+    <w:p/>
+    <w:p>
+      <w:r>
+        <w:t xml:space="preserve">int </w:t>
+      </w:r>
+      <w:proofErr w:type="gramStart"/>
+      <w:r>
+        <w:t>main(</w:t>
+      </w:r>
+      <w:proofErr w:type="gramEnd"/>
+      <w:r>
+        <w:t>) {</w:t>
+      </w:r>
+    </w:p>
+    <w:p>
+      <w:r>
+        <w:t xml:space="preserve">    </w:t>
+      </w:r>
+      <w:proofErr w:type="spellStart"/>
+      <w:proofErr w:type="gramStart"/>
+      <w:r>
+        <w:t>ios</w:t>
+      </w:r>
+      <w:proofErr w:type="spellEnd"/>
+      <w:r>
+        <w:t>::</w:t>
+      </w:r>
+      <w:proofErr w:type="spellStart"/>
+      <w:proofErr w:type="gramEnd"/>
+      <w:r>
+        <w:t>sync_with_stdio</w:t>
+      </w:r>
+      <w:proofErr w:type="spellEnd"/>
+      <w:r>
+        <w:t>(false);</w:t>
+      </w:r>
+    </w:p>
+    <w:p>
+      <w:r>
+        <w:t xml:space="preserve">    </w:t>
+      </w:r>
+      <w:proofErr w:type="spellStart"/>
+      <w:r>
+        <w:t>cin.tie</w:t>
+      </w:r>
+      <w:proofErr w:type="spellEnd"/>
+      <w:r>
+        <w:t>(</w:t>
+      </w:r>
+      <w:proofErr w:type="spellStart"/>
+      <w:r>
+        <w:t>nullptr</w:t>
+      </w:r>
+      <w:proofErr w:type="spellEnd"/>
+      <w:r>
+        <w:t>);</w:t>
+      </w:r>
+    </w:p>
+    <w:p/>
+    <w:p>
+      <w:r>
+        <w:t xml:space="preserve">    int t;</w:t>
+      </w:r>
+    </w:p>
+    <w:p>
+      <w:r>
+        <w:t xml:space="preserve">    </w:t>
+      </w:r>
+      <w:proofErr w:type="spellStart"/>
+      <w:r>
+        <w:t>cin</w:t>
+      </w:r>
+      <w:proofErr w:type="spellEnd"/>
+      <w:r>
+        <w:t xml:space="preserve"> &gt;&gt; t;</w:t>
+      </w:r>
+    </w:p>
+    <w:p>
+      <w:r>
+        <w:lastRenderedPageBreak/>
+        <w:t xml:space="preserve">    while(t--) {</w:t>
+      </w:r>
+    </w:p>
+    <w:p>
+      <w:r>
+        <w:t xml:space="preserve">        int n;</w:t>
+      </w:r>
+    </w:p>
+    <w:p>
+      <w:r>
+        <w:t xml:space="preserve">        </w:t>
+      </w:r>
+      <w:proofErr w:type="spellStart"/>
+      <w:r>
+        <w:t>cin</w:t>
+      </w:r>
+      <w:proofErr w:type="spellEnd"/>
+      <w:r>
+        <w:t xml:space="preserve"> &gt;&gt; n;</w:t>
+      </w:r>
+    </w:p>
+    <w:p/>
+    <w:p>
+      <w:r>
+        <w:t xml:space="preserve">        vector&lt;int&gt; a(n);</w:t>
+      </w:r>
+    </w:p>
+    <w:p>
+      <w:r>
+        <w:t xml:space="preserve">        int S = 0;</w:t>
+      </w:r>
+    </w:p>
+    <w:p/>
+    <w:p>
+      <w:r>
+        <w:t xml:space="preserve">        for (int </w:t>
+      </w:r>
+      <w:proofErr w:type="spellStart"/>
+      <w:r>
+        <w:t>i</w:t>
+      </w:r>
+      <w:proofErr w:type="spellEnd"/>
+      <w:r>
+        <w:t xml:space="preserve"> = 0; </w:t>
+      </w:r>
+      <w:proofErr w:type="spellStart"/>
+      <w:r>
+        <w:t>i</w:t>
+      </w:r>
+      <w:proofErr w:type="spellEnd"/>
+      <w:r>
+        <w:t xml:space="preserve"> &lt; n; </w:t>
+      </w:r>
+      <w:proofErr w:type="spellStart"/>
+      <w:r>
+        <w:t>i</w:t>
+      </w:r>
+      <w:proofErr w:type="spellEnd"/>
+      <w:r>
+        <w:t>++) {</w:t>
+      </w:r>
+    </w:p>
+    <w:p>
+      <w:r>
+        <w:t xml:space="preserve">            </w:t>
+      </w:r>
+      <w:proofErr w:type="spellStart"/>
+      <w:r>
+        <w:t>cin</w:t>
+      </w:r>
+      <w:proofErr w:type="spellEnd"/>
+      <w:r>
+        <w:t xml:space="preserve"> &gt;&gt; a[</w:t>
+      </w:r>
+      <w:proofErr w:type="spellStart"/>
+      <w:r>
+        <w:t>i</w:t>
+      </w:r>
+      <w:proofErr w:type="spellEnd"/>
+      <w:r>
+        <w:t>];</w:t>
+      </w:r>
+    </w:p>
+    <w:p>
+      <w:r>
+        <w:t xml:space="preserve">            S ^= a[</w:t>
+      </w:r>
+      <w:proofErr w:type="spellStart"/>
+      <w:r>
+        <w:t>i</w:t>
+      </w:r>
+      <w:proofErr w:type="spellEnd"/>
+      <w:r>
+        <w:t>]; // compute XOR of all elements</w:t>
+      </w:r>
+    </w:p>
+    <w:p>
+      <w:r>
+        <w:t xml:space="preserve">        }</w:t>
+      </w:r>
+    </w:p>
+    <w:p/>
+    <w:p>
+      <w:r>
+        <w:t xml:space="preserve">        if (n % 2 == 0) {</w:t>
+      </w:r>
+    </w:p>
+    <w:p>
+      <w:r>
+        <w:t xml:space="preserve">            if (S == 0) {</w:t>
+      </w:r>
+    </w:p>
+    <w:p>
+      <w:r>
+        <w:t xml:space="preserve">                </w:t>
+      </w:r>
+      <w:proofErr w:type="spellStart"/>
+      <w:r>
+        <w:t>cout</w:t>
+      </w:r>
+      <w:proofErr w:type="spellEnd"/>
+      <w:r>
+        <w:t xml:space="preserve"> &lt;&lt; </w:t>
+      </w:r>
+      <w:proofErr w:type="spellStart"/>
+      <w:proofErr w:type="gramStart"/>
+      <w:r>
+        <w:t>a.back</w:t>
+      </w:r>
+      <w:proofErr w:type="spellEnd"/>
+      <w:proofErr w:type="gramEnd"/>
+      <w:r>
+        <w:t>() &lt;&lt; "\n"; // any valid x</w:t>
+      </w:r>
+    </w:p>
+    <w:p>
+      <w:r>
+        <w:t xml:space="preserve">            } else {</w:t>
+      </w:r>
+    </w:p>
+    <w:p>
+      <w:r>
+        <w:t xml:space="preserve">                </w:t>
+      </w:r>
+      <w:proofErr w:type="spellStart"/>
+      <w:r>
+        <w:t>cout</w:t>
+      </w:r>
+      <w:proofErr w:type="spellEnd"/>
+      <w:r>
+        <w:t xml:space="preserve"> &lt;&lt; -1 &lt;&lt; "\n"; // impossible</w:t>
+      </w:r>
+    </w:p>
+    <w:p>
+      <w:r>
+        <w:t xml:space="preserve">            }</w:t>
+      </w:r>
+    </w:p>
+    <w:p>
+      <w:r>
+        <w:t xml:space="preserve">        } else {</w:t>
+      </w:r>
+    </w:p>
+    <w:p>
+      <w:r>
+        <w:t xml:space="preserve">            </w:t>
+      </w:r>
+      <w:proofErr w:type="spellStart"/>
+      <w:r>
+        <w:t>cout</w:t>
+      </w:r>
+      <w:proofErr w:type="spellEnd"/>
+      <w:r>
+        <w:t xml:space="preserve"> &lt;&lt; S &lt;&lt; "\n"; // always valid</w:t>
+      </w:r>
+    </w:p>
+    <w:p>
+      <w:r>
+        <w:t xml:space="preserve">        }</w:t>
+      </w:r>
+    </w:p>
+    <w:p>
+      <w:r>
+        <w:t xml:space="preserve">    }</w:t>
+      </w:r>
+    </w:p>
+    <w:p/>
+    <w:p>
+      <w:r>
+        <w:t xml:space="preserve">    return 0;</w:t>
+      </w:r>
+    </w:p>
+    <w:p>
+      <w:r>
+        <w:t>}</w:t>
+      </w:r>
+    </w:p>
+    <w:p>
+      <w:r>
+        <w:pict w14:anchorId="048834B6">
+          <v:rect id="_x0000_i1283" style="width:0;height:1.5pt" o:hralign="center" o:hrstd="t" o:hr="t" fillcolor="#a0a0a0" stroked="f"/>
+        </w:pict>
+      </w:r>
+    </w:p>
+    <w:p>
+      <w:pPr>
+        <w:rPr>
+          <w:b/>
+          <w:bCs/>
+        </w:rPr>
+      </w:pPr>
+      <w:r>
+        <w:rPr>
+          <w:b/>
+          <w:bCs/>
+        </w:rPr>
+        <w:lastRenderedPageBreak/>
+        <w:t>Example Walkthrough</w:t>
+      </w:r>
+    </w:p>
+    <w:p>
+      <w:pPr>
+        <w:rPr>
+          <w:b/>
+          <w:bCs/>
+        </w:rPr>
+      </w:pPr>
+      <w:r>
+        <w:rPr>
+          <w:b/>
+          <w:bCs/>
+        </w:rPr>
+        <w:t>Input</w:t>
+      </w:r>
+    </w:p>
+    <w:p>
+      <w:r>
+        <w:t>4</w:t>
+      </w:r>
+    </w:p>
+    <w:p>
+      <w:r>
+        <w:t>3</w:t>
+      </w:r>
+    </w:p>
+    <w:p>
+      <w:r>
+        <w:t>1 2 5</w:t>
+      </w:r>
+    </w:p>
+    <w:p>
+      <w:r>
+        <w:t>4</w:t>
+      </w:r>
+    </w:p>
+    <w:p>
+      <w:r>
+        <w:t>0 1 2 3</w:t>
+      </w:r>
+    </w:p>
+    <w:p>
+      <w:r>
+        <w:t>3</w:t>
+      </w:r>
+    </w:p>
+    <w:p>
+      <w:r>
+        <w:t>1 2 3</w:t>
+      </w:r>
+    </w:p>
+    <w:p>
+      <w:r>
+        <w:t>2</w:t>
+      </w:r>
+    </w:p>
+    <w:p>
+      <w:r>
+        <w:t>1 2</w:t>
+      </w:r>
+    </w:p>
+    <w:p>
+      <w:pPr>
+        <w:rPr>
+          <w:b/>
+          <w:bCs/>
+        </w:rPr>
+      </w:pPr>
+      <w:r>
+        <w:rPr>
+          <w:b/>
+          <w:bCs/>
+        </w:rPr>
+        <w:t>Step by Step</w:t>
+      </w:r>
+    </w:p>
+    <w:p>
+      <w:pPr>
+        <w:numPr>
+          <w:ilvl w:val="0"/>
+          <w:numId w:val="45"/>
+        </w:numPr>
+      </w:pPr>
+      <w:r>
+        <w:rPr>
+          <w:b/>
+          <w:bCs/>
+        </w:rPr>
+        <w:t>Test case 1:</w:t>
+      </w:r>
+      <w:r>
+        <w:t xml:space="preserve"> n=3 (odd), array</w:t>
+      </w:r>
+      <w:proofErr w:type="gramStart"/>
+      <w:r>
+        <w:t>=[</w:t>
+      </w:r>
+      <w:proofErr w:type="gramEnd"/>
+      <w:r>
+        <w:t>1,2,5]</w:t>
+      </w:r>
+    </w:p>
+    <w:p>
+      <w:pPr>
+        <w:numPr>
+          <w:ilvl w:val="1"/>
+          <w:numId w:val="45"/>
+        </w:numPr>
+      </w:pPr>
+      <w:r>
+        <w:t>S = 1 XOR 2 XOR 5 = 6 → print 6</w:t>
+      </w:r>
+    </w:p>
+    <w:p>
+      <w:pPr>
+        <w:numPr>
+          <w:ilvl w:val="0"/>
+          <w:numId w:val="45"/>
+        </w:numPr>
+      </w:pPr>
+      <w:r>
+        <w:rPr>
+          <w:b/>
+          <w:bCs/>
+        </w:rPr>
+        <w:t>Test case 2:</w:t>
+      </w:r>
+      <w:r>
+        <w:t xml:space="preserve"> n=4 (even), array</w:t>
+      </w:r>
+      <w:proofErr w:type="gramStart"/>
+      <w:r>
+        <w:t>=[</w:t>
+      </w:r>
+      <w:proofErr w:type="gramEnd"/>
+      <w:r>
+        <w:t>0,1,2,3]</w:t>
+      </w:r>
+    </w:p>
+    <w:p>
+      <w:pPr>
+        <w:numPr>
+          <w:ilvl w:val="1"/>
+          <w:numId w:val="45"/>
+        </w:numPr>
+      </w:pPr>
+      <w:r>
+        <w:t>S = 0 XOR 1 XOR 2 XOR 3 = 0 → print last element = 3</w:t>
+      </w:r>
+    </w:p>
+    <w:p>
+      <w:pPr>
+        <w:numPr>
+          <w:ilvl w:val="0"/>
+          <w:numId w:val="45"/>
+        </w:numPr>
+      </w:pPr>
+      <w:r>
+        <w:rPr>
+          <w:b/>
+          <w:bCs/>
+        </w:rPr>
+        <w:t>Test case 3:</w:t>
+      </w:r>
+      <w:r>
+        <w:t xml:space="preserve"> n=3 (odd), array</w:t>
+      </w:r>
+      <w:proofErr w:type="gramStart"/>
+      <w:r>
+        <w:t>=[</w:t>
+      </w:r>
+      <w:proofErr w:type="gramEnd"/>
+      <w:r>
+        <w:t>1,2,3]</w:t>
+      </w:r>
+    </w:p>
+    <w:p>
+      <w:pPr>
+        <w:numPr>
+          <w:ilvl w:val="1"/>
+          <w:numId w:val="45"/>
+        </w:numPr>
+      </w:pPr>
+      <w:r>
+        <w:t>S = 1 XOR 2 XOR 3 = 0 → print 0</w:t>
+      </w:r>
+    </w:p>
+    <w:p>
+      <w:pPr>
+        <w:numPr>
+          <w:ilvl w:val="0"/>
+          <w:numId w:val="45"/>
+        </w:numPr>
+      </w:pPr>
+      <w:r>
+        <w:rPr>
+          <w:b/>
+          <w:bCs/>
+        </w:rPr>
+        <w:t>Test case 4:</w:t>
+      </w:r>
+      <w:r>
+        <w:t xml:space="preserve"> n=2 (even), array</w:t>
+      </w:r>
+      <w:proofErr w:type="gramStart"/>
+      <w:r>
+        <w:t>=[</w:t>
+      </w:r>
+      <w:proofErr w:type="gramEnd"/>
+      <w:r>
+        <w:t>1,2]</w:t>
+      </w:r>
+    </w:p>
+    <w:p>
+      <w:pPr>
+        <w:numPr>
+          <w:ilvl w:val="1"/>
+          <w:numId w:val="45"/>
+        </w:numPr>
+      </w:pPr>
+      <w:r>
+        <w:t>S = 1 XOR 2 = 3 → impossible → print -1</w:t>
+      </w:r>
+    </w:p>
+    <w:p>
+      <w:r>
+        <w:pict w14:anchorId="785AE05D">
+          <v:rect id="_x0000_i1284" style="width:0;height:1.5pt" o:hralign="center" o:hrstd="t" o:hr="t" fillcolor="#a0a0a0" stroked="f"/>
+        </w:pict>
+      </w:r>
+    </w:p>
+    <w:p>
+      <w:pPr>
+        <w:rPr>
+          <w:b/>
+          <w:bCs/>
+        </w:rPr>
+      </w:pPr>
+      <w:r>
+        <w:rPr>
+          <w:b/>
+          <w:bCs/>
+        </w:rPr>
+        <w:t>Time Complexity</w:t>
+      </w:r>
+    </w:p>
+    <w:p>
+      <w:pPr>
+        <w:numPr>
+          <w:ilvl w:val="0"/>
+          <w:numId w:val="46"/>
+        </w:numPr>
+      </w:pPr>
+      <w:r>
+        <w:t>Computing XOR of n elements → O(n)</w:t>
+      </w:r>
+    </w:p>
+    <w:p>
+      <w:pPr>
+        <w:numPr>
+          <w:ilvl w:val="0"/>
+          <w:numId w:val="46"/>
+        </w:numPr>
+      </w:pPr>
+      <w:r>
+        <w:t xml:space="preserve">Checking conditions → </w:t>
+      </w:r>
+      <w:proofErr w:type="gramStart"/>
+      <w:r>
+        <w:t>O(</w:t>
+      </w:r>
+      <w:proofErr w:type="gramEnd"/>
+      <w:r>
+        <w:t>1)</w:t>
+      </w:r>
+    </w:p>
+    <w:p>
+      <w:r>
+        <w:rPr>
+          <w:b/>
+          <w:bCs/>
+        </w:rPr>
+        <w:t>Total:</w:t>
+      </w:r>
+      <w:r>
+        <w:t xml:space="preserve"> O(n) per test case</w:t>
+      </w:r>
+      <w:r>
+        <w:br/>
+        <w:t>Maximum n over all test cases ≤ 1000 → very fast</w:t>
+      </w:r>
+    </w:p>
+    <w:p>
+      <w:r>
+        <w:lastRenderedPageBreak/>
+        <w:pict w14:anchorId="515E3D1B">
+          <v:rect id="_x0000_i1285" style="width:0;height:1.5pt" o:hralign="center" o:hrstd="t" o:hr="t" fillcolor="#a0a0a0" stroked="f"/>
+        </w:pict>
+      </w:r>
+    </w:p>
+    <w:p>
+      <w:pPr>
+        <w:rPr>
+          <w:b/>
+          <w:bCs/>
+        </w:rPr>
+      </w:pPr>
+      <w:r>
+        <w:rPr>
+          <w:b/>
+          <w:bCs/>
+        </w:rPr>
+        <w:t>Space Complexity</w:t>
+      </w:r>
+    </w:p>
+    <w:p>
+      <w:pPr>
+        <w:numPr>
+          <w:ilvl w:val="0"/>
+          <w:numId w:val="47"/>
+        </w:numPr>
+      </w:pPr>
+      <w:r>
+        <w:t>Array storage → O(n)</w:t>
+      </w:r>
+    </w:p>
+    <w:p>
+      <w:pPr>
+        <w:numPr>
+          <w:ilvl w:val="0"/>
+          <w:numId w:val="47"/>
+        </w:numPr>
+      </w:pPr>
+      <w:r>
+        <w:t>No extra significant memory used → O(n)</w:t>
+      </w:r>
+    </w:p>
+    <w:p>
+      <w:r>
+        <w:pict w14:anchorId="275B0F40">
+          <v:rect id="_x0000_i1286" style="width:0;height:1.5pt" o:hralign="center" o:hrstd="t" o:hr="t" fillcolor="#a0a0a0" stroked="f"/>
+        </w:pict>
+      </w:r>
+    </w:p>
+    <w:p>
+      <w:pPr>
+        <w:rPr>
+          <w:b/>
+          <w:bCs/>
+        </w:rPr>
+      </w:pPr>
+      <w:r>
+        <w:rPr>
+          <w:rFonts w:ascii="Segoe UI Emoji" w:hAnsi="Segoe UI Emoji" w:cs="Segoe UI Emoji"/>
+          <w:b/>
+          <w:bCs/>
+        </w:rPr>
+        <w:t>✅</w:t>
+      </w:r>
+      <w:r>
+        <w:rPr>
+          <w:b/>
+          <w:bCs/>
+        </w:rPr>
+        <w:t xml:space="preserve"> Summary</w:t>
+      </w:r>
+    </w:p>
+    <w:p>
+      <w:pPr>
+        <w:numPr>
+          <w:ilvl w:val="0"/>
+          <w:numId w:val="48"/>
+        </w:numPr>
+      </w:pPr>
+      <w:r>
+        <w:t xml:space="preserve">The problem reduces to a </w:t>
+      </w:r>
+      <w:r>
+        <w:rPr>
+          <w:b/>
+          <w:bCs/>
+        </w:rPr>
+        <w:t>parity and XOR check</w:t>
+      </w:r>
+      <w:r>
+        <w:t>.</w:t>
+      </w:r>
+    </w:p>
+    <w:p>
+      <w:pPr>
+        <w:numPr>
+          <w:ilvl w:val="0"/>
+          <w:numId w:val="48"/>
+        </w:numPr>
+      </w:pPr>
+      <w:r>
+        <w:t>Odd-length array → answer = XOR of array</w:t>
+      </w:r>
+    </w:p>
+    <w:p>
+      <w:pPr>
+        <w:numPr>
+          <w:ilvl w:val="0"/>
+          <w:numId w:val="48"/>
+        </w:numPr>
+      </w:pPr>
+      <w:r>
+        <w:t>Even-length array → answer exists only if XOR = 0</w:t>
+      </w:r>
+    </w:p>
+    <w:p>
+      <w:pPr>
+        <w:numPr>
+          <w:ilvl w:val="0"/>
+          <w:numId w:val="48"/>
+        </w:numPr>
+      </w:pPr>
+      <w:r>
+        <w:t xml:space="preserve">Elegant solution using </w:t>
+      </w:r>
+      <w:r>
+        <w:rPr>
+          <w:b/>
+          <w:bCs/>
+        </w:rPr>
+        <w:t>bitwise XOR properties</w:t>
+      </w:r>
+      <w:r>
+        <w:t>.</w:t>
+      </w:r>
+    </w:p>
+    <w:p>
+      <w:r>
+        <w:pict w14:anchorId="6B64C6F1">
+          <v:rect id="_x0000_i1287" style="width:0;height:1.5pt" o:hralign="center" o:hrstd="t" o:hr="t" fillcolor="#a0a0a0" stroked="f"/>
+        </w:pict>
+      </w:r>
+    </w:p>
+    <w:p/>
+    <w:p/>
+    <w:p/>
+    <w:p/>
+    <w:p/>
     <w:p/>
     <w:p/>
     <w:p/>
@@ -8385,6 +9693,123 @@
     </w:lvl>
   </w:abstractNum>
   <w:abstractNum w:abstractNumId="1" w15:restartNumberingAfterBreak="0">
+    <w:nsid w:val="04294C96"/>
+    <w:multiLevelType w:val="multilevel"/>
+    <w:tmpl w:val="9F5E600E"/>
+    <w:lvl w:ilvl="0">
+      <w:start w:val="1"/>
+      <w:numFmt w:val="decimal"/>
+      <w:lvlText w:val="%1."/>
+      <w:lvlJc w:val="left"/>
+      <w:pPr>
+        <w:tabs>
+          <w:tab w:val="num" w:pos="720"/>
+        </w:tabs>
+        <w:ind w:left="720" w:hanging="360"/>
+      </w:pPr>
+    </w:lvl>
+    <w:lvl w:ilvl="1">
+      <w:start w:val="1"/>
+      <w:numFmt w:val="bullet"/>
+      <w:lvlText w:val="o"/>
+      <w:lvlJc w:val="left"/>
+      <w:pPr>
+        <w:tabs>
+          <w:tab w:val="num" w:pos="1440"/>
+        </w:tabs>
+        <w:ind w:left="1440" w:hanging="360"/>
+      </w:pPr>
+      <w:rPr>
+        <w:rFonts w:ascii="Courier New" w:hAnsi="Courier New" w:hint="default"/>
+        <w:sz w:val="20"/>
+      </w:rPr>
+    </w:lvl>
+    <w:lvl w:ilvl="2" w:tentative="1">
+      <w:start w:val="1"/>
+      <w:numFmt w:val="decimal"/>
+      <w:lvlText w:val="%3."/>
+      <w:lvlJc w:val="left"/>
+      <w:pPr>
+        <w:tabs>
+          <w:tab w:val="num" w:pos="2160"/>
+        </w:tabs>
+        <w:ind w:left="2160" w:hanging="360"/>
+      </w:pPr>
+    </w:lvl>
+    <w:lvl w:ilvl="3" w:tentative="1">
+      <w:start w:val="1"/>
+      <w:numFmt w:val="decimal"/>
+      <w:lvlText w:val="%4."/>
+      <w:lvlJc w:val="left"/>
+      <w:pPr>
+        <w:tabs>
+          <w:tab w:val="num" w:pos="2880"/>
+        </w:tabs>
+        <w:ind w:left="2880" w:hanging="360"/>
+      </w:pPr>
+    </w:lvl>
+    <w:lvl w:ilvl="4" w:tentative="1">
+      <w:start w:val="1"/>
+      <w:numFmt w:val="decimal"/>
+      <w:lvlText w:val="%5."/>
+      <w:lvlJc w:val="left"/>
+      <w:pPr>
+        <w:tabs>
+          <w:tab w:val="num" w:pos="3600"/>
+        </w:tabs>
+        <w:ind w:left="3600" w:hanging="360"/>
+      </w:pPr>
+    </w:lvl>
+    <w:lvl w:ilvl="5" w:tentative="1">
+      <w:start w:val="1"/>
+      <w:numFmt w:val="decimal"/>
+      <w:lvlText w:val="%6."/>
+      <w:lvlJc w:val="left"/>
+      <w:pPr>
+        <w:tabs>
+          <w:tab w:val="num" w:pos="4320"/>
+        </w:tabs>
+        <w:ind w:left="4320" w:hanging="360"/>
+      </w:pPr>
+    </w:lvl>
+    <w:lvl w:ilvl="6" w:tentative="1">
+      <w:start w:val="1"/>
+      <w:numFmt w:val="decimal"/>
+      <w:lvlText w:val="%7."/>
+      <w:lvlJc w:val="left"/>
+      <w:pPr>
+        <w:tabs>
+          <w:tab w:val="num" w:pos="5040"/>
+        </w:tabs>
+        <w:ind w:left="5040" w:hanging="360"/>
+      </w:pPr>
+    </w:lvl>
+    <w:lvl w:ilvl="7" w:tentative="1">
+      <w:start w:val="1"/>
+      <w:numFmt w:val="decimal"/>
+      <w:lvlText w:val="%8."/>
+      <w:lvlJc w:val="left"/>
+      <w:pPr>
+        <w:tabs>
+          <w:tab w:val="num" w:pos="5760"/>
+        </w:tabs>
+        <w:ind w:left="5760" w:hanging="360"/>
+      </w:pPr>
+    </w:lvl>
+    <w:lvl w:ilvl="8" w:tentative="1">
+      <w:start w:val="1"/>
+      <w:numFmt w:val="decimal"/>
+      <w:lvlText w:val="%9."/>
+      <w:lvlJc w:val="left"/>
+      <w:pPr>
+        <w:tabs>
+          <w:tab w:val="num" w:pos="6480"/>
+        </w:tabs>
+        <w:ind w:left="6480" w:hanging="360"/>
+      </w:pPr>
+    </w:lvl>
+  </w:abstractNum>
+  <w:abstractNum w:abstractNumId="2" w15:restartNumberingAfterBreak="0">
     <w:nsid w:val="08DE5D25"/>
     <w:multiLevelType w:val="multilevel"/>
     <w:tmpl w:val="28D6F536"/>
@@ -8533,7 +9958,7 @@
       </w:rPr>
     </w:lvl>
   </w:abstractNum>
-  <w:abstractNum w:abstractNumId="2" w15:restartNumberingAfterBreak="0">
+  <w:abstractNum w:abstractNumId="3" w15:restartNumberingAfterBreak="0">
     <w:nsid w:val="09651D8F"/>
     <w:multiLevelType w:val="multilevel"/>
     <w:tmpl w:val="5FA0DE76"/>
@@ -8682,7 +10107,7 @@
       </w:rPr>
     </w:lvl>
   </w:abstractNum>
-  <w:abstractNum w:abstractNumId="3" w15:restartNumberingAfterBreak="0">
+  <w:abstractNum w:abstractNumId="4" w15:restartNumberingAfterBreak="0">
     <w:nsid w:val="0AF808E1"/>
     <w:multiLevelType w:val="multilevel"/>
     <w:tmpl w:val="9FB80640"/>
@@ -8831,7 +10256,7 @@
       </w:rPr>
     </w:lvl>
   </w:abstractNum>
-  <w:abstractNum w:abstractNumId="4" w15:restartNumberingAfterBreak="0">
+  <w:abstractNum w:abstractNumId="5" w15:restartNumberingAfterBreak="0">
     <w:nsid w:val="0BDF0F67"/>
     <w:multiLevelType w:val="multilevel"/>
     <w:tmpl w:val="48265FCA"/>
@@ -8980,7 +10405,156 @@
       </w:rPr>
     </w:lvl>
   </w:abstractNum>
-  <w:abstractNum w:abstractNumId="5" w15:restartNumberingAfterBreak="0">
+  <w:abstractNum w:abstractNumId="6" w15:restartNumberingAfterBreak="0">
+    <w:nsid w:val="0F8F14AA"/>
+    <w:multiLevelType w:val="multilevel"/>
+    <w:tmpl w:val="CD18BF82"/>
+    <w:lvl w:ilvl="0">
+      <w:start w:val="1"/>
+      <w:numFmt w:val="bullet"/>
+      <w:lvlText w:val=""/>
+      <w:lvlJc w:val="left"/>
+      <w:pPr>
+        <w:tabs>
+          <w:tab w:val="num" w:pos="720"/>
+        </w:tabs>
+        <w:ind w:left="720" w:hanging="360"/>
+      </w:pPr>
+      <w:rPr>
+        <w:rFonts w:ascii="Symbol" w:hAnsi="Symbol" w:hint="default"/>
+        <w:sz w:val="20"/>
+      </w:rPr>
+    </w:lvl>
+    <w:lvl w:ilvl="1" w:tentative="1">
+      <w:start w:val="1"/>
+      <w:numFmt w:val="bullet"/>
+      <w:lvlText w:val="o"/>
+      <w:lvlJc w:val="left"/>
+      <w:pPr>
+        <w:tabs>
+          <w:tab w:val="num" w:pos="1440"/>
+        </w:tabs>
+        <w:ind w:left="1440" w:hanging="360"/>
+      </w:pPr>
+      <w:rPr>
+        <w:rFonts w:ascii="Courier New" w:hAnsi="Courier New" w:hint="default"/>
+        <w:sz w:val="20"/>
+      </w:rPr>
+    </w:lvl>
+    <w:lvl w:ilvl="2" w:tentative="1">
+      <w:start w:val="1"/>
+      <w:numFmt w:val="bullet"/>
+      <w:lvlText w:val=""/>
+      <w:lvlJc w:val="left"/>
+      <w:pPr>
+        <w:tabs>
+          <w:tab w:val="num" w:pos="2160"/>
+        </w:tabs>
+        <w:ind w:left="2160" w:hanging="360"/>
+      </w:pPr>
+      <w:rPr>
+        <w:rFonts w:ascii="Wingdings" w:hAnsi="Wingdings" w:hint="default"/>
+        <w:sz w:val="20"/>
+      </w:rPr>
+    </w:lvl>
+    <w:lvl w:ilvl="3" w:tentative="1">
+      <w:start w:val="1"/>
+      <w:numFmt w:val="bullet"/>
+      <w:lvlText w:val=""/>
+      <w:lvlJc w:val="left"/>
+      <w:pPr>
+        <w:tabs>
+          <w:tab w:val="num" w:pos="2880"/>
+        </w:tabs>
+        <w:ind w:left="2880" w:hanging="360"/>
+      </w:pPr>
+      <w:rPr>
+        <w:rFonts w:ascii="Wingdings" w:hAnsi="Wingdings" w:hint="default"/>
+        <w:sz w:val="20"/>
+      </w:rPr>
+    </w:lvl>
+    <w:lvl w:ilvl="4" w:tentative="1">
+      <w:start w:val="1"/>
+      <w:numFmt w:val="bullet"/>
+      <w:lvlText w:val=""/>
+      <w:lvlJc w:val="left"/>
+      <w:pPr>
+        <w:tabs>
+          <w:tab w:val="num" w:pos="3600"/>
+        </w:tabs>
+        <w:ind w:left="3600" w:hanging="360"/>
+      </w:pPr>
+      <w:rPr>
+        <w:rFonts w:ascii="Wingdings" w:hAnsi="Wingdings" w:hint="default"/>
+        <w:sz w:val="20"/>
+      </w:rPr>
+    </w:lvl>
+    <w:lvl w:ilvl="5" w:tentative="1">
+      <w:start w:val="1"/>
+      <w:numFmt w:val="bullet"/>
+      <w:lvlText w:val=""/>
+      <w:lvlJc w:val="left"/>
+      <w:pPr>
+        <w:tabs>
+          <w:tab w:val="num" w:pos="4320"/>
+        </w:tabs>
+        <w:ind w:left="4320" w:hanging="360"/>
+      </w:pPr>
+      <w:rPr>
+        <w:rFonts w:ascii="Wingdings" w:hAnsi="Wingdings" w:hint="default"/>
+        <w:sz w:val="20"/>
+      </w:rPr>
+    </w:lvl>
+    <w:lvl w:ilvl="6" w:tentative="1">
+      <w:start w:val="1"/>
+      <w:numFmt w:val="bullet"/>
+      <w:lvlText w:val=""/>
+      <w:lvlJc w:val="left"/>
+      <w:pPr>
+        <w:tabs>
+          <w:tab w:val="num" w:pos="5040"/>
+        </w:tabs>
+        <w:ind w:left="5040" w:hanging="360"/>
+      </w:pPr>
+      <w:rPr>
+        <w:rFonts w:ascii="Wingdings" w:hAnsi="Wingdings" w:hint="default"/>
+        <w:sz w:val="20"/>
+      </w:rPr>
+    </w:lvl>
+    <w:lvl w:ilvl="7" w:tentative="1">
+      <w:start w:val="1"/>
+      <w:numFmt w:val="bullet"/>
+      <w:lvlText w:val=""/>
+      <w:lvlJc w:val="left"/>
+      <w:pPr>
+        <w:tabs>
+          <w:tab w:val="num" w:pos="5760"/>
+        </w:tabs>
+        <w:ind w:left="5760" w:hanging="360"/>
+      </w:pPr>
+      <w:rPr>
+        <w:rFonts w:ascii="Wingdings" w:hAnsi="Wingdings" w:hint="default"/>
+        <w:sz w:val="20"/>
+      </w:rPr>
+    </w:lvl>
+    <w:lvl w:ilvl="8" w:tentative="1">
+      <w:start w:val="1"/>
+      <w:numFmt w:val="bullet"/>
+      <w:lvlText w:val=""/>
+      <w:lvlJc w:val="left"/>
+      <w:pPr>
+        <w:tabs>
+          <w:tab w:val="num" w:pos="6480"/>
+        </w:tabs>
+        <w:ind w:left="6480" w:hanging="360"/>
+      </w:pPr>
+      <w:rPr>
+        <w:rFonts w:ascii="Wingdings" w:hAnsi="Wingdings" w:hint="default"/>
+        <w:sz w:val="20"/>
+      </w:rPr>
+    </w:lvl>
+  </w:abstractNum>
+  <w:abstractNum w:abstractNumId="7" w15:restartNumberingAfterBreak="0">
     <w:nsid w:val="19255E61"/>
     <w:multiLevelType w:val="multilevel"/>
     <w:tmpl w:val="DE062992"/>
@@ -9129,7 +10703,7 @@
       </w:rPr>
     </w:lvl>
   </w:abstractNum>
-  <w:abstractNum w:abstractNumId="6" w15:restartNumberingAfterBreak="0">
+  <w:abstractNum w:abstractNumId="8" w15:restartNumberingAfterBreak="0">
     <w:nsid w:val="19D7713A"/>
     <w:multiLevelType w:val="multilevel"/>
     <w:tmpl w:val="3D14A96E"/>
@@ -9278,7 +10852,7 @@
       </w:rPr>
     </w:lvl>
   </w:abstractNum>
-  <w:abstractNum w:abstractNumId="7" w15:restartNumberingAfterBreak="0">
+  <w:abstractNum w:abstractNumId="9" w15:restartNumberingAfterBreak="0">
     <w:nsid w:val="1C1344A9"/>
     <w:multiLevelType w:val="multilevel"/>
     <w:tmpl w:val="7C507D8A"/>
@@ -9427,7 +11001,7 @@
       </w:rPr>
     </w:lvl>
   </w:abstractNum>
-  <w:abstractNum w:abstractNumId="8" w15:restartNumberingAfterBreak="0">
+  <w:abstractNum w:abstractNumId="10" w15:restartNumberingAfterBreak="0">
     <w:nsid w:val="1C1F19C4"/>
     <w:multiLevelType w:val="multilevel"/>
     <w:tmpl w:val="4F306448"/>
@@ -9576,7 +11150,7 @@
       </w:rPr>
     </w:lvl>
   </w:abstractNum>
-  <w:abstractNum w:abstractNumId="9" w15:restartNumberingAfterBreak="0">
+  <w:abstractNum w:abstractNumId="11" w15:restartNumberingAfterBreak="0">
     <w:nsid w:val="1C93614F"/>
     <w:multiLevelType w:val="multilevel"/>
     <w:tmpl w:val="CCE024EA"/>
@@ -9725,7 +11299,7 @@
       </w:rPr>
     </w:lvl>
   </w:abstractNum>
-  <w:abstractNum w:abstractNumId="10" w15:restartNumberingAfterBreak="0">
+  <w:abstractNum w:abstractNumId="12" w15:restartNumberingAfterBreak="0">
     <w:nsid w:val="1E9C0F80"/>
     <w:multiLevelType w:val="multilevel"/>
     <w:tmpl w:val="C98A3520"/>
@@ -9874,7 +11448,7 @@
       </w:rPr>
     </w:lvl>
   </w:abstractNum>
-  <w:abstractNum w:abstractNumId="11" w15:restartNumberingAfterBreak="0">
+  <w:abstractNum w:abstractNumId="13" w15:restartNumberingAfterBreak="0">
     <w:nsid w:val="1FEE1BF1"/>
     <w:multiLevelType w:val="multilevel"/>
     <w:tmpl w:val="65D4CDC0"/>
@@ -10023,7 +11597,7 @@
       </w:rPr>
     </w:lvl>
   </w:abstractNum>
-  <w:abstractNum w:abstractNumId="12" w15:restartNumberingAfterBreak="0">
+  <w:abstractNum w:abstractNumId="14" w15:restartNumberingAfterBreak="0">
     <w:nsid w:val="28BC01B1"/>
     <w:multiLevelType w:val="multilevel"/>
     <w:tmpl w:val="17BE56FC"/>
@@ -10172,7 +11746,7 @@
       </w:rPr>
     </w:lvl>
   </w:abstractNum>
-  <w:abstractNum w:abstractNumId="13" w15:restartNumberingAfterBreak="0">
+  <w:abstractNum w:abstractNumId="15" w15:restartNumberingAfterBreak="0">
     <w:nsid w:val="28E045AE"/>
     <w:multiLevelType w:val="multilevel"/>
     <w:tmpl w:val="D4F8DCC6"/>
@@ -10321,7 +11895,7 @@
       </w:rPr>
     </w:lvl>
   </w:abstractNum>
-  <w:abstractNum w:abstractNumId="14" w15:restartNumberingAfterBreak="0">
+  <w:abstractNum w:abstractNumId="16" w15:restartNumberingAfterBreak="0">
     <w:nsid w:val="31F41E67"/>
     <w:multiLevelType w:val="multilevel"/>
     <w:tmpl w:val="0C741A9C"/>
@@ -10470,7 +12044,7 @@
       </w:rPr>
     </w:lvl>
   </w:abstractNum>
-  <w:abstractNum w:abstractNumId="15" w15:restartNumberingAfterBreak="0">
+  <w:abstractNum w:abstractNumId="17" w15:restartNumberingAfterBreak="0">
     <w:nsid w:val="32AC3A39"/>
     <w:multiLevelType w:val="multilevel"/>
     <w:tmpl w:val="BD2002A4"/>
@@ -10619,7 +12193,418 @@
       </w:rPr>
     </w:lvl>
   </w:abstractNum>
-  <w:abstractNum w:abstractNumId="16" w15:restartNumberingAfterBreak="0">
+  <w:abstractNum w:abstractNumId="18" w15:restartNumberingAfterBreak="0">
+    <w:nsid w:val="32C57DBD"/>
+    <w:multiLevelType w:val="multilevel"/>
+    <w:tmpl w:val="2264D996"/>
+    <w:lvl w:ilvl="0">
+      <w:start w:val="1"/>
+      <w:numFmt w:val="decimal"/>
+      <w:lvlText w:val="%1."/>
+      <w:lvlJc w:val="left"/>
+      <w:pPr>
+        <w:tabs>
+          <w:tab w:val="num" w:pos="720"/>
+        </w:tabs>
+        <w:ind w:left="720" w:hanging="360"/>
+      </w:pPr>
+    </w:lvl>
+    <w:lvl w:ilvl="1" w:tentative="1">
+      <w:start w:val="1"/>
+      <w:numFmt w:val="decimal"/>
+      <w:lvlText w:val="%2."/>
+      <w:lvlJc w:val="left"/>
+      <w:pPr>
+        <w:tabs>
+          <w:tab w:val="num" w:pos="1440"/>
+        </w:tabs>
+        <w:ind w:left="1440" w:hanging="360"/>
+      </w:pPr>
+    </w:lvl>
+    <w:lvl w:ilvl="2" w:tentative="1">
+      <w:start w:val="1"/>
+      <w:numFmt w:val="decimal"/>
+      <w:lvlText w:val="%3."/>
+      <w:lvlJc w:val="left"/>
+      <w:pPr>
+        <w:tabs>
+          <w:tab w:val="num" w:pos="2160"/>
+        </w:tabs>
+        <w:ind w:left="2160" w:hanging="360"/>
+      </w:pPr>
+    </w:lvl>
+    <w:lvl w:ilvl="3" w:tentative="1">
+      <w:start w:val="1"/>
+      <w:numFmt w:val="decimal"/>
+      <w:lvlText w:val="%4."/>
+      <w:lvlJc w:val="left"/>
+      <w:pPr>
+        <w:tabs>
+          <w:tab w:val="num" w:pos="2880"/>
+        </w:tabs>
+        <w:ind w:left="2880" w:hanging="360"/>
+      </w:pPr>
+    </w:lvl>
+    <w:lvl w:ilvl="4" w:tentative="1">
+      <w:start w:val="1"/>
+      <w:numFmt w:val="decimal"/>
+      <w:lvlText w:val="%5."/>
+      <w:lvlJc w:val="left"/>
+      <w:pPr>
+        <w:tabs>
+          <w:tab w:val="num" w:pos="3600"/>
+        </w:tabs>
+        <w:ind w:left="3600" w:hanging="360"/>
+      </w:pPr>
+    </w:lvl>
+    <w:lvl w:ilvl="5" w:tentative="1">
+      <w:start w:val="1"/>
+      <w:numFmt w:val="decimal"/>
+      <w:lvlText w:val="%6."/>
+      <w:lvlJc w:val="left"/>
+      <w:pPr>
+        <w:tabs>
+          <w:tab w:val="num" w:pos="4320"/>
+        </w:tabs>
+        <w:ind w:left="4320" w:hanging="360"/>
+      </w:pPr>
+    </w:lvl>
+    <w:lvl w:ilvl="6" w:tentative="1">
+      <w:start w:val="1"/>
+      <w:numFmt w:val="decimal"/>
+      <w:lvlText w:val="%7."/>
+      <w:lvlJc w:val="left"/>
+      <w:pPr>
+        <w:tabs>
+          <w:tab w:val="num" w:pos="5040"/>
+        </w:tabs>
+        <w:ind w:left="5040" w:hanging="360"/>
+      </w:pPr>
+    </w:lvl>
+    <w:lvl w:ilvl="7" w:tentative="1">
+      <w:start w:val="1"/>
+      <w:numFmt w:val="decimal"/>
+      <w:lvlText w:val="%8."/>
+      <w:lvlJc w:val="left"/>
+      <w:pPr>
+        <w:tabs>
+          <w:tab w:val="num" w:pos="5760"/>
+        </w:tabs>
+        <w:ind w:left="5760" w:hanging="360"/>
+      </w:pPr>
+    </w:lvl>
+    <w:lvl w:ilvl="8" w:tentative="1">
+      <w:start w:val="1"/>
+      <w:numFmt w:val="decimal"/>
+      <w:lvlText w:val="%9."/>
+      <w:lvlJc w:val="left"/>
+      <w:pPr>
+        <w:tabs>
+          <w:tab w:val="num" w:pos="6480"/>
+        </w:tabs>
+        <w:ind w:left="6480" w:hanging="360"/>
+      </w:pPr>
+    </w:lvl>
+  </w:abstractNum>
+  <w:abstractNum w:abstractNumId="19" w15:restartNumberingAfterBreak="0">
+    <w:nsid w:val="378515A6"/>
+    <w:multiLevelType w:val="multilevel"/>
+    <w:tmpl w:val="80B2A14E"/>
+    <w:lvl w:ilvl="0">
+      <w:start w:val="1"/>
+      <w:numFmt w:val="bullet"/>
+      <w:lvlText w:val=""/>
+      <w:lvlJc w:val="left"/>
+      <w:pPr>
+        <w:tabs>
+          <w:tab w:val="num" w:pos="720"/>
+        </w:tabs>
+        <w:ind w:left="720" w:hanging="360"/>
+      </w:pPr>
+      <w:rPr>
+        <w:rFonts w:ascii="Symbol" w:hAnsi="Symbol" w:hint="default"/>
+        <w:sz w:val="20"/>
+      </w:rPr>
+    </w:lvl>
+    <w:lvl w:ilvl="1" w:tentative="1">
+      <w:start w:val="1"/>
+      <w:numFmt w:val="bullet"/>
+      <w:lvlText w:val="o"/>
+      <w:lvlJc w:val="left"/>
+      <w:pPr>
+        <w:tabs>
+          <w:tab w:val="num" w:pos="1440"/>
+        </w:tabs>
+        <w:ind w:left="1440" w:hanging="360"/>
+      </w:pPr>
+      <w:rPr>
+        <w:rFonts w:ascii="Courier New" w:hAnsi="Courier New" w:hint="default"/>
+        <w:sz w:val="20"/>
+      </w:rPr>
+    </w:lvl>
+    <w:lvl w:ilvl="2" w:tentative="1">
+      <w:start w:val="1"/>
+      <w:numFmt w:val="bullet"/>
+      <w:lvlText w:val=""/>
+      <w:lvlJc w:val="left"/>
+      <w:pPr>
+        <w:tabs>
+          <w:tab w:val="num" w:pos="2160"/>
+        </w:tabs>
+        <w:ind w:left="2160" w:hanging="360"/>
+      </w:pPr>
+      <w:rPr>
+        <w:rFonts w:ascii="Wingdings" w:hAnsi="Wingdings" w:hint="default"/>
+        <w:sz w:val="20"/>
+      </w:rPr>
+    </w:lvl>
+    <w:lvl w:ilvl="3" w:tentative="1">
+      <w:start w:val="1"/>
+      <w:numFmt w:val="bullet"/>
+      <w:lvlText w:val=""/>
+      <w:lvlJc w:val="left"/>
+      <w:pPr>
+        <w:tabs>
+          <w:tab w:val="num" w:pos="2880"/>
+        </w:tabs>
+        <w:ind w:left="2880" w:hanging="360"/>
+      </w:pPr>
+      <w:rPr>
+        <w:rFonts w:ascii="Wingdings" w:hAnsi="Wingdings" w:hint="default"/>
+        <w:sz w:val="20"/>
+      </w:rPr>
+    </w:lvl>
+    <w:lvl w:ilvl="4" w:tentative="1">
+      <w:start w:val="1"/>
+      <w:numFmt w:val="bullet"/>
+      <w:lvlText w:val=""/>
+      <w:lvlJc w:val="left"/>
+      <w:pPr>
+        <w:tabs>
+          <w:tab w:val="num" w:pos="3600"/>
+        </w:tabs>
+        <w:ind w:left="3600" w:hanging="360"/>
+      </w:pPr>
+      <w:rPr>
+        <w:rFonts w:ascii="Wingdings" w:hAnsi="Wingdings" w:hint="default"/>
+        <w:sz w:val="20"/>
+      </w:rPr>
+    </w:lvl>
+    <w:lvl w:ilvl="5" w:tentative="1">
+      <w:start w:val="1"/>
+      <w:numFmt w:val="bullet"/>
+      <w:lvlText w:val=""/>
+      <w:lvlJc w:val="left"/>
+      <w:pPr>
+        <w:tabs>
+          <w:tab w:val="num" w:pos="4320"/>
+        </w:tabs>
+        <w:ind w:left="4320" w:hanging="360"/>
+      </w:pPr>
+      <w:rPr>
+        <w:rFonts w:ascii="Wingdings" w:hAnsi="Wingdings" w:hint="default"/>
+        <w:sz w:val="20"/>
+      </w:rPr>
+    </w:lvl>
+    <w:lvl w:ilvl="6" w:tentative="1">
+      <w:start w:val="1"/>
+      <w:numFmt w:val="bullet"/>
+      <w:lvlText w:val=""/>
+      <w:lvlJc w:val="left"/>
+      <w:pPr>
+        <w:tabs>
+          <w:tab w:val="num" w:pos="5040"/>
+        </w:tabs>
+        <w:ind w:left="5040" w:hanging="360"/>
+      </w:pPr>
+      <w:rPr>
+        <w:rFonts w:ascii="Wingdings" w:hAnsi="Wingdings" w:hint="default"/>
+        <w:sz w:val="20"/>
+      </w:rPr>
+    </w:lvl>
+    <w:lvl w:ilvl="7" w:tentative="1">
+      <w:start w:val="1"/>
+      <w:numFmt w:val="bullet"/>
+      <w:lvlText w:val=""/>
+      <w:lvlJc w:val="left"/>
+      <w:pPr>
+        <w:tabs>
+          <w:tab w:val="num" w:pos="5760"/>
+        </w:tabs>
+        <w:ind w:left="5760" w:hanging="360"/>
+      </w:pPr>
+      <w:rPr>
+        <w:rFonts w:ascii="Wingdings" w:hAnsi="Wingdings" w:hint="default"/>
+        <w:sz w:val="20"/>
+      </w:rPr>
+    </w:lvl>
+    <w:lvl w:ilvl="8" w:tentative="1">
+      <w:start w:val="1"/>
+      <w:numFmt w:val="bullet"/>
+      <w:lvlText w:val=""/>
+      <w:lvlJc w:val="left"/>
+      <w:pPr>
+        <w:tabs>
+          <w:tab w:val="num" w:pos="6480"/>
+        </w:tabs>
+        <w:ind w:left="6480" w:hanging="360"/>
+      </w:pPr>
+      <w:rPr>
+        <w:rFonts w:ascii="Wingdings" w:hAnsi="Wingdings" w:hint="default"/>
+        <w:sz w:val="20"/>
+      </w:rPr>
+    </w:lvl>
+  </w:abstractNum>
+  <w:abstractNum w:abstractNumId="20" w15:restartNumberingAfterBreak="0">
+    <w:nsid w:val="3B795E8B"/>
+    <w:multiLevelType w:val="multilevel"/>
+    <w:tmpl w:val="66E4A3F4"/>
+    <w:lvl w:ilvl="0">
+      <w:start w:val="1"/>
+      <w:numFmt w:val="bullet"/>
+      <w:lvlText w:val=""/>
+      <w:lvlJc w:val="left"/>
+      <w:pPr>
+        <w:tabs>
+          <w:tab w:val="num" w:pos="720"/>
+        </w:tabs>
+        <w:ind w:left="720" w:hanging="360"/>
+      </w:pPr>
+      <w:rPr>
+        <w:rFonts w:ascii="Symbol" w:hAnsi="Symbol" w:hint="default"/>
+        <w:sz w:val="20"/>
+      </w:rPr>
+    </w:lvl>
+    <w:lvl w:ilvl="1" w:tentative="1">
+      <w:start w:val="1"/>
+      <w:numFmt w:val="bullet"/>
+      <w:lvlText w:val="o"/>
+      <w:lvlJc w:val="left"/>
+      <w:pPr>
+        <w:tabs>
+          <w:tab w:val="num" w:pos="1440"/>
+        </w:tabs>
+        <w:ind w:left="1440" w:hanging="360"/>
+      </w:pPr>
+      <w:rPr>
+        <w:rFonts w:ascii="Courier New" w:hAnsi="Courier New" w:hint="default"/>
+        <w:sz w:val="20"/>
+      </w:rPr>
+    </w:lvl>
+    <w:lvl w:ilvl="2" w:tentative="1">
+      <w:start w:val="1"/>
+      <w:numFmt w:val="bullet"/>
+      <w:lvlText w:val=""/>
+      <w:lvlJc w:val="left"/>
+      <w:pPr>
+        <w:tabs>
+          <w:tab w:val="num" w:pos="2160"/>
+        </w:tabs>
+        <w:ind w:left="2160" w:hanging="360"/>
+      </w:pPr>
+      <w:rPr>
+        <w:rFonts w:ascii="Wingdings" w:hAnsi="Wingdings" w:hint="default"/>
+        <w:sz w:val="20"/>
+      </w:rPr>
+    </w:lvl>
+    <w:lvl w:ilvl="3" w:tentative="1">
+      <w:start w:val="1"/>
+      <w:numFmt w:val="bullet"/>
+      <w:lvlText w:val=""/>
+      <w:lvlJc w:val="left"/>
+      <w:pPr>
+        <w:tabs>
+          <w:tab w:val="num" w:pos="2880"/>
+        </w:tabs>
+        <w:ind w:left="2880" w:hanging="360"/>
+      </w:pPr>
+      <w:rPr>
+        <w:rFonts w:ascii="Wingdings" w:hAnsi="Wingdings" w:hint="default"/>
+        <w:sz w:val="20"/>
+      </w:rPr>
+    </w:lvl>
+    <w:lvl w:ilvl="4" w:tentative="1">
+      <w:start w:val="1"/>
+      <w:numFmt w:val="bullet"/>
+      <w:lvlText w:val=""/>
+      <w:lvlJc w:val="left"/>
+      <w:pPr>
+        <w:tabs>
+          <w:tab w:val="num" w:pos="3600"/>
+        </w:tabs>
+        <w:ind w:left="3600" w:hanging="360"/>
+      </w:pPr>
+      <w:rPr>
+        <w:rFonts w:ascii="Wingdings" w:hAnsi="Wingdings" w:hint="default"/>
+        <w:sz w:val="20"/>
+      </w:rPr>
+    </w:lvl>
+    <w:lvl w:ilvl="5" w:tentative="1">
+      <w:start w:val="1"/>
+      <w:numFmt w:val="bullet"/>
+      <w:lvlText w:val=""/>
+      <w:lvlJc w:val="left"/>
+      <w:pPr>
+        <w:tabs>
+          <w:tab w:val="num" w:pos="4320"/>
+        </w:tabs>
+        <w:ind w:left="4320" w:hanging="360"/>
+      </w:pPr>
+      <w:rPr>
+        <w:rFonts w:ascii="Wingdings" w:hAnsi="Wingdings" w:hint="default"/>
+        <w:sz w:val="20"/>
+      </w:rPr>
+    </w:lvl>
+    <w:lvl w:ilvl="6" w:tentative="1">
+      <w:start w:val="1"/>
+      <w:numFmt w:val="bullet"/>
+      <w:lvlText w:val=""/>
+      <w:lvlJc w:val="left"/>
+      <w:pPr>
+        <w:tabs>
+          <w:tab w:val="num" w:pos="5040"/>
+        </w:tabs>
+        <w:ind w:left="5040" w:hanging="360"/>
+      </w:pPr>
+      <w:rPr>
+        <w:rFonts w:ascii="Wingdings" w:hAnsi="Wingdings" w:hint="default"/>
+        <w:sz w:val="20"/>
+      </w:rPr>
+    </w:lvl>
+    <w:lvl w:ilvl="7" w:tentative="1">
+      <w:start w:val="1"/>
+      <w:numFmt w:val="bullet"/>
+      <w:lvlText w:val=""/>
+      <w:lvlJc w:val="left"/>
+      <w:pPr>
+        <w:tabs>
+          <w:tab w:val="num" w:pos="5760"/>
+        </w:tabs>
+        <w:ind w:left="5760" w:hanging="360"/>
+      </w:pPr>
+      <w:rPr>
+        <w:rFonts w:ascii="Wingdings" w:hAnsi="Wingdings" w:hint="default"/>
+        <w:sz w:val="20"/>
+      </w:rPr>
+    </w:lvl>
+    <w:lvl w:ilvl="8" w:tentative="1">
+      <w:start w:val="1"/>
+      <w:numFmt w:val="bullet"/>
+      <w:lvlText w:val=""/>
+      <w:lvlJc w:val="left"/>
+      <w:pPr>
+        <w:tabs>
+          <w:tab w:val="num" w:pos="6480"/>
+        </w:tabs>
+        <w:ind w:left="6480" w:hanging="360"/>
+      </w:pPr>
+      <w:rPr>
+        <w:rFonts w:ascii="Wingdings" w:hAnsi="Wingdings" w:hint="default"/>
+        <w:sz w:val="20"/>
+      </w:rPr>
+    </w:lvl>
+  </w:abstractNum>
+  <w:abstractNum w:abstractNumId="21" w15:restartNumberingAfterBreak="0">
     <w:nsid w:val="3CC87B8F"/>
     <w:multiLevelType w:val="multilevel"/>
     <w:tmpl w:val="E520C30E"/>
@@ -10768,7 +12753,156 @@
       </w:rPr>
     </w:lvl>
   </w:abstractNum>
-  <w:abstractNum w:abstractNumId="17" w15:restartNumberingAfterBreak="0">
+  <w:abstractNum w:abstractNumId="22" w15:restartNumberingAfterBreak="0">
+    <w:nsid w:val="3D9B2F3D"/>
+    <w:multiLevelType w:val="multilevel"/>
+    <w:tmpl w:val="F99A2DB0"/>
+    <w:lvl w:ilvl="0">
+      <w:start w:val="1"/>
+      <w:numFmt w:val="bullet"/>
+      <w:lvlText w:val=""/>
+      <w:lvlJc w:val="left"/>
+      <w:pPr>
+        <w:tabs>
+          <w:tab w:val="num" w:pos="720"/>
+        </w:tabs>
+        <w:ind w:left="720" w:hanging="360"/>
+      </w:pPr>
+      <w:rPr>
+        <w:rFonts w:ascii="Symbol" w:hAnsi="Symbol" w:hint="default"/>
+        <w:sz w:val="20"/>
+      </w:rPr>
+    </w:lvl>
+    <w:lvl w:ilvl="1" w:tentative="1">
+      <w:start w:val="1"/>
+      <w:numFmt w:val="bullet"/>
+      <w:lvlText w:val="o"/>
+      <w:lvlJc w:val="left"/>
+      <w:pPr>
+        <w:tabs>
+          <w:tab w:val="num" w:pos="1440"/>
+        </w:tabs>
+        <w:ind w:left="1440" w:hanging="360"/>
+      </w:pPr>
+      <w:rPr>
+        <w:rFonts w:ascii="Courier New" w:hAnsi="Courier New" w:hint="default"/>
+        <w:sz w:val="20"/>
+      </w:rPr>
+    </w:lvl>
+    <w:lvl w:ilvl="2" w:tentative="1">
+      <w:start w:val="1"/>
+      <w:numFmt w:val="bullet"/>
+      <w:lvlText w:val=""/>
+      <w:lvlJc w:val="left"/>
+      <w:pPr>
+        <w:tabs>
+          <w:tab w:val="num" w:pos="2160"/>
+        </w:tabs>
+        <w:ind w:left="2160" w:hanging="360"/>
+      </w:pPr>
+      <w:rPr>
+        <w:rFonts w:ascii="Wingdings" w:hAnsi="Wingdings" w:hint="default"/>
+        <w:sz w:val="20"/>
+      </w:rPr>
+    </w:lvl>
+    <w:lvl w:ilvl="3" w:tentative="1">
+      <w:start w:val="1"/>
+      <w:numFmt w:val="bullet"/>
+      <w:lvlText w:val=""/>
+      <w:lvlJc w:val="left"/>
+      <w:pPr>
+        <w:tabs>
+          <w:tab w:val="num" w:pos="2880"/>
+        </w:tabs>
+        <w:ind w:left="2880" w:hanging="360"/>
+      </w:pPr>
+      <w:rPr>
+        <w:rFonts w:ascii="Wingdings" w:hAnsi="Wingdings" w:hint="default"/>
+        <w:sz w:val="20"/>
+      </w:rPr>
+    </w:lvl>
+    <w:lvl w:ilvl="4" w:tentative="1">
+      <w:start w:val="1"/>
+      <w:numFmt w:val="bullet"/>
+      <w:lvlText w:val=""/>
+      <w:lvlJc w:val="left"/>
+      <w:pPr>
+        <w:tabs>
+          <w:tab w:val="num" w:pos="3600"/>
+        </w:tabs>
+        <w:ind w:left="3600" w:hanging="360"/>
+      </w:pPr>
+      <w:rPr>
+        <w:rFonts w:ascii="Wingdings" w:hAnsi="Wingdings" w:hint="default"/>
+        <w:sz w:val="20"/>
+      </w:rPr>
+    </w:lvl>
+    <w:lvl w:ilvl="5" w:tentative="1">
+      <w:start w:val="1"/>
+      <w:numFmt w:val="bullet"/>
+      <w:lvlText w:val=""/>
+      <w:lvlJc w:val="left"/>
+      <w:pPr>
+        <w:tabs>
+          <w:tab w:val="num" w:pos="4320"/>
+        </w:tabs>
+        <w:ind w:left="4320" w:hanging="360"/>
+      </w:pPr>
+      <w:rPr>
+        <w:rFonts w:ascii="Wingdings" w:hAnsi="Wingdings" w:hint="default"/>
+        <w:sz w:val="20"/>
+      </w:rPr>
+    </w:lvl>
+    <w:lvl w:ilvl="6" w:tentative="1">
+      <w:start w:val="1"/>
+      <w:numFmt w:val="bullet"/>
+      <w:lvlText w:val=""/>
+      <w:lvlJc w:val="left"/>
+      <w:pPr>
+        <w:tabs>
+          <w:tab w:val="num" w:pos="5040"/>
+        </w:tabs>
+        <w:ind w:left="5040" w:hanging="360"/>
+      </w:pPr>
+      <w:rPr>
+        <w:rFonts w:ascii="Wingdings" w:hAnsi="Wingdings" w:hint="default"/>
+        <w:sz w:val="20"/>
+      </w:rPr>
+    </w:lvl>
+    <w:lvl w:ilvl="7" w:tentative="1">
+      <w:start w:val="1"/>
+      <w:numFmt w:val="bullet"/>
+      <w:lvlText w:val=""/>
+      <w:lvlJc w:val="left"/>
+      <w:pPr>
+        <w:tabs>
+          <w:tab w:val="num" w:pos="5760"/>
+        </w:tabs>
+        <w:ind w:left="5760" w:hanging="360"/>
+      </w:pPr>
+      <w:rPr>
+        <w:rFonts w:ascii="Wingdings" w:hAnsi="Wingdings" w:hint="default"/>
+        <w:sz w:val="20"/>
+      </w:rPr>
+    </w:lvl>
+    <w:lvl w:ilvl="8" w:tentative="1">
+      <w:start w:val="1"/>
+      <w:numFmt w:val="bullet"/>
+      <w:lvlText w:val=""/>
+      <w:lvlJc w:val="left"/>
+      <w:pPr>
+        <w:tabs>
+          <w:tab w:val="num" w:pos="6480"/>
+        </w:tabs>
+        <w:ind w:left="6480" w:hanging="360"/>
+      </w:pPr>
+      <w:rPr>
+        <w:rFonts w:ascii="Wingdings" w:hAnsi="Wingdings" w:hint="default"/>
+        <w:sz w:val="20"/>
+      </w:rPr>
+    </w:lvl>
+  </w:abstractNum>
+  <w:abstractNum w:abstractNumId="23" w15:restartNumberingAfterBreak="0">
     <w:nsid w:val="3F9D21FE"/>
     <w:multiLevelType w:val="multilevel"/>
     <w:tmpl w:val="82627FE0"/>
@@ -10917,7 +13051,7 @@
       </w:rPr>
     </w:lvl>
   </w:abstractNum>
-  <w:abstractNum w:abstractNumId="18" w15:restartNumberingAfterBreak="0">
+  <w:abstractNum w:abstractNumId="24" w15:restartNumberingAfterBreak="0">
     <w:nsid w:val="46306076"/>
     <w:multiLevelType w:val="multilevel"/>
     <w:tmpl w:val="8F6CA4D0"/>
@@ -11066,7 +13200,156 @@
       </w:rPr>
     </w:lvl>
   </w:abstractNum>
-  <w:abstractNum w:abstractNumId="19" w15:restartNumberingAfterBreak="0">
+  <w:abstractNum w:abstractNumId="25" w15:restartNumberingAfterBreak="0">
+    <w:nsid w:val="46560A7B"/>
+    <w:multiLevelType w:val="multilevel"/>
+    <w:tmpl w:val="7C068252"/>
+    <w:lvl w:ilvl="0">
+      <w:start w:val="1"/>
+      <w:numFmt w:val="bullet"/>
+      <w:lvlText w:val=""/>
+      <w:lvlJc w:val="left"/>
+      <w:pPr>
+        <w:tabs>
+          <w:tab w:val="num" w:pos="720"/>
+        </w:tabs>
+        <w:ind w:left="720" w:hanging="360"/>
+      </w:pPr>
+      <w:rPr>
+        <w:rFonts w:ascii="Symbol" w:hAnsi="Symbol" w:hint="default"/>
+        <w:sz w:val="20"/>
+      </w:rPr>
+    </w:lvl>
+    <w:lvl w:ilvl="1" w:tentative="1">
+      <w:start w:val="1"/>
+      <w:numFmt w:val="bullet"/>
+      <w:lvlText w:val="o"/>
+      <w:lvlJc w:val="left"/>
+      <w:pPr>
+        <w:tabs>
+          <w:tab w:val="num" w:pos="1440"/>
+        </w:tabs>
+        <w:ind w:left="1440" w:hanging="360"/>
+      </w:pPr>
+      <w:rPr>
+        <w:rFonts w:ascii="Courier New" w:hAnsi="Courier New" w:hint="default"/>
+        <w:sz w:val="20"/>
+      </w:rPr>
+    </w:lvl>
+    <w:lvl w:ilvl="2" w:tentative="1">
+      <w:start w:val="1"/>
+      <w:numFmt w:val="bullet"/>
+      <w:lvlText w:val=""/>
+      <w:lvlJc w:val="left"/>
+      <w:pPr>
+        <w:tabs>
+          <w:tab w:val="num" w:pos="2160"/>
+        </w:tabs>
+        <w:ind w:left="2160" w:hanging="360"/>
+      </w:pPr>
+      <w:rPr>
+        <w:rFonts w:ascii="Wingdings" w:hAnsi="Wingdings" w:hint="default"/>
+        <w:sz w:val="20"/>
+      </w:rPr>
+    </w:lvl>
+    <w:lvl w:ilvl="3" w:tentative="1">
+      <w:start w:val="1"/>
+      <w:numFmt w:val="bullet"/>
+      <w:lvlText w:val=""/>
+      <w:lvlJc w:val="left"/>
+      <w:pPr>
+        <w:tabs>
+          <w:tab w:val="num" w:pos="2880"/>
+        </w:tabs>
+        <w:ind w:left="2880" w:hanging="360"/>
+      </w:pPr>
+      <w:rPr>
+        <w:rFonts w:ascii="Wingdings" w:hAnsi="Wingdings" w:hint="default"/>
+        <w:sz w:val="20"/>
+      </w:rPr>
+    </w:lvl>
+    <w:lvl w:ilvl="4" w:tentative="1">
+      <w:start w:val="1"/>
+      <w:numFmt w:val="bullet"/>
+      <w:lvlText w:val=""/>
+      <w:lvlJc w:val="left"/>
+      <w:pPr>
+        <w:tabs>
+          <w:tab w:val="num" w:pos="3600"/>
+        </w:tabs>
+        <w:ind w:left="3600" w:hanging="360"/>
+      </w:pPr>
+      <w:rPr>
+        <w:rFonts w:ascii="Wingdings" w:hAnsi="Wingdings" w:hint="default"/>
+        <w:sz w:val="20"/>
+      </w:rPr>
+    </w:lvl>
+    <w:lvl w:ilvl="5" w:tentative="1">
+      <w:start w:val="1"/>
+      <w:numFmt w:val="bullet"/>
+      <w:lvlText w:val=""/>
+      <w:lvlJc w:val="left"/>
+      <w:pPr>
+        <w:tabs>
+          <w:tab w:val="num" w:pos="4320"/>
+        </w:tabs>
+        <w:ind w:left="4320" w:hanging="360"/>
+      </w:pPr>
+      <w:rPr>
+        <w:rFonts w:ascii="Wingdings" w:hAnsi="Wingdings" w:hint="default"/>
+        <w:sz w:val="20"/>
+      </w:rPr>
+    </w:lvl>
+    <w:lvl w:ilvl="6" w:tentative="1">
+      <w:start w:val="1"/>
+      <w:numFmt w:val="bullet"/>
+      <w:lvlText w:val=""/>
+      <w:lvlJc w:val="left"/>
+      <w:pPr>
+        <w:tabs>
+          <w:tab w:val="num" w:pos="5040"/>
+        </w:tabs>
+        <w:ind w:left="5040" w:hanging="360"/>
+      </w:pPr>
+      <w:rPr>
+        <w:rFonts w:ascii="Wingdings" w:hAnsi="Wingdings" w:hint="default"/>
+        <w:sz w:val="20"/>
+      </w:rPr>
+    </w:lvl>
+    <w:lvl w:ilvl="7" w:tentative="1">
+      <w:start w:val="1"/>
+      <w:numFmt w:val="bullet"/>
+      <w:lvlText w:val=""/>
+      <w:lvlJc w:val="left"/>
+      <w:pPr>
+        <w:tabs>
+          <w:tab w:val="num" w:pos="5760"/>
+        </w:tabs>
+        <w:ind w:left="5760" w:hanging="360"/>
+      </w:pPr>
+      <w:rPr>
+        <w:rFonts w:ascii="Wingdings" w:hAnsi="Wingdings" w:hint="default"/>
+        <w:sz w:val="20"/>
+      </w:rPr>
+    </w:lvl>
+    <w:lvl w:ilvl="8" w:tentative="1">
+      <w:start w:val="1"/>
+      <w:numFmt w:val="bullet"/>
+      <w:lvlText w:val=""/>
+      <w:lvlJc w:val="left"/>
+      <w:pPr>
+        <w:tabs>
+          <w:tab w:val="num" w:pos="6480"/>
+        </w:tabs>
+        <w:ind w:left="6480" w:hanging="360"/>
+      </w:pPr>
+      <w:rPr>
+        <w:rFonts w:ascii="Wingdings" w:hAnsi="Wingdings" w:hint="default"/>
+        <w:sz w:val="20"/>
+      </w:rPr>
+    </w:lvl>
+  </w:abstractNum>
+  <w:abstractNum w:abstractNumId="26" w15:restartNumberingAfterBreak="0">
     <w:nsid w:val="496023A8"/>
     <w:multiLevelType w:val="multilevel"/>
     <w:tmpl w:val="15023F62"/>
@@ -11215,7 +13498,7 @@
       </w:rPr>
     </w:lvl>
   </w:abstractNum>
-  <w:abstractNum w:abstractNumId="20" w15:restartNumberingAfterBreak="0">
+  <w:abstractNum w:abstractNumId="27" w15:restartNumberingAfterBreak="0">
     <w:nsid w:val="49FA4455"/>
     <w:multiLevelType w:val="multilevel"/>
     <w:tmpl w:val="8856C090"/>
@@ -11364,7 +13647,7 @@
       </w:rPr>
     </w:lvl>
   </w:abstractNum>
-  <w:abstractNum w:abstractNumId="21" w15:restartNumberingAfterBreak="0">
+  <w:abstractNum w:abstractNumId="28" w15:restartNumberingAfterBreak="0">
     <w:nsid w:val="4A086784"/>
     <w:multiLevelType w:val="multilevel"/>
     <w:tmpl w:val="FBB01212"/>
@@ -11513,7 +13796,128 @@
       </w:rPr>
     </w:lvl>
   </w:abstractNum>
-  <w:abstractNum w:abstractNumId="22" w15:restartNumberingAfterBreak="0">
+  <w:abstractNum w:abstractNumId="29" w15:restartNumberingAfterBreak="0">
+    <w:nsid w:val="5069068D"/>
+    <w:multiLevelType w:val="multilevel"/>
+    <w:tmpl w:val="DE2A83F4"/>
+    <w:lvl w:ilvl="0">
+      <w:start w:val="1"/>
+      <w:numFmt w:val="decimal"/>
+      <w:lvlText w:val="%1."/>
+      <w:lvlJc w:val="left"/>
+      <w:pPr>
+        <w:tabs>
+          <w:tab w:val="num" w:pos="720"/>
+        </w:tabs>
+        <w:ind w:left="720" w:hanging="360"/>
+      </w:pPr>
+    </w:lvl>
+    <w:lvl w:ilvl="1">
+      <w:start w:val="1"/>
+      <w:numFmt w:val="bullet"/>
+      <w:lvlText w:val="o"/>
+      <w:lvlJc w:val="left"/>
+      <w:pPr>
+        <w:tabs>
+          <w:tab w:val="num" w:pos="1440"/>
+        </w:tabs>
+        <w:ind w:left="1440" w:hanging="360"/>
+      </w:pPr>
+      <w:rPr>
+        <w:rFonts w:ascii="Courier New" w:hAnsi="Courier New" w:hint="default"/>
+        <w:sz w:val="20"/>
+      </w:rPr>
+    </w:lvl>
+    <w:lvl w:ilvl="2">
+      <w:start w:val="1"/>
+      <w:numFmt w:val="bullet"/>
+      <w:lvlText w:val=""/>
+      <w:lvlJc w:val="left"/>
+      <w:pPr>
+        <w:tabs>
+          <w:tab w:val="num" w:pos="2160"/>
+        </w:tabs>
+        <w:ind w:left="2160" w:hanging="360"/>
+      </w:pPr>
+      <w:rPr>
+        <w:rFonts w:ascii="Wingdings" w:hAnsi="Wingdings" w:hint="default"/>
+        <w:sz w:val="20"/>
+      </w:rPr>
+    </w:lvl>
+    <w:lvl w:ilvl="3" w:tentative="1">
+      <w:start w:val="1"/>
+      <w:numFmt w:val="decimal"/>
+      <w:lvlText w:val="%4."/>
+      <w:lvlJc w:val="left"/>
+      <w:pPr>
+        <w:tabs>
+          <w:tab w:val="num" w:pos="2880"/>
+        </w:tabs>
+        <w:ind w:left="2880" w:hanging="360"/>
+      </w:pPr>
+    </w:lvl>
+    <w:lvl w:ilvl="4" w:tentative="1">
+      <w:start w:val="1"/>
+      <w:numFmt w:val="decimal"/>
+      <w:lvlText w:val="%5."/>
+      <w:lvlJc w:val="left"/>
+      <w:pPr>
+        <w:tabs>
+          <w:tab w:val="num" w:pos="3600"/>
+        </w:tabs>
+        <w:ind w:left="3600" w:hanging="360"/>
+      </w:pPr>
+    </w:lvl>
+    <w:lvl w:ilvl="5" w:tentative="1">
+      <w:start w:val="1"/>
+      <w:numFmt w:val="decimal"/>
+      <w:lvlText w:val="%6."/>
+      <w:lvlJc w:val="left"/>
+      <w:pPr>
+        <w:tabs>
+          <w:tab w:val="num" w:pos="4320"/>
+        </w:tabs>
+        <w:ind w:left="4320" w:hanging="360"/>
+      </w:pPr>
+    </w:lvl>
+    <w:lvl w:ilvl="6" w:tentative="1">
+      <w:start w:val="1"/>
+      <w:numFmt w:val="decimal"/>
+      <w:lvlText w:val="%7."/>
+      <w:lvlJc w:val="left"/>
+      <w:pPr>
+        <w:tabs>
+          <w:tab w:val="num" w:pos="5040"/>
+        </w:tabs>
+        <w:ind w:left="5040" w:hanging="360"/>
+      </w:pPr>
+    </w:lvl>
+    <w:lvl w:ilvl="7" w:tentative="1">
+      <w:start w:val="1"/>
+      <w:numFmt w:val="decimal"/>
+      <w:lvlText w:val="%8."/>
+      <w:lvlJc w:val="left"/>
+      <w:pPr>
+        <w:tabs>
+          <w:tab w:val="num" w:pos="5760"/>
+        </w:tabs>
+        <w:ind w:left="5760" w:hanging="360"/>
+      </w:pPr>
+    </w:lvl>
+    <w:lvl w:ilvl="8" w:tentative="1">
+      <w:start w:val="1"/>
+      <w:numFmt w:val="decimal"/>
+      <w:lvlText w:val="%9."/>
+      <w:lvlJc w:val="left"/>
+      <w:pPr>
+        <w:tabs>
+          <w:tab w:val="num" w:pos="6480"/>
+        </w:tabs>
+        <w:ind w:left="6480" w:hanging="360"/>
+      </w:pPr>
+    </w:lvl>
+  </w:abstractNum>
+  <w:abstractNum w:abstractNumId="30" w15:restartNumberingAfterBreak="0">
     <w:nsid w:val="51322F98"/>
     <w:multiLevelType w:val="multilevel"/>
     <w:tmpl w:val="181A1640"/>
@@ -11662,7 +14066,156 @@
       </w:rPr>
     </w:lvl>
   </w:abstractNum>
-  <w:abstractNum w:abstractNumId="23" w15:restartNumberingAfterBreak="0">
+  <w:abstractNum w:abstractNumId="31" w15:restartNumberingAfterBreak="0">
+    <w:nsid w:val="59167520"/>
+    <w:multiLevelType w:val="multilevel"/>
+    <w:tmpl w:val="26341710"/>
+    <w:lvl w:ilvl="0">
+      <w:start w:val="1"/>
+      <w:numFmt w:val="bullet"/>
+      <w:lvlText w:val=""/>
+      <w:lvlJc w:val="left"/>
+      <w:pPr>
+        <w:tabs>
+          <w:tab w:val="num" w:pos="720"/>
+        </w:tabs>
+        <w:ind w:left="720" w:hanging="360"/>
+      </w:pPr>
+      <w:rPr>
+        <w:rFonts w:ascii="Symbol" w:hAnsi="Symbol" w:hint="default"/>
+        <w:sz w:val="20"/>
+      </w:rPr>
+    </w:lvl>
+    <w:lvl w:ilvl="1" w:tentative="1">
+      <w:start w:val="1"/>
+      <w:numFmt w:val="bullet"/>
+      <w:lvlText w:val="o"/>
+      <w:lvlJc w:val="left"/>
+      <w:pPr>
+        <w:tabs>
+          <w:tab w:val="num" w:pos="1440"/>
+        </w:tabs>
+        <w:ind w:left="1440" w:hanging="360"/>
+      </w:pPr>
+      <w:rPr>
+        <w:rFonts w:ascii="Courier New" w:hAnsi="Courier New" w:hint="default"/>
+        <w:sz w:val="20"/>
+      </w:rPr>
+    </w:lvl>
+    <w:lvl w:ilvl="2" w:tentative="1">
+      <w:start w:val="1"/>
+      <w:numFmt w:val="bullet"/>
+      <w:lvlText w:val=""/>
+      <w:lvlJc w:val="left"/>
+      <w:pPr>
+        <w:tabs>
+          <w:tab w:val="num" w:pos="2160"/>
+        </w:tabs>
+        <w:ind w:left="2160" w:hanging="360"/>
+      </w:pPr>
+      <w:rPr>
+        <w:rFonts w:ascii="Wingdings" w:hAnsi="Wingdings" w:hint="default"/>
+        <w:sz w:val="20"/>
+      </w:rPr>
+    </w:lvl>
+    <w:lvl w:ilvl="3" w:tentative="1">
+      <w:start w:val="1"/>
+      <w:numFmt w:val="bullet"/>
+      <w:lvlText w:val=""/>
+      <w:lvlJc w:val="left"/>
+      <w:pPr>
+        <w:tabs>
+          <w:tab w:val="num" w:pos="2880"/>
+        </w:tabs>
+        <w:ind w:left="2880" w:hanging="360"/>
+      </w:pPr>
+      <w:rPr>
+        <w:rFonts w:ascii="Wingdings" w:hAnsi="Wingdings" w:hint="default"/>
+        <w:sz w:val="20"/>
+      </w:rPr>
+    </w:lvl>
+    <w:lvl w:ilvl="4" w:tentative="1">
+      <w:start w:val="1"/>
+      <w:numFmt w:val="bullet"/>
+      <w:lvlText w:val=""/>
+      <w:lvlJc w:val="left"/>
+      <w:pPr>
+        <w:tabs>
+          <w:tab w:val="num" w:pos="3600"/>
+        </w:tabs>
+        <w:ind w:left="3600" w:hanging="360"/>
+      </w:pPr>
+      <w:rPr>
+        <w:rFonts w:ascii="Wingdings" w:hAnsi="Wingdings" w:hint="default"/>
+        <w:sz w:val="20"/>
+      </w:rPr>
+    </w:lvl>
+    <w:lvl w:ilvl="5" w:tentative="1">
+      <w:start w:val="1"/>
+      <w:numFmt w:val="bullet"/>
+      <w:lvlText w:val=""/>
+      <w:lvlJc w:val="left"/>
+      <w:pPr>
+        <w:tabs>
+          <w:tab w:val="num" w:pos="4320"/>
+        </w:tabs>
+        <w:ind w:left="4320" w:hanging="360"/>
+      </w:pPr>
+      <w:rPr>
+        <w:rFonts w:ascii="Wingdings" w:hAnsi="Wingdings" w:hint="default"/>
+        <w:sz w:val="20"/>
+      </w:rPr>
+    </w:lvl>
+    <w:lvl w:ilvl="6" w:tentative="1">
+      <w:start w:val="1"/>
+      <w:numFmt w:val="bullet"/>
+      <w:lvlText w:val=""/>
+      <w:lvlJc w:val="left"/>
+      <w:pPr>
+        <w:tabs>
+          <w:tab w:val="num" w:pos="5040"/>
+        </w:tabs>
+        <w:ind w:left="5040" w:hanging="360"/>
+      </w:pPr>
+      <w:rPr>
+        <w:rFonts w:ascii="Wingdings" w:hAnsi="Wingdings" w:hint="default"/>
+        <w:sz w:val="20"/>
+      </w:rPr>
+    </w:lvl>
+    <w:lvl w:ilvl="7" w:tentative="1">
+      <w:start w:val="1"/>
+      <w:numFmt w:val="bullet"/>
+      <w:lvlText w:val=""/>
+      <w:lvlJc w:val="left"/>
+      <w:pPr>
+        <w:tabs>
+          <w:tab w:val="num" w:pos="5760"/>
+        </w:tabs>
+        <w:ind w:left="5760" w:hanging="360"/>
+      </w:pPr>
+      <w:rPr>
+        <w:rFonts w:ascii="Wingdings" w:hAnsi="Wingdings" w:hint="default"/>
+        <w:sz w:val="20"/>
+      </w:rPr>
+    </w:lvl>
+    <w:lvl w:ilvl="8" w:tentative="1">
+      <w:start w:val="1"/>
+      <w:numFmt w:val="bullet"/>
+      <w:lvlText w:val=""/>
+      <w:lvlJc w:val="left"/>
+      <w:pPr>
+        <w:tabs>
+          <w:tab w:val="num" w:pos="6480"/>
+        </w:tabs>
+        <w:ind w:left="6480" w:hanging="360"/>
+      </w:pPr>
+      <w:rPr>
+        <w:rFonts w:ascii="Wingdings" w:hAnsi="Wingdings" w:hint="default"/>
+        <w:sz w:val="20"/>
+      </w:rPr>
+    </w:lvl>
+  </w:abstractNum>
+  <w:abstractNum w:abstractNumId="32" w15:restartNumberingAfterBreak="0">
     <w:nsid w:val="5CC5488E"/>
     <w:multiLevelType w:val="multilevel"/>
     <w:tmpl w:val="55E6BD98"/>
@@ -11811,7 +14364,7 @@
       </w:rPr>
     </w:lvl>
   </w:abstractNum>
-  <w:abstractNum w:abstractNumId="24" w15:restartNumberingAfterBreak="0">
+  <w:abstractNum w:abstractNumId="33" w15:restartNumberingAfterBreak="0">
     <w:nsid w:val="5EA63E8B"/>
     <w:multiLevelType w:val="multilevel"/>
     <w:tmpl w:val="4A7016F4"/>
@@ -11960,7 +14513,269 @@
       </w:rPr>
     </w:lvl>
   </w:abstractNum>
-  <w:abstractNum w:abstractNumId="25" w15:restartNumberingAfterBreak="0">
+  <w:abstractNum w:abstractNumId="34" w15:restartNumberingAfterBreak="0">
+    <w:nsid w:val="60F6008F"/>
+    <w:multiLevelType w:val="multilevel"/>
+    <w:tmpl w:val="5CDAA1C4"/>
+    <w:lvl w:ilvl="0">
+      <w:start w:val="1"/>
+      <w:numFmt w:val="bullet"/>
+      <w:lvlText w:val=""/>
+      <w:lvlJc w:val="left"/>
+      <w:pPr>
+        <w:tabs>
+          <w:tab w:val="num" w:pos="720"/>
+        </w:tabs>
+        <w:ind w:left="720" w:hanging="360"/>
+      </w:pPr>
+      <w:rPr>
+        <w:rFonts w:ascii="Symbol" w:hAnsi="Symbol" w:hint="default"/>
+        <w:sz w:val="20"/>
+      </w:rPr>
+    </w:lvl>
+    <w:lvl w:ilvl="1" w:tentative="1">
+      <w:start w:val="1"/>
+      <w:numFmt w:val="bullet"/>
+      <w:lvlText w:val="o"/>
+      <w:lvlJc w:val="left"/>
+      <w:pPr>
+        <w:tabs>
+          <w:tab w:val="num" w:pos="1440"/>
+        </w:tabs>
+        <w:ind w:left="1440" w:hanging="360"/>
+      </w:pPr>
+      <w:rPr>
+        <w:rFonts w:ascii="Courier New" w:hAnsi="Courier New" w:hint="default"/>
+        <w:sz w:val="20"/>
+      </w:rPr>
+    </w:lvl>
+    <w:lvl w:ilvl="2" w:tentative="1">
+      <w:start w:val="1"/>
+      <w:numFmt w:val="bullet"/>
+      <w:lvlText w:val=""/>
+      <w:lvlJc w:val="left"/>
+      <w:pPr>
+        <w:tabs>
+          <w:tab w:val="num" w:pos="2160"/>
+        </w:tabs>
+        <w:ind w:left="2160" w:hanging="360"/>
+      </w:pPr>
+      <w:rPr>
+        <w:rFonts w:ascii="Wingdings" w:hAnsi="Wingdings" w:hint="default"/>
+        <w:sz w:val="20"/>
+      </w:rPr>
+    </w:lvl>
+    <w:lvl w:ilvl="3" w:tentative="1">
+      <w:start w:val="1"/>
+      <w:numFmt w:val="bullet"/>
+      <w:lvlText w:val=""/>
+      <w:lvlJc w:val="left"/>
+      <w:pPr>
+        <w:tabs>
+          <w:tab w:val="num" w:pos="2880"/>
+        </w:tabs>
+        <w:ind w:left="2880" w:hanging="360"/>
+      </w:pPr>
+      <w:rPr>
+        <w:rFonts w:ascii="Wingdings" w:hAnsi="Wingdings" w:hint="default"/>
+        <w:sz w:val="20"/>
+      </w:rPr>
+    </w:lvl>
+    <w:lvl w:ilvl="4" w:tentative="1">
+      <w:start w:val="1"/>
+      <w:numFmt w:val="bullet"/>
+      <w:lvlText w:val=""/>
+      <w:lvlJc w:val="left"/>
+      <w:pPr>
+        <w:tabs>
+          <w:tab w:val="num" w:pos="3600"/>
+        </w:tabs>
+        <w:ind w:left="3600" w:hanging="360"/>
+      </w:pPr>
+      <w:rPr>
+        <w:rFonts w:ascii="Wingdings" w:hAnsi="Wingdings" w:hint="default"/>
+        <w:sz w:val="20"/>
+      </w:rPr>
+    </w:lvl>
+    <w:lvl w:ilvl="5" w:tentative="1">
+      <w:start w:val="1"/>
+      <w:numFmt w:val="bullet"/>
+      <w:lvlText w:val=""/>
+      <w:lvlJc w:val="left"/>
+      <w:pPr>
+        <w:tabs>
+          <w:tab w:val="num" w:pos="4320"/>
+        </w:tabs>
+        <w:ind w:left="4320" w:hanging="360"/>
+      </w:pPr>
+      <w:rPr>
+        <w:rFonts w:ascii="Wingdings" w:hAnsi="Wingdings" w:hint="default"/>
+        <w:sz w:val="20"/>
+      </w:rPr>
+    </w:lvl>
+    <w:lvl w:ilvl="6" w:tentative="1">
+      <w:start w:val="1"/>
+      <w:numFmt w:val="bullet"/>
+      <w:lvlText w:val=""/>
+      <w:lvlJc w:val="left"/>
+      <w:pPr>
+        <w:tabs>
+          <w:tab w:val="num" w:pos="5040"/>
+        </w:tabs>
+        <w:ind w:left="5040" w:hanging="360"/>
+      </w:pPr>
+      <w:rPr>
+        <w:rFonts w:ascii="Wingdings" w:hAnsi="Wingdings" w:hint="default"/>
+        <w:sz w:val="20"/>
+      </w:rPr>
+    </w:lvl>
+    <w:lvl w:ilvl="7" w:tentative="1">
+      <w:start w:val="1"/>
+      <w:numFmt w:val="bullet"/>
+      <w:lvlText w:val=""/>
+      <w:lvlJc w:val="left"/>
+      <w:pPr>
+        <w:tabs>
+          <w:tab w:val="num" w:pos="5760"/>
+        </w:tabs>
+        <w:ind w:left="5760" w:hanging="360"/>
+      </w:pPr>
+      <w:rPr>
+        <w:rFonts w:ascii="Wingdings" w:hAnsi="Wingdings" w:hint="default"/>
+        <w:sz w:val="20"/>
+      </w:rPr>
+    </w:lvl>
+    <w:lvl w:ilvl="8" w:tentative="1">
+      <w:start w:val="1"/>
+      <w:numFmt w:val="bullet"/>
+      <w:lvlText w:val=""/>
+      <w:lvlJc w:val="left"/>
+      <w:pPr>
+        <w:tabs>
+          <w:tab w:val="num" w:pos="6480"/>
+        </w:tabs>
+        <w:ind w:left="6480" w:hanging="360"/>
+      </w:pPr>
+      <w:rPr>
+        <w:rFonts w:ascii="Wingdings" w:hAnsi="Wingdings" w:hint="default"/>
+        <w:sz w:val="20"/>
+      </w:rPr>
+    </w:lvl>
+  </w:abstractNum>
+  <w:abstractNum w:abstractNumId="35" w15:restartNumberingAfterBreak="0">
+    <w:nsid w:val="65343546"/>
+    <w:multiLevelType w:val="multilevel"/>
+    <w:tmpl w:val="086EAA4A"/>
+    <w:lvl w:ilvl="0">
+      <w:start w:val="2"/>
+      <w:numFmt w:val="decimal"/>
+      <w:lvlText w:val="%1."/>
+      <w:lvlJc w:val="left"/>
+      <w:pPr>
+        <w:tabs>
+          <w:tab w:val="num" w:pos="720"/>
+        </w:tabs>
+        <w:ind w:left="720" w:hanging="360"/>
+      </w:pPr>
+    </w:lvl>
+    <w:lvl w:ilvl="1" w:tentative="1">
+      <w:start w:val="1"/>
+      <w:numFmt w:val="decimal"/>
+      <w:lvlText w:val="%2."/>
+      <w:lvlJc w:val="left"/>
+      <w:pPr>
+        <w:tabs>
+          <w:tab w:val="num" w:pos="1440"/>
+        </w:tabs>
+        <w:ind w:left="1440" w:hanging="360"/>
+      </w:pPr>
+    </w:lvl>
+    <w:lvl w:ilvl="2" w:tentative="1">
+      <w:start w:val="1"/>
+      <w:numFmt w:val="decimal"/>
+      <w:lvlText w:val="%3."/>
+      <w:lvlJc w:val="left"/>
+      <w:pPr>
+        <w:tabs>
+          <w:tab w:val="num" w:pos="2160"/>
+        </w:tabs>
+        <w:ind w:left="2160" w:hanging="360"/>
+      </w:pPr>
+    </w:lvl>
+    <w:lvl w:ilvl="3" w:tentative="1">
+      <w:start w:val="1"/>
+      <w:numFmt w:val="decimal"/>
+      <w:lvlText w:val="%4."/>
+      <w:lvlJc w:val="left"/>
+      <w:pPr>
+        <w:tabs>
+          <w:tab w:val="num" w:pos="2880"/>
+        </w:tabs>
+        <w:ind w:left="2880" w:hanging="360"/>
+      </w:pPr>
+    </w:lvl>
+    <w:lvl w:ilvl="4" w:tentative="1">
+      <w:start w:val="1"/>
+      <w:numFmt w:val="decimal"/>
+      <w:lvlText w:val="%5."/>
+      <w:lvlJc w:val="left"/>
+      <w:pPr>
+        <w:tabs>
+          <w:tab w:val="num" w:pos="3600"/>
+        </w:tabs>
+        <w:ind w:left="3600" w:hanging="360"/>
+      </w:pPr>
+    </w:lvl>
+    <w:lvl w:ilvl="5" w:tentative="1">
+      <w:start w:val="1"/>
+      <w:numFmt w:val="decimal"/>
+      <w:lvlText w:val="%6."/>
+      <w:lvlJc w:val="left"/>
+      <w:pPr>
+        <w:tabs>
+          <w:tab w:val="num" w:pos="4320"/>
+        </w:tabs>
+        <w:ind w:left="4320" w:hanging="360"/>
+      </w:pPr>
+    </w:lvl>
+    <w:lvl w:ilvl="6" w:tentative="1">
+      <w:start w:val="1"/>
+      <w:numFmt w:val="decimal"/>
+      <w:lvlText w:val="%7."/>
+      <w:lvlJc w:val="left"/>
+      <w:pPr>
+        <w:tabs>
+          <w:tab w:val="num" w:pos="5040"/>
+        </w:tabs>
+        <w:ind w:left="5040" w:hanging="360"/>
+      </w:pPr>
+    </w:lvl>
+    <w:lvl w:ilvl="7" w:tentative="1">
+      <w:start w:val="1"/>
+      <w:numFmt w:val="decimal"/>
+      <w:lvlText w:val="%8."/>
+      <w:lvlJc w:val="left"/>
+      <w:pPr>
+        <w:tabs>
+          <w:tab w:val="num" w:pos="5760"/>
+        </w:tabs>
+        <w:ind w:left="5760" w:hanging="360"/>
+      </w:pPr>
+    </w:lvl>
+    <w:lvl w:ilvl="8" w:tentative="1">
+      <w:start w:val="1"/>
+      <w:numFmt w:val="decimal"/>
+      <w:lvlText w:val="%9."/>
+      <w:lvlJc w:val="left"/>
+      <w:pPr>
+        <w:tabs>
+          <w:tab w:val="num" w:pos="6480"/>
+        </w:tabs>
+        <w:ind w:left="6480" w:hanging="360"/>
+      </w:pPr>
+    </w:lvl>
+  </w:abstractNum>
+  <w:abstractNum w:abstractNumId="36" w15:restartNumberingAfterBreak="0">
     <w:nsid w:val="6852676B"/>
     <w:multiLevelType w:val="multilevel"/>
     <w:tmpl w:val="722EE016"/>
@@ -12109,7 +14924,7 @@
       </w:rPr>
     </w:lvl>
   </w:abstractNum>
-  <w:abstractNum w:abstractNumId="26" w15:restartNumberingAfterBreak="0">
+  <w:abstractNum w:abstractNumId="37" w15:restartNumberingAfterBreak="0">
     <w:nsid w:val="69524541"/>
     <w:multiLevelType w:val="multilevel"/>
     <w:tmpl w:val="0EC63C10"/>
@@ -12222,7 +15037,7 @@
       </w:pPr>
     </w:lvl>
   </w:abstractNum>
-  <w:abstractNum w:abstractNumId="27" w15:restartNumberingAfterBreak="0">
+  <w:abstractNum w:abstractNumId="38" w15:restartNumberingAfterBreak="0">
     <w:nsid w:val="6A2D0D5A"/>
     <w:multiLevelType w:val="multilevel"/>
     <w:tmpl w:val="B902F5A2"/>
@@ -12335,7 +15150,7 @@
       </w:pPr>
     </w:lvl>
   </w:abstractNum>
-  <w:abstractNum w:abstractNumId="28" w15:restartNumberingAfterBreak="0">
+  <w:abstractNum w:abstractNumId="39" w15:restartNumberingAfterBreak="0">
     <w:nsid w:val="6D5C28D2"/>
     <w:multiLevelType w:val="multilevel"/>
     <w:tmpl w:val="7B002E74"/>
@@ -12484,7 +15299,7 @@
       </w:rPr>
     </w:lvl>
   </w:abstractNum>
-  <w:abstractNum w:abstractNumId="29" w15:restartNumberingAfterBreak="0">
+  <w:abstractNum w:abstractNumId="40" w15:restartNumberingAfterBreak="0">
     <w:nsid w:val="6EEB79DD"/>
     <w:multiLevelType w:val="multilevel"/>
     <w:tmpl w:val="C0CC0024"/>
@@ -12633,7 +15448,7 @@
       </w:rPr>
     </w:lvl>
   </w:abstractNum>
-  <w:abstractNum w:abstractNumId="30" w15:restartNumberingAfterBreak="0">
+  <w:abstractNum w:abstractNumId="41" w15:restartNumberingAfterBreak="0">
     <w:nsid w:val="758B3893"/>
     <w:multiLevelType w:val="multilevel"/>
     <w:tmpl w:val="5FD61416"/>
@@ -12782,7 +15597,7 @@
       </w:rPr>
     </w:lvl>
   </w:abstractNum>
-  <w:abstractNum w:abstractNumId="31" w15:restartNumberingAfterBreak="0">
+  <w:abstractNum w:abstractNumId="42" w15:restartNumberingAfterBreak="0">
     <w:nsid w:val="771957BD"/>
     <w:multiLevelType w:val="multilevel"/>
     <w:tmpl w:val="7C72B820"/>
@@ -12931,7 +15746,7 @@
       </w:rPr>
     </w:lvl>
   </w:abstractNum>
-  <w:abstractNum w:abstractNumId="32" w15:restartNumberingAfterBreak="0">
+  <w:abstractNum w:abstractNumId="43" w15:restartNumberingAfterBreak="0">
     <w:nsid w:val="773C1D69"/>
     <w:multiLevelType w:val="multilevel"/>
     <w:tmpl w:val="DB366806"/>
@@ -13044,7 +15859,7 @@
       </w:pPr>
     </w:lvl>
   </w:abstractNum>
-  <w:abstractNum w:abstractNumId="33" w15:restartNumberingAfterBreak="0">
+  <w:abstractNum w:abstractNumId="44" w15:restartNumberingAfterBreak="0">
     <w:nsid w:val="79B27D5B"/>
     <w:multiLevelType w:val="multilevel"/>
     <w:tmpl w:val="A3069632"/>
@@ -13193,7 +16008,7 @@
       </w:rPr>
     </w:lvl>
   </w:abstractNum>
-  <w:abstractNum w:abstractNumId="34" w15:restartNumberingAfterBreak="0">
+  <w:abstractNum w:abstractNumId="45" w15:restartNumberingAfterBreak="0">
     <w:nsid w:val="7A82323B"/>
     <w:multiLevelType w:val="multilevel"/>
     <w:tmpl w:val="7F403982"/>
@@ -13342,7 +16157,7 @@
       </w:rPr>
     </w:lvl>
   </w:abstractNum>
-  <w:abstractNum w:abstractNumId="35" w15:restartNumberingAfterBreak="0">
+  <w:abstractNum w:abstractNumId="46" w15:restartNumberingAfterBreak="0">
     <w:nsid w:val="7C232362"/>
     <w:multiLevelType w:val="multilevel"/>
     <w:tmpl w:val="53D23B26"/>
@@ -13455,113 +16270,298 @@
       </w:pPr>
     </w:lvl>
   </w:abstractNum>
+  <w:abstractNum w:abstractNumId="47" w15:restartNumberingAfterBreak="0">
+    <w:nsid w:val="7D6C60E3"/>
+    <w:multiLevelType w:val="multilevel"/>
+    <w:tmpl w:val="470268AC"/>
+    <w:lvl w:ilvl="0">
+      <w:start w:val="1"/>
+      <w:numFmt w:val="bullet"/>
+      <w:lvlText w:val=""/>
+      <w:lvlJc w:val="left"/>
+      <w:pPr>
+        <w:tabs>
+          <w:tab w:val="num" w:pos="720"/>
+        </w:tabs>
+        <w:ind w:left="720" w:hanging="360"/>
+      </w:pPr>
+      <w:rPr>
+        <w:rFonts w:ascii="Symbol" w:hAnsi="Symbol" w:hint="default"/>
+        <w:sz w:val="20"/>
+      </w:rPr>
+    </w:lvl>
+    <w:lvl w:ilvl="1" w:tentative="1">
+      <w:start w:val="1"/>
+      <w:numFmt w:val="bullet"/>
+      <w:lvlText w:val="o"/>
+      <w:lvlJc w:val="left"/>
+      <w:pPr>
+        <w:tabs>
+          <w:tab w:val="num" w:pos="1440"/>
+        </w:tabs>
+        <w:ind w:left="1440" w:hanging="360"/>
+      </w:pPr>
+      <w:rPr>
+        <w:rFonts w:ascii="Courier New" w:hAnsi="Courier New" w:hint="default"/>
+        <w:sz w:val="20"/>
+      </w:rPr>
+    </w:lvl>
+    <w:lvl w:ilvl="2" w:tentative="1">
+      <w:start w:val="1"/>
+      <w:numFmt w:val="bullet"/>
+      <w:lvlText w:val=""/>
+      <w:lvlJc w:val="left"/>
+      <w:pPr>
+        <w:tabs>
+          <w:tab w:val="num" w:pos="2160"/>
+        </w:tabs>
+        <w:ind w:left="2160" w:hanging="360"/>
+      </w:pPr>
+      <w:rPr>
+        <w:rFonts w:ascii="Wingdings" w:hAnsi="Wingdings" w:hint="default"/>
+        <w:sz w:val="20"/>
+      </w:rPr>
+    </w:lvl>
+    <w:lvl w:ilvl="3" w:tentative="1">
+      <w:start w:val="1"/>
+      <w:numFmt w:val="bullet"/>
+      <w:lvlText w:val=""/>
+      <w:lvlJc w:val="left"/>
+      <w:pPr>
+        <w:tabs>
+          <w:tab w:val="num" w:pos="2880"/>
+        </w:tabs>
+        <w:ind w:left="2880" w:hanging="360"/>
+      </w:pPr>
+      <w:rPr>
+        <w:rFonts w:ascii="Wingdings" w:hAnsi="Wingdings" w:hint="default"/>
+        <w:sz w:val="20"/>
+      </w:rPr>
+    </w:lvl>
+    <w:lvl w:ilvl="4" w:tentative="1">
+      <w:start w:val="1"/>
+      <w:numFmt w:val="bullet"/>
+      <w:lvlText w:val=""/>
+      <w:lvlJc w:val="left"/>
+      <w:pPr>
+        <w:tabs>
+          <w:tab w:val="num" w:pos="3600"/>
+        </w:tabs>
+        <w:ind w:left="3600" w:hanging="360"/>
+      </w:pPr>
+      <w:rPr>
+        <w:rFonts w:ascii="Wingdings" w:hAnsi="Wingdings" w:hint="default"/>
+        <w:sz w:val="20"/>
+      </w:rPr>
+    </w:lvl>
+    <w:lvl w:ilvl="5" w:tentative="1">
+      <w:start w:val="1"/>
+      <w:numFmt w:val="bullet"/>
+      <w:lvlText w:val=""/>
+      <w:lvlJc w:val="left"/>
+      <w:pPr>
+        <w:tabs>
+          <w:tab w:val="num" w:pos="4320"/>
+        </w:tabs>
+        <w:ind w:left="4320" w:hanging="360"/>
+      </w:pPr>
+      <w:rPr>
+        <w:rFonts w:ascii="Wingdings" w:hAnsi="Wingdings" w:hint="default"/>
+        <w:sz w:val="20"/>
+      </w:rPr>
+    </w:lvl>
+    <w:lvl w:ilvl="6" w:tentative="1">
+      <w:start w:val="1"/>
+      <w:numFmt w:val="bullet"/>
+      <w:lvlText w:val=""/>
+      <w:lvlJc w:val="left"/>
+      <w:pPr>
+        <w:tabs>
+          <w:tab w:val="num" w:pos="5040"/>
+        </w:tabs>
+        <w:ind w:left="5040" w:hanging="360"/>
+      </w:pPr>
+      <w:rPr>
+        <w:rFonts w:ascii="Wingdings" w:hAnsi="Wingdings" w:hint="default"/>
+        <w:sz w:val="20"/>
+      </w:rPr>
+    </w:lvl>
+    <w:lvl w:ilvl="7" w:tentative="1">
+      <w:start w:val="1"/>
+      <w:numFmt w:val="bullet"/>
+      <w:lvlText w:val=""/>
+      <w:lvlJc w:val="left"/>
+      <w:pPr>
+        <w:tabs>
+          <w:tab w:val="num" w:pos="5760"/>
+        </w:tabs>
+        <w:ind w:left="5760" w:hanging="360"/>
+      </w:pPr>
+      <w:rPr>
+        <w:rFonts w:ascii="Wingdings" w:hAnsi="Wingdings" w:hint="default"/>
+        <w:sz w:val="20"/>
+      </w:rPr>
+    </w:lvl>
+    <w:lvl w:ilvl="8" w:tentative="1">
+      <w:start w:val="1"/>
+      <w:numFmt w:val="bullet"/>
+      <w:lvlText w:val=""/>
+      <w:lvlJc w:val="left"/>
+      <w:pPr>
+        <w:tabs>
+          <w:tab w:val="num" w:pos="6480"/>
+        </w:tabs>
+        <w:ind w:left="6480" w:hanging="360"/>
+      </w:pPr>
+      <w:rPr>
+        <w:rFonts w:ascii="Wingdings" w:hAnsi="Wingdings" w:hint="default"/>
+        <w:sz w:val="20"/>
+      </w:rPr>
+    </w:lvl>
+  </w:abstractNum>
   <w:num w:numId="1" w16cid:durableId="1636714645">
+    <w:abstractNumId w:val="13"/>
+  </w:num>
+  <w:num w:numId="2" w16cid:durableId="541483055">
+    <w:abstractNumId w:val="24"/>
+  </w:num>
+  <w:num w:numId="3" w16cid:durableId="1167477440">
+    <w:abstractNumId w:val="17"/>
+  </w:num>
+  <w:num w:numId="4" w16cid:durableId="1263612173">
+    <w:abstractNumId w:val="37"/>
+  </w:num>
+  <w:num w:numId="5" w16cid:durableId="124474580">
+    <w:abstractNumId w:val="3"/>
+  </w:num>
+  <w:num w:numId="6" w16cid:durableId="1151337271">
     <w:abstractNumId w:val="11"/>
   </w:num>
-  <w:num w:numId="2" w16cid:durableId="541483055">
-    <w:abstractNumId w:val="18"/>
+  <w:num w:numId="7" w16cid:durableId="1446078503">
+    <w:abstractNumId w:val="45"/>
   </w:num>
-  <w:num w:numId="3" w16cid:durableId="1167477440">
+  <w:num w:numId="8" w16cid:durableId="131751471">
+    <w:abstractNumId w:val="32"/>
+  </w:num>
+  <w:num w:numId="9" w16cid:durableId="8065457">
+    <w:abstractNumId w:val="41"/>
+  </w:num>
+  <w:num w:numId="10" w16cid:durableId="858395972">
+    <w:abstractNumId w:val="44"/>
+  </w:num>
+  <w:num w:numId="11" w16cid:durableId="664161893">
+    <w:abstractNumId w:val="7"/>
+  </w:num>
+  <w:num w:numId="12" w16cid:durableId="342512908">
+    <w:abstractNumId w:val="4"/>
+  </w:num>
+  <w:num w:numId="13" w16cid:durableId="663356686">
+    <w:abstractNumId w:val="42"/>
+  </w:num>
+  <w:num w:numId="14" w16cid:durableId="1087192229">
+    <w:abstractNumId w:val="14"/>
+  </w:num>
+  <w:num w:numId="15" w16cid:durableId="2016346256">
+    <w:abstractNumId w:val="30"/>
+  </w:num>
+  <w:num w:numId="16" w16cid:durableId="1827354268">
+    <w:abstractNumId w:val="2"/>
+  </w:num>
+  <w:num w:numId="17" w16cid:durableId="527834245">
+    <w:abstractNumId w:val="16"/>
+  </w:num>
+  <w:num w:numId="18" w16cid:durableId="1827822595">
+    <w:abstractNumId w:val="27"/>
+  </w:num>
+  <w:num w:numId="19" w16cid:durableId="1046026810">
+    <w:abstractNumId w:val="10"/>
+  </w:num>
+  <w:num w:numId="20" w16cid:durableId="2122845745">
+    <w:abstractNumId w:val="26"/>
+  </w:num>
+  <w:num w:numId="21" w16cid:durableId="554001900">
     <w:abstractNumId w:val="15"/>
   </w:num>
-  <w:num w:numId="4" w16cid:durableId="1263612173">
-    <w:abstractNumId w:val="26"/>
-  </w:num>
-  <w:num w:numId="5" w16cid:durableId="124474580">
-    <w:abstractNumId w:val="2"/>
-  </w:num>
-  <w:num w:numId="6" w16cid:durableId="1151337271">
-    <w:abstractNumId w:val="9"/>
-  </w:num>
-  <w:num w:numId="7" w16cid:durableId="1446078503">
-    <w:abstractNumId w:val="34"/>
-  </w:num>
-  <w:num w:numId="8" w16cid:durableId="131751471">
-    <w:abstractNumId w:val="23"/>
-  </w:num>
-  <w:num w:numId="9" w16cid:durableId="8065457">
-    <w:abstractNumId w:val="30"/>
-  </w:num>
-  <w:num w:numId="10" w16cid:durableId="858395972">
-    <w:abstractNumId w:val="33"/>
-  </w:num>
-  <w:num w:numId="11" w16cid:durableId="664161893">
-    <w:abstractNumId w:val="5"/>
-  </w:num>
-  <w:num w:numId="12" w16cid:durableId="342512908">
-    <w:abstractNumId w:val="3"/>
-  </w:num>
-  <w:num w:numId="13" w16cid:durableId="663356686">
-    <w:abstractNumId w:val="31"/>
-  </w:num>
-  <w:num w:numId="14" w16cid:durableId="1087192229">
+  <w:num w:numId="22" w16cid:durableId="757867650">
     <w:abstractNumId w:val="12"/>
   </w:num>
-  <w:num w:numId="15" w16cid:durableId="2016346256">
-    <w:abstractNumId w:val="22"/>
-  </w:num>
-  <w:num w:numId="16" w16cid:durableId="1827354268">
-    <w:abstractNumId w:val="1"/>
-  </w:num>
-  <w:num w:numId="17" w16cid:durableId="527834245">
-    <w:abstractNumId w:val="14"/>
-  </w:num>
-  <w:num w:numId="18" w16cid:durableId="1827822595">
-    <w:abstractNumId w:val="20"/>
-  </w:num>
-  <w:num w:numId="19" w16cid:durableId="1046026810">
-    <w:abstractNumId w:val="8"/>
-  </w:num>
-  <w:num w:numId="20" w16cid:durableId="2122845745">
-    <w:abstractNumId w:val="19"/>
-  </w:num>
-  <w:num w:numId="21" w16cid:durableId="554001900">
-    <w:abstractNumId w:val="13"/>
-  </w:num>
-  <w:num w:numId="22" w16cid:durableId="757867650">
-    <w:abstractNumId w:val="10"/>
-  </w:num>
   <w:num w:numId="23" w16cid:durableId="1035889685">
-    <w:abstractNumId w:val="21"/>
+    <w:abstractNumId w:val="28"/>
   </w:num>
   <w:num w:numId="24" w16cid:durableId="1040664140">
-    <w:abstractNumId w:val="16"/>
+    <w:abstractNumId w:val="21"/>
   </w:num>
   <w:num w:numId="25" w16cid:durableId="943730216">
     <w:abstractNumId w:val="0"/>
   </w:num>
   <w:num w:numId="26" w16cid:durableId="660159951">
-    <w:abstractNumId w:val="32"/>
+    <w:abstractNumId w:val="43"/>
   </w:num>
   <w:num w:numId="27" w16cid:durableId="1189761093">
+    <w:abstractNumId w:val="46"/>
+  </w:num>
+  <w:num w:numId="28" w16cid:durableId="1129787238">
+    <w:abstractNumId w:val="9"/>
+  </w:num>
+  <w:num w:numId="29" w16cid:durableId="504783376">
+    <w:abstractNumId w:val="5"/>
+  </w:num>
+  <w:num w:numId="30" w16cid:durableId="471484611">
+    <w:abstractNumId w:val="23"/>
+  </w:num>
+  <w:num w:numId="31" w16cid:durableId="924806333">
+    <w:abstractNumId w:val="8"/>
+  </w:num>
+  <w:num w:numId="32" w16cid:durableId="756361070">
+    <w:abstractNumId w:val="36"/>
+  </w:num>
+  <w:num w:numId="33" w16cid:durableId="1926303203">
+    <w:abstractNumId w:val="38"/>
+  </w:num>
+  <w:num w:numId="34" w16cid:durableId="1661617956">
+    <w:abstractNumId w:val="40"/>
+  </w:num>
+  <w:num w:numId="35" w16cid:durableId="1225024363">
+    <w:abstractNumId w:val="39"/>
+  </w:num>
+  <w:num w:numId="36" w16cid:durableId="1874031469">
+    <w:abstractNumId w:val="33"/>
+  </w:num>
+  <w:num w:numId="37" w16cid:durableId="89860012">
+    <w:abstractNumId w:val="47"/>
+  </w:num>
+  <w:num w:numId="38" w16cid:durableId="883180066">
+    <w:abstractNumId w:val="20"/>
+  </w:num>
+  <w:num w:numId="39" w16cid:durableId="1981030169">
+    <w:abstractNumId w:val="25"/>
+  </w:num>
+  <w:num w:numId="40" w16cid:durableId="2102337488">
+    <w:abstractNumId w:val="18"/>
+  </w:num>
+  <w:num w:numId="41" w16cid:durableId="1242836520">
+    <w:abstractNumId w:val="19"/>
+  </w:num>
+  <w:num w:numId="42" w16cid:durableId="678507317">
     <w:abstractNumId w:val="35"/>
   </w:num>
-  <w:num w:numId="28" w16cid:durableId="1129787238">
-    <w:abstractNumId w:val="7"/>
+  <w:num w:numId="43" w16cid:durableId="402797109">
+    <w:abstractNumId w:val="22"/>
   </w:num>
-  <w:num w:numId="29" w16cid:durableId="504783376">
-    <w:abstractNumId w:val="4"/>
-  </w:num>
-  <w:num w:numId="30" w16cid:durableId="471484611">
-    <w:abstractNumId w:val="17"/>
-  </w:num>
-  <w:num w:numId="31" w16cid:durableId="924806333">
-    <w:abstractNumId w:val="6"/>
-  </w:num>
-  <w:num w:numId="32" w16cid:durableId="756361070">
-    <w:abstractNumId w:val="25"/>
-  </w:num>
-  <w:num w:numId="33" w16cid:durableId="1926303203">
-    <w:abstractNumId w:val="27"/>
-  </w:num>
-  <w:num w:numId="34" w16cid:durableId="1661617956">
+  <w:num w:numId="44" w16cid:durableId="1642030950">
     <w:abstractNumId w:val="29"/>
   </w:num>
-  <w:num w:numId="35" w16cid:durableId="1225024363">
-    <w:abstractNumId w:val="28"/>
+  <w:num w:numId="45" w16cid:durableId="727416532">
+    <w:abstractNumId w:val="1"/>
   </w:num>
-  <w:num w:numId="36" w16cid:durableId="1874031469">
-    <w:abstractNumId w:val="24"/>
+  <w:num w:numId="46" w16cid:durableId="846360842">
+    <w:abstractNumId w:val="34"/>
+  </w:num>
+  <w:num w:numId="47" w16cid:durableId="552274490">
+    <w:abstractNumId w:val="31"/>
+  </w:num>
+  <w:num w:numId="48" w16cid:durableId="1277323315">
+    <w:abstractNumId w:val="6"/>
   </w:num>
 </w:numbering>
 </file>

</xml_diff>

<commit_message>
A. Min Or Sum
</commit_message>
<xml_diff>
--- a/week07/solution.docx
+++ b/week07/solution.docx
@@ -7406,17 +7406,7 @@
           <w:szCs w:val="28"/>
           <w:highlight w:val="green"/>
         </w:rPr>
-        <w:t>Permutations</w:t>
-      </w:r>
-      <w:r>
-        <w:rPr>
-          <w:b/>
-          <w:bCs/>
-          <w:sz w:val="28"/>
-          <w:szCs w:val="28"/>
-          <w:highlight w:val="green"/>
-        </w:rPr>
-        <w:t xml:space="preserve"> - </w:t>
+        <w:t xml:space="preserve">Permutations - </w:t>
       </w:r>
       <w:hyperlink r:id="rId11" w:history="1">
         <w:r>
@@ -7592,17 +7582,7 @@
           <w:highlight w:val="green"/>
         </w:rPr>
         <w:lastRenderedPageBreak/>
-        <w:t>B. AND Reconstruction</w:t>
-      </w:r>
-      <w:r>
-        <w:rPr>
-          <w:b/>
-          <w:bCs/>
-          <w:sz w:val="28"/>
-          <w:szCs w:val="28"/>
-          <w:highlight w:val="green"/>
-        </w:rPr>
-        <w:t xml:space="preserve"> - </w:t>
+        <w:t xml:space="preserve">B. AND Reconstruction - </w:t>
       </w:r>
       <w:hyperlink r:id="rId12" w:history="1">
         <w:r>
@@ -7621,7 +7601,7 @@
     <w:p>
       <w:r>
         <w:pict w14:anchorId="6AC6D1E5">
-          <v:rect id="_x0000_i1147" style="width:0;height:1.5pt" o:hralign="center" o:hrstd="t" o:hr="t" fillcolor="#a0a0a0" stroked="f"/>
+          <v:rect id="_x0000_i1087" style="width:0;height:1.5pt" o:hralign="center" o:hrstd="t" o:hr="t" fillcolor="#a0a0a0" stroked="f"/>
         </w:pict>
       </w:r>
     </w:p>
@@ -7835,7 +7815,7 @@
     <w:p>
       <w:r>
         <w:pict w14:anchorId="686F2B96">
-          <v:rect id="_x0000_i1148" style="width:0;height:1.5pt" o:hralign="center" o:hrstd="t" o:hr="t" fillcolor="#a0a0a0" stroked="f"/>
+          <v:rect id="_x0000_i1088" style="width:0;height:1.5pt" o:hralign="center" o:hrstd="t" o:hr="t" fillcolor="#a0a0a0" stroked="f"/>
         </w:pict>
       </w:r>
     </w:p>
@@ -7888,7 +7868,7 @@
     <w:p>
       <w:r>
         <w:pict w14:anchorId="0BE7FAD4">
-          <v:rect id="_x0000_i1149" style="width:0;height:1.5pt" o:hralign="center" o:hrstd="t" o:hr="t" fillcolor="#a0a0a0" stroked="f"/>
+          <v:rect id="_x0000_i1089" style="width:0;height:1.5pt" o:hralign="center" o:hrstd="t" o:hr="t" fillcolor="#a0a0a0" stroked="f"/>
         </w:pict>
       </w:r>
     </w:p>
@@ -8180,7 +8160,7 @@
       <w:r>
         <w:lastRenderedPageBreak/>
         <w:pict w14:anchorId="5D8E489E">
-          <v:rect id="_x0000_i1150" style="width:0;height:1.5pt" o:hralign="center" o:hrstd="t" o:hr="t" fillcolor="#a0a0a0" stroked="f"/>
+          <v:rect id="_x0000_i1090" style="width:0;height:1.5pt" o:hralign="center" o:hrstd="t" o:hr="t" fillcolor="#a0a0a0" stroked="f"/>
         </w:pict>
       </w:r>
     </w:p>
@@ -8238,7 +8218,7 @@
     <w:p>
       <w:r>
         <w:pict w14:anchorId="3684B8AE">
-          <v:rect id="_x0000_i1151" style="width:0;height:1.5pt" o:hralign="center" o:hrstd="t" o:hr="t" fillcolor="#a0a0a0" stroked="f"/>
+          <v:rect id="_x0000_i1091" style="width:0;height:1.5pt" o:hralign="center" o:hrstd="t" o:hr="t" fillcolor="#a0a0a0" stroked="f"/>
         </w:pict>
       </w:r>
     </w:p>
@@ -8378,7 +8358,7 @@
     <w:p>
       <w:r>
         <w:pict w14:anchorId="1CADB88A">
-          <v:rect id="_x0000_i1152" style="width:0;height:1.5pt" o:hralign="center" o:hrstd="t" o:hr="t" fillcolor="#a0a0a0" stroked="f"/>
+          <v:rect id="_x0000_i1092" style="width:0;height:1.5pt" o:hralign="center" o:hrstd="t" o:hr="t" fillcolor="#a0a0a0" stroked="f"/>
         </w:pict>
       </w:r>
     </w:p>
@@ -8614,7 +8594,7 @@
     <w:p>
       <w:r>
         <w:pict w14:anchorId="4F8D4AFE">
-          <v:rect id="_x0000_i1153" style="width:0;height:1.5pt" o:hralign="center" o:hrstd="t" o:hr="t" fillcolor="#a0a0a0" stroked="f"/>
+          <v:rect id="_x0000_i1093" style="width:0;height:1.5pt" o:hralign="center" o:hrstd="t" o:hr="t" fillcolor="#a0a0a0" stroked="f"/>
         </w:pict>
       </w:r>
     </w:p>
@@ -8699,7 +8679,7 @@
       <w:r>
         <w:lastRenderedPageBreak/>
         <w:pict w14:anchorId="7A82C956">
-          <v:rect id="_x0000_i1154" style="width:0;height:1.5pt" o:hralign="center" o:hrstd="t" o:hr="t" fillcolor="#a0a0a0" stroked="f"/>
+          <v:rect id="_x0000_i1094" style="width:0;height:1.5pt" o:hralign="center" o:hrstd="t" o:hr="t" fillcolor="#a0a0a0" stroked="f"/>
         </w:pict>
       </w:r>
     </w:p>
@@ -8755,7 +8735,7 @@
     <w:p>
       <w:r>
         <w:pict w14:anchorId="0672EAFF">
-          <v:rect id="_x0000_i1155" style="width:0;height:1.5pt" o:hralign="center" o:hrstd="t" o:hr="t" fillcolor="#a0a0a0" stroked="f"/>
+          <v:rect id="_x0000_i1095" style="width:0;height:1.5pt" o:hralign="center" o:hrstd="t" o:hr="t" fillcolor="#a0a0a0" stroked="f"/>
         </w:pict>
       </w:r>
     </w:p>
@@ -8859,7 +8839,7 @@
     <w:p>
       <w:r>
         <w:pict w14:anchorId="01ADEAC5">
-          <v:rect id="_x0000_i1156" style="width:0;height:1.5pt" o:hralign="center" o:hrstd="t" o:hr="t" fillcolor="#a0a0a0" stroked="f"/>
+          <v:rect id="_x0000_i1096" style="width:0;height:1.5pt" o:hralign="center" o:hrstd="t" o:hr="t" fillcolor="#a0a0a0" stroked="f"/>
         </w:pict>
       </w:r>
     </w:p>
@@ -8868,6 +8848,1193 @@
     <w:p/>
     <w:p/>
     <w:p/>
+    <w:p/>
+    <w:p>
+      <w:pPr>
+        <w:rPr>
+          <w:b/>
+          <w:bCs/>
+        </w:rPr>
+      </w:pPr>
+      <w:r>
+        <w:rPr>
+          <w:b/>
+          <w:bCs/>
+          <w:sz w:val="28"/>
+          <w:szCs w:val="28"/>
+          <w:highlight w:val="green"/>
+        </w:rPr>
+        <w:t>A. Min Or Sum</w:t>
+      </w:r>
+      <w:r>
+        <w:rPr>
+          <w:b/>
+          <w:bCs/>
+          <w:sz w:val="28"/>
+          <w:szCs w:val="28"/>
+          <w:highlight w:val="green"/>
+        </w:rPr>
+        <w:t xml:space="preserve"> - </w:t>
+      </w:r>
+      <w:hyperlink r:id="rId13" w:history="1">
+        <w:r>
+          <w:rPr>
+            <w:rStyle w:val="Hyperlink"/>
+            <w:b/>
+            <w:bCs/>
+            <w:sz w:val="28"/>
+            <w:szCs w:val="28"/>
+            <w:highlight w:val="green"/>
+          </w:rPr>
+          <w:t>https://codeforces.com/problemset/problem/1635/A</w:t>
+        </w:r>
+      </w:hyperlink>
+    </w:p>
+    <w:p>
+      <w:r>
+        <w:pict w14:anchorId="6F4EAC49">
+          <v:rect id="_x0000_i1157" style="width:0;height:1.5pt" o:hralign="center" o:hrstd="t" o:hr="t" fillcolor="#a0a0a0" stroked="f"/>
+        </w:pict>
+      </w:r>
+    </w:p>
+    <w:p>
+      <w:pPr>
+        <w:rPr>
+          <w:b/>
+          <w:bCs/>
+        </w:rPr>
+      </w:pPr>
+      <w:r>
+        <w:rPr>
+          <w:rFonts w:ascii="Segoe UI Emoji" w:hAnsi="Segoe UI Emoji" w:cs="Segoe UI Emoji"/>
+          <w:b/>
+          <w:bCs/>
+        </w:rPr>
+        <w:t>✅</w:t>
+      </w:r>
+      <w:r>
+        <w:rPr>
+          <w:b/>
+          <w:bCs/>
+        </w:rPr>
+        <w:t xml:space="preserve"> Problem Statement (Simple Explanation)</w:t>
+      </w:r>
+    </w:p>
+    <w:p>
+      <w:r>
+        <w:t xml:space="preserve">You're given an array </w:t>
+      </w:r>
+      <w:r>
+        <w:rPr>
+          <w:b/>
+          <w:bCs/>
+        </w:rPr>
+        <w:t>a</w:t>
+      </w:r>
+      <w:r>
+        <w:t xml:space="preserve"> of size </w:t>
+      </w:r>
+      <w:r>
+        <w:rPr>
+          <w:b/>
+          <w:bCs/>
+        </w:rPr>
+        <w:t>n</w:t>
+      </w:r>
+      <w:r>
+        <w:t>.</w:t>
+      </w:r>
+    </w:p>
+    <w:p>
+      <w:r>
+        <w:t>You may repeatedly apply this operation:</w:t>
+      </w:r>
+    </w:p>
+    <w:p>
+      <w:pPr>
+        <w:numPr>
+          <w:ilvl w:val="0"/>
+          <w:numId w:val="59"/>
+        </w:numPr>
+      </w:pPr>
+      <w:r>
+        <w:t xml:space="preserve">Pick two </w:t>
+      </w:r>
+      <w:r>
+        <w:rPr>
+          <w:b/>
+          <w:bCs/>
+        </w:rPr>
+        <w:t>different</w:t>
+      </w:r>
+      <w:r>
+        <w:t xml:space="preserve"> indices i &lt; j.</w:t>
+      </w:r>
+    </w:p>
+    <w:p>
+      <w:pPr>
+        <w:numPr>
+          <w:ilvl w:val="0"/>
+          <w:numId w:val="59"/>
+        </w:numPr>
+      </w:pPr>
+      <w:r>
+        <w:t>Replace:</w:t>
+      </w:r>
+    </w:p>
+    <w:p>
+      <w:pPr>
+        <w:numPr>
+          <w:ilvl w:val="1"/>
+          <w:numId w:val="59"/>
+        </w:numPr>
+      </w:pPr>
+      <w:r>
+        <w:lastRenderedPageBreak/>
+        <w:t>a[i] → x</w:t>
+      </w:r>
+    </w:p>
+    <w:p>
+      <w:pPr>
+        <w:numPr>
+          <w:ilvl w:val="1"/>
+          <w:numId w:val="59"/>
+        </w:numPr>
+      </w:pPr>
+      <w:r>
+        <w:t>a[j] → y</w:t>
+      </w:r>
+    </w:p>
+    <w:p>
+      <w:pPr>
+        <w:numPr>
+          <w:ilvl w:val="0"/>
+          <w:numId w:val="59"/>
+        </w:numPr>
+      </w:pPr>
+      <w:r>
+        <w:rPr>
+          <w:b/>
+          <w:bCs/>
+        </w:rPr>
+        <w:t>BUT</w:t>
+      </w:r>
+      <w:r>
+        <w:t xml:space="preserve"> you must keep the OR-value the same:</w:t>
+      </w:r>
+    </w:p>
+    <w:p>
+      <w:r>
+        <w:t>[</w:t>
+      </w:r>
+      <w:r>
+        <w:br/>
+        <w:t>a[i] \mid a[j] = x \mid y</w:t>
+      </w:r>
+      <w:r>
+        <w:br/>
+        <w:t>]</w:t>
+      </w:r>
+    </w:p>
+    <w:p>
+      <w:r>
+        <w:t>Goal:</w:t>
+      </w:r>
+    </w:p>
+    <w:p>
+      <w:pPr>
+        <w:rPr>
+          <w:b/>
+          <w:bCs/>
+        </w:rPr>
+      </w:pPr>
+      <w:r>
+        <w:rPr>
+          <w:rFonts w:ascii="Segoe UI Emoji" w:hAnsi="Segoe UI Emoji" w:cs="Segoe UI Emoji"/>
+          <w:b/>
+          <w:bCs/>
+        </w:rPr>
+        <w:t>❗</w:t>
+      </w:r>
+      <w:r>
+        <w:rPr>
+          <w:b/>
+          <w:bCs/>
+        </w:rPr>
+        <w:t>Minimize the sum of the final array.</w:t>
+      </w:r>
+    </w:p>
+    <w:p>
+      <w:r>
+        <w:t>You can perform unlimited operations.</w:t>
+      </w:r>
+    </w:p>
+    <w:p>
+      <w:r>
+        <w:pict w14:anchorId="383457BE">
+          <v:rect id="_x0000_i1158" style="width:0;height:1.5pt" o:hralign="center" o:hrstd="t" o:hr="t" fillcolor="#a0a0a0" stroked="f"/>
+        </w:pict>
+      </w:r>
+    </w:p>
+    <w:p>
+      <w:pPr>
+        <w:rPr>
+          <w:b/>
+          <w:bCs/>
+        </w:rPr>
+      </w:pPr>
+      <w:r>
+        <w:rPr>
+          <w:rFonts w:ascii="Segoe UI Emoji" w:hAnsi="Segoe UI Emoji" w:cs="Segoe UI Emoji"/>
+          <w:b/>
+          <w:bCs/>
+        </w:rPr>
+        <w:t>🧠</w:t>
+      </w:r>
+      <w:r>
+        <w:rPr>
+          <w:b/>
+          <w:bCs/>
+        </w:rPr>
+        <w:t xml:space="preserve"> Key Insight (Crucial Observation)</w:t>
+      </w:r>
+    </w:p>
+    <w:p>
+      <w:r>
+        <w:t>Consider any bit position (0 to 29).</w:t>
+      </w:r>
+    </w:p>
+    <w:p>
+      <w:r>
+        <w:t xml:space="preserve">If this bit is set </w:t>
+      </w:r>
+      <w:r>
+        <w:rPr>
+          <w:b/>
+          <w:bCs/>
+        </w:rPr>
+        <w:t>in at least one</w:t>
+      </w:r>
+      <w:r>
+        <w:t xml:space="preserve"> of the array elements, then:</w:t>
+      </w:r>
+    </w:p>
+    <w:p>
+      <w:pPr>
+        <w:rPr>
+          <w:b/>
+          <w:bCs/>
+        </w:rPr>
+      </w:pPr>
+      <w:r>
+        <w:rPr>
+          <w:rFonts w:ascii="Segoe UI Symbol" w:hAnsi="Segoe UI Symbol" w:cs="Segoe UI Symbol"/>
+          <w:b/>
+          <w:bCs/>
+        </w:rPr>
+        <w:t>✔</w:t>
+      </w:r>
+      <w:r>
+        <w:rPr>
+          <w:b/>
+          <w:bCs/>
+        </w:rPr>
+        <w:t xml:space="preserve"> That bit must exist in the OR of some pair.</w:t>
+      </w:r>
+    </w:p>
+    <w:p>
+      <w:r>
+        <w:t>And because operations must preserve OR:</w:t>
+      </w:r>
+    </w:p>
+    <w:p>
+      <w:pPr>
+        <w:rPr>
+          <w:b/>
+          <w:bCs/>
+        </w:rPr>
+      </w:pPr>
+      <w:r>
+        <w:rPr>
+          <w:rFonts w:ascii="Segoe UI Symbol" w:hAnsi="Segoe UI Symbol" w:cs="Segoe UI Symbol"/>
+          <w:b/>
+          <w:bCs/>
+        </w:rPr>
+        <w:t>⚠</w:t>
+      </w:r>
+      <w:r>
+        <w:rPr>
+          <w:b/>
+          <w:bCs/>
+        </w:rPr>
+        <w:t xml:space="preserve"> You cannot remove a bit from the OR result.</w:t>
+      </w:r>
+    </w:p>
+    <w:p>
+      <w:r>
+        <w:t xml:space="preserve">But you </w:t>
+      </w:r>
+      <w:r>
+        <w:rPr>
+          <w:i/>
+          <w:iCs/>
+        </w:rPr>
+        <w:t>can</w:t>
+      </w:r>
+      <w:r>
+        <w:t xml:space="preserve"> shift all contributions of that bit </w:t>
+      </w:r>
+      <w:r>
+        <w:rPr>
+          <w:b/>
+          <w:bCs/>
+        </w:rPr>
+        <w:t>into a single element</w:t>
+      </w:r>
+      <w:r>
+        <w:t xml:space="preserve">, making all other elements </w:t>
+      </w:r>
+      <w:r>
+        <w:rPr>
+          <w:b/>
+          <w:bCs/>
+        </w:rPr>
+        <w:t>zero</w:t>
+      </w:r>
+      <w:r>
+        <w:t xml:space="preserve"> at that bit.</w:t>
+      </w:r>
+    </w:p>
+    <w:p>
+      <w:pPr>
+        <w:rPr>
+          <w:b/>
+          <w:bCs/>
+        </w:rPr>
+      </w:pPr>
+      <w:r>
+        <w:rPr>
+          <w:b/>
+          <w:bCs/>
+        </w:rPr>
+        <w:t>Therefore:</w:t>
+      </w:r>
+    </w:p>
+    <w:p>
+      <w:r>
+        <w:t>To minimize the array sum:</w:t>
+      </w:r>
+    </w:p>
+    <w:p>
+      <w:r>
+        <w:rPr>
+          <w:rFonts w:ascii="Segoe UI Symbol" w:hAnsi="Segoe UI Symbol" w:cs="Segoe UI Symbol"/>
+        </w:rPr>
+        <w:t>➡</w:t>
+      </w:r>
+      <w:r>
+        <w:t xml:space="preserve"> Make </w:t>
+      </w:r>
+      <w:r>
+        <w:rPr>
+          <w:b/>
+          <w:bCs/>
+        </w:rPr>
+        <w:t>one element</w:t>
+      </w:r>
+      <w:r>
+        <w:t xml:space="preserve"> contain </w:t>
+      </w:r>
+      <w:r>
+        <w:rPr>
+          <w:b/>
+          <w:bCs/>
+        </w:rPr>
+        <w:t>all OR bits</w:t>
+      </w:r>
+      <w:r>
+        <w:t xml:space="preserve"> of the whole array</w:t>
+      </w:r>
+      <w:r>
+        <w:br/>
+      </w:r>
+      <w:r>
+        <w:rPr>
+          <w:rFonts w:ascii="Segoe UI Symbol" w:hAnsi="Segoe UI Symbol" w:cs="Segoe UI Symbol"/>
+        </w:rPr>
+        <w:t>➡</w:t>
+      </w:r>
+      <w:r>
+        <w:t xml:space="preserve"> Make every other element </w:t>
+      </w:r>
+      <w:r>
+        <w:rPr>
+          <w:b/>
+          <w:bCs/>
+        </w:rPr>
+        <w:t>zero</w:t>
+      </w:r>
+    </w:p>
+    <w:p>
+      <w:r>
+        <w:t>So minimum possible array:</w:t>
+      </w:r>
+    </w:p>
+    <w:p>
+      <w:r>
+        <w:t>[</w:t>
+      </w:r>
+      <w:r>
+        <w:br/>
+        <w:t>[\text{OR of all elements},\ 0,\ 0,\ \ldots,\ 0]</w:t>
+      </w:r>
+      <w:r>
+        <w:br/>
+        <w:t>]</w:t>
+      </w:r>
+    </w:p>
+    <w:p>
+      <w:r>
+        <w:t>Sum = OR of all array elements.</w:t>
+      </w:r>
+    </w:p>
+    <w:p>
+      <w:r>
+        <w:lastRenderedPageBreak/>
+        <w:pict w14:anchorId="4B16EB2A">
+          <v:rect id="_x0000_i1159" style="width:0;height:1.5pt" o:hralign="center" o:hrstd="t" o:hr="t" fillcolor="#a0a0a0" stroked="f"/>
+        </w:pict>
+      </w:r>
+    </w:p>
+    <w:p>
+      <w:pPr>
+        <w:rPr>
+          <w:b/>
+          <w:bCs/>
+        </w:rPr>
+      </w:pPr>
+      <w:r>
+        <w:rPr>
+          <w:rFonts w:ascii="Segoe UI Emoji" w:hAnsi="Segoe UI Emoji" w:cs="Segoe UI Emoji"/>
+          <w:b/>
+          <w:bCs/>
+        </w:rPr>
+        <w:t>🎯</w:t>
+      </w:r>
+      <w:r>
+        <w:rPr>
+          <w:b/>
+          <w:bCs/>
+        </w:rPr>
+        <w:t xml:space="preserve"> Final Conclusion</w:t>
+      </w:r>
+    </w:p>
+    <w:p>
+      <w:pPr>
+        <w:rPr>
+          <w:b/>
+          <w:bCs/>
+        </w:rPr>
+      </w:pPr>
+      <w:r>
+        <w:rPr>
+          <w:rFonts w:ascii="Segoe UI Symbol" w:hAnsi="Segoe UI Symbol" w:cs="Segoe UI Symbol"/>
+          <w:b/>
+          <w:bCs/>
+        </w:rPr>
+        <w:t>✔</w:t>
+      </w:r>
+      <w:r>
+        <w:rPr>
+          <w:b/>
+          <w:bCs/>
+        </w:rPr>
+        <w:t xml:space="preserve"> Minimum sum = bitwise OR of all array elements</w:t>
+      </w:r>
+    </w:p>
+    <w:p>
+      <w:r>
+        <w:t>This is the key!</w:t>
+      </w:r>
+    </w:p>
+    <w:p>
+      <w:r>
+        <w:pict w14:anchorId="49488D9D">
+          <v:rect id="_x0000_i1160" style="width:0;height:1.5pt" o:hralign="center" o:hrstd="t" o:hr="t" fillcolor="#a0a0a0" stroked="f"/>
+        </w:pict>
+      </w:r>
+    </w:p>
+    <w:p>
+      <w:pPr>
+        <w:rPr>
+          <w:b/>
+          <w:bCs/>
+        </w:rPr>
+      </w:pPr>
+      <w:r>
+        <w:rPr>
+          <w:rFonts w:ascii="Segoe UI Emoji" w:hAnsi="Segoe UI Emoji" w:cs="Segoe UI Emoji"/>
+          <w:b/>
+          <w:bCs/>
+        </w:rPr>
+        <w:t>🧪</w:t>
+      </w:r>
+      <w:r>
+        <w:rPr>
+          <w:b/>
+          <w:bCs/>
+        </w:rPr>
+        <w:t xml:space="preserve"> Check this with sample tests</w:t>
+      </w:r>
+    </w:p>
+    <w:p>
+      <w:pPr>
+        <w:rPr>
+          <w:b/>
+          <w:bCs/>
+        </w:rPr>
+      </w:pPr>
+      <w:r>
+        <w:rPr>
+          <w:b/>
+          <w:bCs/>
+        </w:rPr>
+        <w:t>Sample 1</w:t>
+      </w:r>
+    </w:p>
+    <w:p>
+      <w:r>
+        <w:t>Input:</w:t>
+      </w:r>
+    </w:p>
+    <w:p>
+      <w:r>
+        <w:t>1 3 2</w:t>
+      </w:r>
+    </w:p>
+    <w:p>
+      <w:r>
+        <w:t>OR = 1|3|2 = 3</w:t>
+      </w:r>
+      <w:r>
+        <w:br/>
+        <w:t xml:space="preserve">Output = </w:t>
+      </w:r>
+      <w:r>
+        <w:rPr>
+          <w:b/>
+          <w:bCs/>
+        </w:rPr>
+        <w:t>3</w:t>
+      </w:r>
+      <w:r>
+        <w:t xml:space="preserve"> </w:t>
+      </w:r>
+      <w:r>
+        <w:rPr>
+          <w:rFonts w:ascii="Segoe UI Symbol" w:hAnsi="Segoe UI Symbol" w:cs="Segoe UI Symbol"/>
+        </w:rPr>
+        <w:t>✔</w:t>
+      </w:r>
+      <w:r>
+        <w:t xml:space="preserve"> Correct</w:t>
+      </w:r>
+    </w:p>
+    <w:p>
+      <w:pPr>
+        <w:rPr>
+          <w:b/>
+          <w:bCs/>
+        </w:rPr>
+      </w:pPr>
+      <w:r>
+        <w:rPr>
+          <w:b/>
+          <w:bCs/>
+        </w:rPr>
+        <w:t>Sample 3</w:t>
+      </w:r>
+    </w:p>
+    <w:p>
+      <w:r>
+        <w:t>Input:</w:t>
+      </w:r>
+    </w:p>
+    <w:p>
+      <w:r>
+        <w:t>6 6</w:t>
+      </w:r>
+    </w:p>
+    <w:p>
+      <w:r>
+        <w:t>OR = 6</w:t>
+      </w:r>
+      <w:r>
+        <w:br/>
+        <w:t xml:space="preserve">Output = </w:t>
+      </w:r>
+      <w:r>
+        <w:rPr>
+          <w:b/>
+          <w:bCs/>
+        </w:rPr>
+        <w:t>6</w:t>
+      </w:r>
+      <w:r>
+        <w:t xml:space="preserve"> </w:t>
+      </w:r>
+      <w:r>
+        <w:rPr>
+          <w:rFonts w:ascii="Segoe UI Symbol" w:hAnsi="Segoe UI Symbol" w:cs="Segoe UI Symbol"/>
+        </w:rPr>
+        <w:t>✔</w:t>
+      </w:r>
+      <w:r>
+        <w:t xml:space="preserve"> Correct</w:t>
+      </w:r>
+    </w:p>
+    <w:p>
+      <w:pPr>
+        <w:rPr>
+          <w:b/>
+          <w:bCs/>
+        </w:rPr>
+      </w:pPr>
+      <w:r>
+        <w:rPr>
+          <w:b/>
+          <w:bCs/>
+        </w:rPr>
+        <w:t>Sample 4</w:t>
+      </w:r>
+    </w:p>
+    <w:p>
+      <w:r>
+        <w:t>Input:</w:t>
+      </w:r>
+    </w:p>
+    <w:p>
+      <w:r>
+        <w:t>3 5 6</w:t>
+      </w:r>
+    </w:p>
+    <w:p>
+      <w:r>
+        <w:t>3 | 5 | 6 = 7</w:t>
+      </w:r>
+      <w:r>
+        <w:br/>
+        <w:t xml:space="preserve">Output = </w:t>
+      </w:r>
+      <w:r>
+        <w:rPr>
+          <w:b/>
+          <w:bCs/>
+        </w:rPr>
+        <w:t>7</w:t>
+      </w:r>
+      <w:r>
+        <w:t xml:space="preserve"> </w:t>
+      </w:r>
+      <w:r>
+        <w:rPr>
+          <w:rFonts w:ascii="Segoe UI Symbol" w:hAnsi="Segoe UI Symbol" w:cs="Segoe UI Symbol"/>
+        </w:rPr>
+        <w:t>✔</w:t>
+      </w:r>
+      <w:r>
+        <w:t xml:space="preserve"> Correct</w:t>
+      </w:r>
+    </w:p>
+    <w:p>
+      <w:r>
+        <w:t>Everything matches.</w:t>
+      </w:r>
+    </w:p>
+    <w:p>
+      <w:r>
+        <w:pict w14:anchorId="7F6D9453">
+          <v:rect id="_x0000_i1161" style="width:0;height:1.5pt" o:hralign="center" o:hrstd="t" o:hr="t" fillcolor="#a0a0a0" stroked="f"/>
+        </w:pict>
+      </w:r>
+    </w:p>
+    <w:p>
+      <w:pPr>
+        <w:rPr>
+          <w:b/>
+          <w:bCs/>
+        </w:rPr>
+      </w:pPr>
+      <w:r>
+        <w:rPr>
+          <w:rFonts w:ascii="Segoe UI Emoji" w:hAnsi="Segoe UI Emoji" w:cs="Segoe UI Emoji"/>
+          <w:b/>
+          <w:bCs/>
+        </w:rPr>
+        <w:t>🚀</w:t>
+      </w:r>
+      <w:r>
+        <w:rPr>
+          <w:b/>
+          <w:bCs/>
+        </w:rPr>
+        <w:t xml:space="preserve"> Solution Approach</w:t>
+      </w:r>
+    </w:p>
+    <w:p>
+      <w:pPr>
+        <w:rPr>
+          <w:b/>
+          <w:bCs/>
+        </w:rPr>
+      </w:pPr>
+      <w:r>
+        <w:rPr>
+          <w:b/>
+          <w:bCs/>
+        </w:rPr>
+        <w:t>Steps:</w:t>
+      </w:r>
+    </w:p>
+    <w:p>
+      <w:pPr>
+        <w:numPr>
+          <w:ilvl w:val="0"/>
+          <w:numId w:val="60"/>
+        </w:numPr>
+      </w:pPr>
+      <w:r>
+        <w:t>Read n</w:t>
+      </w:r>
+    </w:p>
+    <w:p>
+      <w:pPr>
+        <w:numPr>
+          <w:ilvl w:val="0"/>
+          <w:numId w:val="60"/>
+        </w:numPr>
+      </w:pPr>
+      <w:r>
+        <w:lastRenderedPageBreak/>
+        <w:t>Read the array</w:t>
+      </w:r>
+    </w:p>
+    <w:p>
+      <w:pPr>
+        <w:numPr>
+          <w:ilvl w:val="0"/>
+          <w:numId w:val="60"/>
+        </w:numPr>
+      </w:pPr>
+      <w:r>
+        <w:t>Compute OR of all elements</w:t>
+      </w:r>
+    </w:p>
+    <w:p>
+      <w:pPr>
+        <w:numPr>
+          <w:ilvl w:val="0"/>
+          <w:numId w:val="60"/>
+        </w:numPr>
+      </w:pPr>
+      <w:r>
+        <w:t>Print that OR</w:t>
+      </w:r>
+    </w:p>
+    <w:p>
+      <w:r>
+        <w:pict w14:anchorId="29E0419E">
+          <v:rect id="_x0000_i1162" style="width:0;height:1.5pt" o:hralign="center" o:hrstd="t" o:hr="t" fillcolor="#a0a0a0" stroked="f"/>
+        </w:pict>
+      </w:r>
+    </w:p>
+    <w:p>
+      <w:pPr>
+        <w:rPr>
+          <w:b/>
+          <w:bCs/>
+        </w:rPr>
+      </w:pPr>
+      <w:r>
+        <w:rPr>
+          <w:rFonts w:ascii="Segoe UI Emoji" w:hAnsi="Segoe UI Emoji" w:cs="Segoe UI Emoji"/>
+          <w:b/>
+          <w:bCs/>
+        </w:rPr>
+        <w:t>🧾</w:t>
+      </w:r>
+      <w:r>
+        <w:rPr>
+          <w:b/>
+          <w:bCs/>
+        </w:rPr>
+        <w:t xml:space="preserve"> C++ Solution</w:t>
+      </w:r>
+    </w:p>
+    <w:p>
+      <w:r>
+        <w:t>#include &lt;bits/stdc++.h&gt;</w:t>
+      </w:r>
+    </w:p>
+    <w:p>
+      <w:r>
+        <w:t>using namespace std;</w:t>
+      </w:r>
+    </w:p>
+    <w:p/>
+    <w:p>
+      <w:r>
+        <w:t>int main() {</w:t>
+      </w:r>
+    </w:p>
+    <w:p>
+      <w:r>
+        <w:t xml:space="preserve">    ios::sync_with_stdio(false);</w:t>
+      </w:r>
+    </w:p>
+    <w:p>
+      <w:r>
+        <w:t xml:space="preserve">    cin.tie(nullptr);</w:t>
+      </w:r>
+    </w:p>
+    <w:p/>
+    <w:p>
+      <w:r>
+        <w:t xml:space="preserve">    int t;</w:t>
+      </w:r>
+    </w:p>
+    <w:p>
+      <w:r>
+        <w:t xml:space="preserve">    cin &gt;&gt; t;</w:t>
+      </w:r>
+    </w:p>
+    <w:p>
+      <w:r>
+        <w:t xml:space="preserve">    while (t--) {</w:t>
+      </w:r>
+    </w:p>
+    <w:p>
+      <w:r>
+        <w:t xml:space="preserve">        int n;</w:t>
+      </w:r>
+    </w:p>
+    <w:p>
+      <w:r>
+        <w:t xml:space="preserve">        cin &gt;&gt; n;</w:t>
+      </w:r>
+    </w:p>
+    <w:p/>
+    <w:p>
+      <w:r>
+        <w:t xml:space="preserve">        long long x, total_or = 0;</w:t>
+      </w:r>
+    </w:p>
+    <w:p>
+      <w:r>
+        <w:t xml:space="preserve">        for (int i = 0; i &lt; n; i++) {</w:t>
+      </w:r>
+    </w:p>
+    <w:p>
+      <w:r>
+        <w:t xml:space="preserve">            cin &gt;&gt; x;</w:t>
+      </w:r>
+    </w:p>
+    <w:p>
+      <w:r>
+        <w:t xml:space="preserve">            total_or |= x;</w:t>
+      </w:r>
+    </w:p>
+    <w:p>
+      <w:r>
+        <w:t xml:space="preserve">        }</w:t>
+      </w:r>
+    </w:p>
+    <w:p/>
+    <w:p>
+      <w:r>
+        <w:t xml:space="preserve">        cout &lt;&lt; total_or &lt;&lt; "\n";</w:t>
+      </w:r>
+    </w:p>
+    <w:p>
+      <w:r>
+        <w:t xml:space="preserve">    }</w:t>
+      </w:r>
+    </w:p>
+    <w:p/>
+    <w:p>
+      <w:r>
+        <w:t xml:space="preserve">    return 0;</w:t>
+      </w:r>
+    </w:p>
+    <w:p>
+      <w:r>
+        <w:t>}</w:t>
+      </w:r>
+    </w:p>
+    <w:p>
+      <w:r>
+        <w:pict w14:anchorId="1B4221D8">
+          <v:rect id="_x0000_i1163" style="width:0;height:1.5pt" o:hralign="center" o:hrstd="t" o:hr="t" fillcolor="#a0a0a0" stroked="f"/>
+        </w:pict>
+      </w:r>
+    </w:p>
+    <w:p>
+      <w:pPr>
+        <w:rPr>
+          <w:b/>
+          <w:bCs/>
+        </w:rPr>
+      </w:pPr>
+      <w:r>
+        <w:rPr>
+          <w:rFonts w:ascii="Calibri" w:hAnsi="Calibri" w:cs="Calibri"/>
+          <w:b/>
+          <w:bCs/>
+        </w:rPr>
+        <w:t>⏱</w:t>
+      </w:r>
+      <w:r>
+        <w:rPr>
+          <w:b/>
+          <w:bCs/>
+        </w:rPr>
+        <w:t xml:space="preserve"> Time Complexity</w:t>
+      </w:r>
+    </w:p>
+    <w:p>
+      <w:r>
+        <w:t>For each test case:</w:t>
+      </w:r>
+    </w:p>
+    <w:p>
+      <w:pPr>
+        <w:numPr>
+          <w:ilvl w:val="0"/>
+          <w:numId w:val="61"/>
+        </w:numPr>
+      </w:pPr>
+      <w:r>
+        <w:t xml:space="preserve">Reading array: </w:t>
+      </w:r>
+      <w:r>
+        <w:rPr>
+          <w:b/>
+          <w:bCs/>
+        </w:rPr>
+        <w:t>O(n)</w:t>
+      </w:r>
+    </w:p>
+    <w:p>
+      <w:pPr>
+        <w:numPr>
+          <w:ilvl w:val="0"/>
+          <w:numId w:val="61"/>
+        </w:numPr>
+      </w:pPr>
+      <w:r>
+        <w:t xml:space="preserve">OR computation: </w:t>
+      </w:r>
+      <w:r>
+        <w:rPr>
+          <w:b/>
+          <w:bCs/>
+        </w:rPr>
+        <w:t>O(n)</w:t>
+      </w:r>
+    </w:p>
+    <w:p>
+      <w:r>
+        <w:t>Total:</w:t>
+      </w:r>
+      <w:r>
+        <w:br/>
+        <w:t>[</w:t>
+      </w:r>
+      <w:r>
+        <w:br/>
+        <w:t>O(n)</w:t>
+      </w:r>
+      <w:r>
+        <w:br/>
+        <w:t>]</w:t>
+      </w:r>
+    </w:p>
+    <w:p>
+      <w:r>
+        <w:pict w14:anchorId="53190DF8">
+          <v:rect id="_x0000_i1164" style="width:0;height:1.5pt" o:hralign="center" o:hrstd="t" o:hr="t" fillcolor="#a0a0a0" stroked="f"/>
+        </w:pict>
+      </w:r>
+    </w:p>
+    <w:p>
+      <w:pPr>
+        <w:rPr>
+          <w:b/>
+          <w:bCs/>
+        </w:rPr>
+      </w:pPr>
+      <w:r>
+        <w:rPr>
+          <w:rFonts w:ascii="Segoe UI Emoji" w:hAnsi="Segoe UI Emoji" w:cs="Segoe UI Emoji"/>
+          <w:b/>
+          <w:bCs/>
+        </w:rPr>
+        <w:t>💾</w:t>
+      </w:r>
+      <w:r>
+        <w:rPr>
+          <w:b/>
+          <w:bCs/>
+        </w:rPr>
+        <w:t xml:space="preserve"> Space Complexity</w:t>
+      </w:r>
+    </w:p>
+    <w:p>
+      <w:r>
+        <w:t>Only storing a few integers:</w:t>
+      </w:r>
+      <w:r>
+        <w:br/>
+        <w:t>[</w:t>
+      </w:r>
+      <w:r>
+        <w:br/>
+        <w:t>O(1)</w:t>
+      </w:r>
+      <w:r>
+        <w:br/>
+        <w:t>]</w:t>
+      </w:r>
+    </w:p>
+    <w:p>
+      <w:r>
+        <w:pict w14:anchorId="0339CD45">
+          <v:rect id="_x0000_i1165" style="width:0;height:1.5pt" o:hralign="center" o:hrstd="t" o:hr="t" fillcolor="#a0a0a0" stroked="f"/>
+        </w:pict>
+      </w:r>
+    </w:p>
+    <w:p>
+      <w:pPr>
+        <w:rPr>
+          <w:b/>
+          <w:bCs/>
+        </w:rPr>
+      </w:pPr>
+      <w:r>
+        <w:rPr>
+          <w:rFonts w:ascii="Segoe UI Emoji" w:hAnsi="Segoe UI Emoji" w:cs="Segoe UI Emoji"/>
+          <w:b/>
+          <w:bCs/>
+        </w:rPr>
+        <w:t>🟩</w:t>
+      </w:r>
+      <w:r>
+        <w:rPr>
+          <w:b/>
+          <w:bCs/>
+        </w:rPr>
+        <w:t xml:space="preserve"> Summary</w:t>
+      </w:r>
+    </w:p>
+    <w:p>
+      <w:pPr>
+        <w:rPr>
+          <w:b/>
+          <w:bCs/>
+        </w:rPr>
+      </w:pPr>
+      <w:r>
+        <w:rPr>
+          <w:rFonts w:ascii="Segoe UI Symbol" w:hAnsi="Segoe UI Symbol" w:cs="Segoe UI Symbol"/>
+          <w:b/>
+          <w:bCs/>
+        </w:rPr>
+        <w:t>✔</w:t>
+      </w:r>
+      <w:r>
+        <w:rPr>
+          <w:b/>
+          <w:bCs/>
+        </w:rPr>
+        <w:t xml:space="preserve"> You cannot remove any bit that appears in the OR of the array</w:t>
+      </w:r>
+    </w:p>
+    <w:p>
+      <w:pPr>
+        <w:rPr>
+          <w:b/>
+          <w:bCs/>
+        </w:rPr>
+      </w:pPr>
+      <w:r>
+        <w:rPr>
+          <w:rFonts w:ascii="Segoe UI Symbol" w:hAnsi="Segoe UI Symbol" w:cs="Segoe UI Symbol"/>
+          <w:b/>
+          <w:bCs/>
+        </w:rPr>
+        <w:t>✔</w:t>
+      </w:r>
+      <w:r>
+        <w:rPr>
+          <w:b/>
+          <w:bCs/>
+        </w:rPr>
+        <w:t xml:space="preserve"> You can move all bits to one position</w:t>
+      </w:r>
+    </w:p>
+    <w:p>
+      <w:pPr>
+        <w:rPr>
+          <w:b/>
+          <w:bCs/>
+        </w:rPr>
+      </w:pPr>
+      <w:r>
+        <w:rPr>
+          <w:rFonts w:ascii="Segoe UI Symbol" w:hAnsi="Segoe UI Symbol" w:cs="Segoe UI Symbol"/>
+          <w:b/>
+          <w:bCs/>
+        </w:rPr>
+        <w:t>✔</w:t>
+      </w:r>
+      <w:r>
+        <w:rPr>
+          <w:b/>
+          <w:bCs/>
+        </w:rPr>
+        <w:t xml:space="preserve"> Make others zero</w:t>
+      </w:r>
+    </w:p>
+    <w:p>
+      <w:pPr>
+        <w:rPr>
+          <w:b/>
+          <w:bCs/>
+        </w:rPr>
+      </w:pPr>
+      <w:r>
+        <w:rPr>
+          <w:rFonts w:ascii="Segoe UI Symbol" w:hAnsi="Segoe UI Symbol" w:cs="Segoe UI Symbol"/>
+          <w:b/>
+          <w:bCs/>
+        </w:rPr>
+        <w:t>✔</w:t>
+      </w:r>
+      <w:r>
+        <w:rPr>
+          <w:b/>
+          <w:bCs/>
+        </w:rPr>
+        <w:t xml:space="preserve"> Resulting minimum possible sum = OR of all array elements</w:t>
+      </w:r>
+    </w:p>
+    <w:p>
+      <w:r>
+        <w:pict w14:anchorId="5B84924D">
+          <v:rect id="_x0000_i1166" style="width:0;height:1.5pt" o:hralign="center" o:hrstd="t" o:hr="t" fillcolor="#a0a0a0" stroked="f"/>
+        </w:pict>
+      </w:r>
+    </w:p>
     <w:p/>
     <w:p/>
     <w:p/>
@@ -9115,6 +10282,155 @@
     </w:lvl>
   </w:abstractNum>
   <w:abstractNum w:abstractNumId="2" w15:restartNumberingAfterBreak="0">
+    <w:nsid w:val="051D59F0"/>
+    <w:multiLevelType w:val="multilevel"/>
+    <w:tmpl w:val="30744ADC"/>
+    <w:lvl w:ilvl="0">
+      <w:start w:val="1"/>
+      <w:numFmt w:val="bullet"/>
+      <w:lvlText w:val=""/>
+      <w:lvlJc w:val="left"/>
+      <w:pPr>
+        <w:tabs>
+          <w:tab w:val="num" w:pos="720"/>
+        </w:tabs>
+        <w:ind w:left="720" w:hanging="360"/>
+      </w:pPr>
+      <w:rPr>
+        <w:rFonts w:ascii="Symbol" w:hAnsi="Symbol" w:hint="default"/>
+        <w:sz w:val="20"/>
+      </w:rPr>
+    </w:lvl>
+    <w:lvl w:ilvl="1" w:tentative="1">
+      <w:start w:val="1"/>
+      <w:numFmt w:val="bullet"/>
+      <w:lvlText w:val="o"/>
+      <w:lvlJc w:val="left"/>
+      <w:pPr>
+        <w:tabs>
+          <w:tab w:val="num" w:pos="1440"/>
+        </w:tabs>
+        <w:ind w:left="1440" w:hanging="360"/>
+      </w:pPr>
+      <w:rPr>
+        <w:rFonts w:ascii="Courier New" w:hAnsi="Courier New" w:hint="default"/>
+        <w:sz w:val="20"/>
+      </w:rPr>
+    </w:lvl>
+    <w:lvl w:ilvl="2" w:tentative="1">
+      <w:start w:val="1"/>
+      <w:numFmt w:val="bullet"/>
+      <w:lvlText w:val=""/>
+      <w:lvlJc w:val="left"/>
+      <w:pPr>
+        <w:tabs>
+          <w:tab w:val="num" w:pos="2160"/>
+        </w:tabs>
+        <w:ind w:left="2160" w:hanging="360"/>
+      </w:pPr>
+      <w:rPr>
+        <w:rFonts w:ascii="Wingdings" w:hAnsi="Wingdings" w:hint="default"/>
+        <w:sz w:val="20"/>
+      </w:rPr>
+    </w:lvl>
+    <w:lvl w:ilvl="3" w:tentative="1">
+      <w:start w:val="1"/>
+      <w:numFmt w:val="bullet"/>
+      <w:lvlText w:val=""/>
+      <w:lvlJc w:val="left"/>
+      <w:pPr>
+        <w:tabs>
+          <w:tab w:val="num" w:pos="2880"/>
+        </w:tabs>
+        <w:ind w:left="2880" w:hanging="360"/>
+      </w:pPr>
+      <w:rPr>
+        <w:rFonts w:ascii="Wingdings" w:hAnsi="Wingdings" w:hint="default"/>
+        <w:sz w:val="20"/>
+      </w:rPr>
+    </w:lvl>
+    <w:lvl w:ilvl="4" w:tentative="1">
+      <w:start w:val="1"/>
+      <w:numFmt w:val="bullet"/>
+      <w:lvlText w:val=""/>
+      <w:lvlJc w:val="left"/>
+      <w:pPr>
+        <w:tabs>
+          <w:tab w:val="num" w:pos="3600"/>
+        </w:tabs>
+        <w:ind w:left="3600" w:hanging="360"/>
+      </w:pPr>
+      <w:rPr>
+        <w:rFonts w:ascii="Wingdings" w:hAnsi="Wingdings" w:hint="default"/>
+        <w:sz w:val="20"/>
+      </w:rPr>
+    </w:lvl>
+    <w:lvl w:ilvl="5" w:tentative="1">
+      <w:start w:val="1"/>
+      <w:numFmt w:val="bullet"/>
+      <w:lvlText w:val=""/>
+      <w:lvlJc w:val="left"/>
+      <w:pPr>
+        <w:tabs>
+          <w:tab w:val="num" w:pos="4320"/>
+        </w:tabs>
+        <w:ind w:left="4320" w:hanging="360"/>
+      </w:pPr>
+      <w:rPr>
+        <w:rFonts w:ascii="Wingdings" w:hAnsi="Wingdings" w:hint="default"/>
+        <w:sz w:val="20"/>
+      </w:rPr>
+    </w:lvl>
+    <w:lvl w:ilvl="6" w:tentative="1">
+      <w:start w:val="1"/>
+      <w:numFmt w:val="bullet"/>
+      <w:lvlText w:val=""/>
+      <w:lvlJc w:val="left"/>
+      <w:pPr>
+        <w:tabs>
+          <w:tab w:val="num" w:pos="5040"/>
+        </w:tabs>
+        <w:ind w:left="5040" w:hanging="360"/>
+      </w:pPr>
+      <w:rPr>
+        <w:rFonts w:ascii="Wingdings" w:hAnsi="Wingdings" w:hint="default"/>
+        <w:sz w:val="20"/>
+      </w:rPr>
+    </w:lvl>
+    <w:lvl w:ilvl="7" w:tentative="1">
+      <w:start w:val="1"/>
+      <w:numFmt w:val="bullet"/>
+      <w:lvlText w:val=""/>
+      <w:lvlJc w:val="left"/>
+      <w:pPr>
+        <w:tabs>
+          <w:tab w:val="num" w:pos="5760"/>
+        </w:tabs>
+        <w:ind w:left="5760" w:hanging="360"/>
+      </w:pPr>
+      <w:rPr>
+        <w:rFonts w:ascii="Wingdings" w:hAnsi="Wingdings" w:hint="default"/>
+        <w:sz w:val="20"/>
+      </w:rPr>
+    </w:lvl>
+    <w:lvl w:ilvl="8" w:tentative="1">
+      <w:start w:val="1"/>
+      <w:numFmt w:val="bullet"/>
+      <w:lvlText w:val=""/>
+      <w:lvlJc w:val="left"/>
+      <w:pPr>
+        <w:tabs>
+          <w:tab w:val="num" w:pos="6480"/>
+        </w:tabs>
+        <w:ind w:left="6480" w:hanging="360"/>
+      </w:pPr>
+      <w:rPr>
+        <w:rFonts w:ascii="Wingdings" w:hAnsi="Wingdings" w:hint="default"/>
+        <w:sz w:val="20"/>
+      </w:rPr>
+    </w:lvl>
+  </w:abstractNum>
+  <w:abstractNum w:abstractNumId="3" w15:restartNumberingAfterBreak="0">
     <w:nsid w:val="08DE5D25"/>
     <w:multiLevelType w:val="multilevel"/>
     <w:tmpl w:val="28D6F536"/>
@@ -9263,7 +10579,7 @@
       </w:rPr>
     </w:lvl>
   </w:abstractNum>
-  <w:abstractNum w:abstractNumId="3" w15:restartNumberingAfterBreak="0">
+  <w:abstractNum w:abstractNumId="4" w15:restartNumberingAfterBreak="0">
     <w:nsid w:val="09651D8F"/>
     <w:multiLevelType w:val="multilevel"/>
     <w:tmpl w:val="5FA0DE76"/>
@@ -9412,7 +10728,7 @@
       </w:rPr>
     </w:lvl>
   </w:abstractNum>
-  <w:abstractNum w:abstractNumId="4" w15:restartNumberingAfterBreak="0">
+  <w:abstractNum w:abstractNumId="5" w15:restartNumberingAfterBreak="0">
     <w:nsid w:val="0AF808E1"/>
     <w:multiLevelType w:val="multilevel"/>
     <w:tmpl w:val="9FB80640"/>
@@ -9561,7 +10877,7 @@
       </w:rPr>
     </w:lvl>
   </w:abstractNum>
-  <w:abstractNum w:abstractNumId="5" w15:restartNumberingAfterBreak="0">
+  <w:abstractNum w:abstractNumId="6" w15:restartNumberingAfterBreak="0">
     <w:nsid w:val="0BDF0F67"/>
     <w:multiLevelType w:val="multilevel"/>
     <w:tmpl w:val="48265FCA"/>
@@ -9710,7 +11026,7 @@
       </w:rPr>
     </w:lvl>
   </w:abstractNum>
-  <w:abstractNum w:abstractNumId="6" w15:restartNumberingAfterBreak="0">
+  <w:abstractNum w:abstractNumId="7" w15:restartNumberingAfterBreak="0">
     <w:nsid w:val="0F8F14AA"/>
     <w:multiLevelType w:val="multilevel"/>
     <w:tmpl w:val="CD18BF82"/>
@@ -9859,7 +11175,7 @@
       </w:rPr>
     </w:lvl>
   </w:abstractNum>
-  <w:abstractNum w:abstractNumId="7" w15:restartNumberingAfterBreak="0">
+  <w:abstractNum w:abstractNumId="8" w15:restartNumberingAfterBreak="0">
     <w:nsid w:val="16B42D9E"/>
     <w:multiLevelType w:val="multilevel"/>
     <w:tmpl w:val="84CE42EC"/>
@@ -10008,7 +11324,7 @@
       </w:rPr>
     </w:lvl>
   </w:abstractNum>
-  <w:abstractNum w:abstractNumId="8" w15:restartNumberingAfterBreak="0">
+  <w:abstractNum w:abstractNumId="9" w15:restartNumberingAfterBreak="0">
     <w:nsid w:val="19255E61"/>
     <w:multiLevelType w:val="multilevel"/>
     <w:tmpl w:val="DE062992"/>
@@ -10157,7 +11473,7 @@
       </w:rPr>
     </w:lvl>
   </w:abstractNum>
-  <w:abstractNum w:abstractNumId="9" w15:restartNumberingAfterBreak="0">
+  <w:abstractNum w:abstractNumId="10" w15:restartNumberingAfterBreak="0">
     <w:nsid w:val="19D7713A"/>
     <w:multiLevelType w:val="multilevel"/>
     <w:tmpl w:val="3D14A96E"/>
@@ -10306,7 +11622,7 @@
       </w:rPr>
     </w:lvl>
   </w:abstractNum>
-  <w:abstractNum w:abstractNumId="10" w15:restartNumberingAfterBreak="0">
+  <w:abstractNum w:abstractNumId="11" w15:restartNumberingAfterBreak="0">
     <w:nsid w:val="1C1344A9"/>
     <w:multiLevelType w:val="multilevel"/>
     <w:tmpl w:val="7C507D8A"/>
@@ -10455,7 +11771,7 @@
       </w:rPr>
     </w:lvl>
   </w:abstractNum>
-  <w:abstractNum w:abstractNumId="11" w15:restartNumberingAfterBreak="0">
+  <w:abstractNum w:abstractNumId="12" w15:restartNumberingAfterBreak="0">
     <w:nsid w:val="1C1F19C4"/>
     <w:multiLevelType w:val="multilevel"/>
     <w:tmpl w:val="4F306448"/>
@@ -10604,7 +11920,7 @@
       </w:rPr>
     </w:lvl>
   </w:abstractNum>
-  <w:abstractNum w:abstractNumId="12" w15:restartNumberingAfterBreak="0">
+  <w:abstractNum w:abstractNumId="13" w15:restartNumberingAfterBreak="0">
     <w:nsid w:val="1C93614F"/>
     <w:multiLevelType w:val="multilevel"/>
     <w:tmpl w:val="CCE024EA"/>
@@ -10753,7 +12069,7 @@
       </w:rPr>
     </w:lvl>
   </w:abstractNum>
-  <w:abstractNum w:abstractNumId="13" w15:restartNumberingAfterBreak="0">
+  <w:abstractNum w:abstractNumId="14" w15:restartNumberingAfterBreak="0">
     <w:nsid w:val="1E9C0F80"/>
     <w:multiLevelType w:val="multilevel"/>
     <w:tmpl w:val="C98A3520"/>
@@ -10902,7 +12218,7 @@
       </w:rPr>
     </w:lvl>
   </w:abstractNum>
-  <w:abstractNum w:abstractNumId="14" w15:restartNumberingAfterBreak="0">
+  <w:abstractNum w:abstractNumId="15" w15:restartNumberingAfterBreak="0">
     <w:nsid w:val="1FEE1BF1"/>
     <w:multiLevelType w:val="multilevel"/>
     <w:tmpl w:val="65D4CDC0"/>
@@ -11051,7 +12367,7 @@
       </w:rPr>
     </w:lvl>
   </w:abstractNum>
-  <w:abstractNum w:abstractNumId="15" w15:restartNumberingAfterBreak="0">
+  <w:abstractNum w:abstractNumId="16" w15:restartNumberingAfterBreak="0">
     <w:nsid w:val="28BC01B1"/>
     <w:multiLevelType w:val="multilevel"/>
     <w:tmpl w:val="17BE56FC"/>
@@ -11200,7 +12516,7 @@
       </w:rPr>
     </w:lvl>
   </w:abstractNum>
-  <w:abstractNum w:abstractNumId="16" w15:restartNumberingAfterBreak="0">
+  <w:abstractNum w:abstractNumId="17" w15:restartNumberingAfterBreak="0">
     <w:nsid w:val="28E045AE"/>
     <w:multiLevelType w:val="multilevel"/>
     <w:tmpl w:val="D4F8DCC6"/>
@@ -11349,7 +12665,7 @@
       </w:rPr>
     </w:lvl>
   </w:abstractNum>
-  <w:abstractNum w:abstractNumId="17" w15:restartNumberingAfterBreak="0">
+  <w:abstractNum w:abstractNumId="18" w15:restartNumberingAfterBreak="0">
     <w:nsid w:val="2D554929"/>
     <w:multiLevelType w:val="multilevel"/>
     <w:tmpl w:val="BBA406E8"/>
@@ -11498,7 +12814,7 @@
       </w:rPr>
     </w:lvl>
   </w:abstractNum>
-  <w:abstractNum w:abstractNumId="18" w15:restartNumberingAfterBreak="0">
+  <w:abstractNum w:abstractNumId="19" w15:restartNumberingAfterBreak="0">
     <w:nsid w:val="31F41E67"/>
     <w:multiLevelType w:val="multilevel"/>
     <w:tmpl w:val="0C741A9C"/>
@@ -11647,7 +12963,7 @@
       </w:rPr>
     </w:lvl>
   </w:abstractNum>
-  <w:abstractNum w:abstractNumId="19" w15:restartNumberingAfterBreak="0">
+  <w:abstractNum w:abstractNumId="20" w15:restartNumberingAfterBreak="0">
     <w:nsid w:val="32AC3A39"/>
     <w:multiLevelType w:val="multilevel"/>
     <w:tmpl w:val="BD2002A4"/>
@@ -11796,7 +13112,7 @@
       </w:rPr>
     </w:lvl>
   </w:abstractNum>
-  <w:abstractNum w:abstractNumId="20" w15:restartNumberingAfterBreak="0">
+  <w:abstractNum w:abstractNumId="21" w15:restartNumberingAfterBreak="0">
     <w:nsid w:val="32C57DBD"/>
     <w:multiLevelType w:val="multilevel"/>
     <w:tmpl w:val="2264D996"/>
@@ -11909,7 +13225,7 @@
       </w:pPr>
     </w:lvl>
   </w:abstractNum>
-  <w:abstractNum w:abstractNumId="21" w15:restartNumberingAfterBreak="0">
+  <w:abstractNum w:abstractNumId="22" w15:restartNumberingAfterBreak="0">
     <w:nsid w:val="34683DC3"/>
     <w:multiLevelType w:val="multilevel"/>
     <w:tmpl w:val="369EB29E"/>
@@ -12058,7 +13374,7 @@
       </w:rPr>
     </w:lvl>
   </w:abstractNum>
-  <w:abstractNum w:abstractNumId="22" w15:restartNumberingAfterBreak="0">
+  <w:abstractNum w:abstractNumId="23" w15:restartNumberingAfterBreak="0">
     <w:nsid w:val="378515A6"/>
     <w:multiLevelType w:val="multilevel"/>
     <w:tmpl w:val="80B2A14E"/>
@@ -12207,7 +13523,7 @@
       </w:rPr>
     </w:lvl>
   </w:abstractNum>
-  <w:abstractNum w:abstractNumId="23" w15:restartNumberingAfterBreak="0">
+  <w:abstractNum w:abstractNumId="24" w15:restartNumberingAfterBreak="0">
     <w:nsid w:val="39181D02"/>
     <w:multiLevelType w:val="multilevel"/>
     <w:tmpl w:val="2C506E20"/>
@@ -12356,7 +13672,7 @@
       </w:rPr>
     </w:lvl>
   </w:abstractNum>
-  <w:abstractNum w:abstractNumId="24" w15:restartNumberingAfterBreak="0">
+  <w:abstractNum w:abstractNumId="25" w15:restartNumberingAfterBreak="0">
     <w:nsid w:val="3B795E8B"/>
     <w:multiLevelType w:val="multilevel"/>
     <w:tmpl w:val="66E4A3F4"/>
@@ -12505,7 +13821,7 @@
       </w:rPr>
     </w:lvl>
   </w:abstractNum>
-  <w:abstractNum w:abstractNumId="25" w15:restartNumberingAfterBreak="0">
+  <w:abstractNum w:abstractNumId="26" w15:restartNumberingAfterBreak="0">
     <w:nsid w:val="3CC87B8F"/>
     <w:multiLevelType w:val="multilevel"/>
     <w:tmpl w:val="E520C30E"/>
@@ -12654,7 +13970,120 @@
       </w:rPr>
     </w:lvl>
   </w:abstractNum>
-  <w:abstractNum w:abstractNumId="26" w15:restartNumberingAfterBreak="0">
+  <w:abstractNum w:abstractNumId="27" w15:restartNumberingAfterBreak="0">
+    <w:nsid w:val="3CED1EF7"/>
+    <w:multiLevelType w:val="multilevel"/>
+    <w:tmpl w:val="1CDA283A"/>
+    <w:lvl w:ilvl="0">
+      <w:start w:val="1"/>
+      <w:numFmt w:val="decimal"/>
+      <w:lvlText w:val="%1."/>
+      <w:lvlJc w:val="left"/>
+      <w:pPr>
+        <w:tabs>
+          <w:tab w:val="num" w:pos="720"/>
+        </w:tabs>
+        <w:ind w:left="720" w:hanging="360"/>
+      </w:pPr>
+    </w:lvl>
+    <w:lvl w:ilvl="1" w:tentative="1">
+      <w:start w:val="1"/>
+      <w:numFmt w:val="decimal"/>
+      <w:lvlText w:val="%2."/>
+      <w:lvlJc w:val="left"/>
+      <w:pPr>
+        <w:tabs>
+          <w:tab w:val="num" w:pos="1440"/>
+        </w:tabs>
+        <w:ind w:left="1440" w:hanging="360"/>
+      </w:pPr>
+    </w:lvl>
+    <w:lvl w:ilvl="2" w:tentative="1">
+      <w:start w:val="1"/>
+      <w:numFmt w:val="decimal"/>
+      <w:lvlText w:val="%3."/>
+      <w:lvlJc w:val="left"/>
+      <w:pPr>
+        <w:tabs>
+          <w:tab w:val="num" w:pos="2160"/>
+        </w:tabs>
+        <w:ind w:left="2160" w:hanging="360"/>
+      </w:pPr>
+    </w:lvl>
+    <w:lvl w:ilvl="3" w:tentative="1">
+      <w:start w:val="1"/>
+      <w:numFmt w:val="decimal"/>
+      <w:lvlText w:val="%4."/>
+      <w:lvlJc w:val="left"/>
+      <w:pPr>
+        <w:tabs>
+          <w:tab w:val="num" w:pos="2880"/>
+        </w:tabs>
+        <w:ind w:left="2880" w:hanging="360"/>
+      </w:pPr>
+    </w:lvl>
+    <w:lvl w:ilvl="4" w:tentative="1">
+      <w:start w:val="1"/>
+      <w:numFmt w:val="decimal"/>
+      <w:lvlText w:val="%5."/>
+      <w:lvlJc w:val="left"/>
+      <w:pPr>
+        <w:tabs>
+          <w:tab w:val="num" w:pos="3600"/>
+        </w:tabs>
+        <w:ind w:left="3600" w:hanging="360"/>
+      </w:pPr>
+    </w:lvl>
+    <w:lvl w:ilvl="5" w:tentative="1">
+      <w:start w:val="1"/>
+      <w:numFmt w:val="decimal"/>
+      <w:lvlText w:val="%6."/>
+      <w:lvlJc w:val="left"/>
+      <w:pPr>
+        <w:tabs>
+          <w:tab w:val="num" w:pos="4320"/>
+        </w:tabs>
+        <w:ind w:left="4320" w:hanging="360"/>
+      </w:pPr>
+    </w:lvl>
+    <w:lvl w:ilvl="6" w:tentative="1">
+      <w:start w:val="1"/>
+      <w:numFmt w:val="decimal"/>
+      <w:lvlText w:val="%7."/>
+      <w:lvlJc w:val="left"/>
+      <w:pPr>
+        <w:tabs>
+          <w:tab w:val="num" w:pos="5040"/>
+        </w:tabs>
+        <w:ind w:left="5040" w:hanging="360"/>
+      </w:pPr>
+    </w:lvl>
+    <w:lvl w:ilvl="7" w:tentative="1">
+      <w:start w:val="1"/>
+      <w:numFmt w:val="decimal"/>
+      <w:lvlText w:val="%8."/>
+      <w:lvlJc w:val="left"/>
+      <w:pPr>
+        <w:tabs>
+          <w:tab w:val="num" w:pos="5760"/>
+        </w:tabs>
+        <w:ind w:left="5760" w:hanging="360"/>
+      </w:pPr>
+    </w:lvl>
+    <w:lvl w:ilvl="8" w:tentative="1">
+      <w:start w:val="1"/>
+      <w:numFmt w:val="decimal"/>
+      <w:lvlText w:val="%9."/>
+      <w:lvlJc w:val="left"/>
+      <w:pPr>
+        <w:tabs>
+          <w:tab w:val="num" w:pos="6480"/>
+        </w:tabs>
+        <w:ind w:left="6480" w:hanging="360"/>
+      </w:pPr>
+    </w:lvl>
+  </w:abstractNum>
+  <w:abstractNum w:abstractNumId="28" w15:restartNumberingAfterBreak="0">
     <w:nsid w:val="3D9B2F3D"/>
     <w:multiLevelType w:val="multilevel"/>
     <w:tmpl w:val="F99A2DB0"/>
@@ -12803,7 +14232,7 @@
       </w:rPr>
     </w:lvl>
   </w:abstractNum>
-  <w:abstractNum w:abstractNumId="27" w15:restartNumberingAfterBreak="0">
+  <w:abstractNum w:abstractNumId="29" w15:restartNumberingAfterBreak="0">
     <w:nsid w:val="3F9D21FE"/>
     <w:multiLevelType w:val="multilevel"/>
     <w:tmpl w:val="82627FE0"/>
@@ -12952,7 +14381,7 @@
       </w:rPr>
     </w:lvl>
   </w:abstractNum>
-  <w:abstractNum w:abstractNumId="28" w15:restartNumberingAfterBreak="0">
+  <w:abstractNum w:abstractNumId="30" w15:restartNumberingAfterBreak="0">
     <w:nsid w:val="44011482"/>
     <w:multiLevelType w:val="multilevel"/>
     <w:tmpl w:val="C7629B74"/>
@@ -13073,7 +14502,7 @@
       </w:pPr>
     </w:lvl>
   </w:abstractNum>
-  <w:abstractNum w:abstractNumId="29" w15:restartNumberingAfterBreak="0">
+  <w:abstractNum w:abstractNumId="31" w15:restartNumberingAfterBreak="0">
     <w:nsid w:val="46306076"/>
     <w:multiLevelType w:val="multilevel"/>
     <w:tmpl w:val="8F6CA4D0"/>
@@ -13222,7 +14651,7 @@
       </w:rPr>
     </w:lvl>
   </w:abstractNum>
-  <w:abstractNum w:abstractNumId="30" w15:restartNumberingAfterBreak="0">
+  <w:abstractNum w:abstractNumId="32" w15:restartNumberingAfterBreak="0">
     <w:nsid w:val="46560A7B"/>
     <w:multiLevelType w:val="multilevel"/>
     <w:tmpl w:val="7C068252"/>
@@ -13371,7 +14800,7 @@
       </w:rPr>
     </w:lvl>
   </w:abstractNum>
-  <w:abstractNum w:abstractNumId="31" w15:restartNumberingAfterBreak="0">
+  <w:abstractNum w:abstractNumId="33" w15:restartNumberingAfterBreak="0">
     <w:nsid w:val="48E959C9"/>
     <w:multiLevelType w:val="multilevel"/>
     <w:tmpl w:val="98E032B4"/>
@@ -13520,7 +14949,7 @@
       </w:rPr>
     </w:lvl>
   </w:abstractNum>
-  <w:abstractNum w:abstractNumId="32" w15:restartNumberingAfterBreak="0">
+  <w:abstractNum w:abstractNumId="34" w15:restartNumberingAfterBreak="0">
     <w:nsid w:val="494117C9"/>
     <w:multiLevelType w:val="multilevel"/>
     <w:tmpl w:val="68585E56"/>
@@ -13669,7 +15098,7 @@
       </w:rPr>
     </w:lvl>
   </w:abstractNum>
-  <w:abstractNum w:abstractNumId="33" w15:restartNumberingAfterBreak="0">
+  <w:abstractNum w:abstractNumId="35" w15:restartNumberingAfterBreak="0">
     <w:nsid w:val="496023A8"/>
     <w:multiLevelType w:val="multilevel"/>
     <w:tmpl w:val="15023F62"/>
@@ -13818,7 +15247,7 @@
       </w:rPr>
     </w:lvl>
   </w:abstractNum>
-  <w:abstractNum w:abstractNumId="34" w15:restartNumberingAfterBreak="0">
+  <w:abstractNum w:abstractNumId="36" w15:restartNumberingAfterBreak="0">
     <w:nsid w:val="49FA4455"/>
     <w:multiLevelType w:val="multilevel"/>
     <w:tmpl w:val="8856C090"/>
@@ -13967,7 +15396,7 @@
       </w:rPr>
     </w:lvl>
   </w:abstractNum>
-  <w:abstractNum w:abstractNumId="35" w15:restartNumberingAfterBreak="0">
+  <w:abstractNum w:abstractNumId="37" w15:restartNumberingAfterBreak="0">
     <w:nsid w:val="4A086784"/>
     <w:multiLevelType w:val="multilevel"/>
     <w:tmpl w:val="FBB01212"/>
@@ -14116,7 +15545,7 @@
       </w:rPr>
     </w:lvl>
   </w:abstractNum>
-  <w:abstractNum w:abstractNumId="36" w15:restartNumberingAfterBreak="0">
+  <w:abstractNum w:abstractNumId="38" w15:restartNumberingAfterBreak="0">
     <w:nsid w:val="4CBB6275"/>
     <w:multiLevelType w:val="multilevel"/>
     <w:tmpl w:val="B91859C4"/>
@@ -14265,7 +15694,7 @@
       </w:rPr>
     </w:lvl>
   </w:abstractNum>
-  <w:abstractNum w:abstractNumId="37" w15:restartNumberingAfterBreak="0">
+  <w:abstractNum w:abstractNumId="39" w15:restartNumberingAfterBreak="0">
     <w:nsid w:val="5069068D"/>
     <w:multiLevelType w:val="multilevel"/>
     <w:tmpl w:val="DE2A83F4"/>
@@ -14386,7 +15815,7 @@
       </w:pPr>
     </w:lvl>
   </w:abstractNum>
-  <w:abstractNum w:abstractNumId="38" w15:restartNumberingAfterBreak="0">
+  <w:abstractNum w:abstractNumId="40" w15:restartNumberingAfterBreak="0">
     <w:nsid w:val="51322F98"/>
     <w:multiLevelType w:val="multilevel"/>
     <w:tmpl w:val="181A1640"/>
@@ -14535,7 +15964,7 @@
       </w:rPr>
     </w:lvl>
   </w:abstractNum>
-  <w:abstractNum w:abstractNumId="39" w15:restartNumberingAfterBreak="0">
+  <w:abstractNum w:abstractNumId="41" w15:restartNumberingAfterBreak="0">
     <w:nsid w:val="59167520"/>
     <w:multiLevelType w:val="multilevel"/>
     <w:tmpl w:val="26341710"/>
@@ -14684,7 +16113,7 @@
       </w:rPr>
     </w:lvl>
   </w:abstractNum>
-  <w:abstractNum w:abstractNumId="40" w15:restartNumberingAfterBreak="0">
+  <w:abstractNum w:abstractNumId="42" w15:restartNumberingAfterBreak="0">
     <w:nsid w:val="5CC5488E"/>
     <w:multiLevelType w:val="multilevel"/>
     <w:tmpl w:val="55E6BD98"/>
@@ -14833,7 +16262,156 @@
       </w:rPr>
     </w:lvl>
   </w:abstractNum>
-  <w:abstractNum w:abstractNumId="41" w15:restartNumberingAfterBreak="0">
+  <w:abstractNum w:abstractNumId="43" w15:restartNumberingAfterBreak="0">
+    <w:nsid w:val="5E8C7C3B"/>
+    <w:multiLevelType w:val="multilevel"/>
+    <w:tmpl w:val="67824A88"/>
+    <w:lvl w:ilvl="0">
+      <w:start w:val="1"/>
+      <w:numFmt w:val="bullet"/>
+      <w:lvlText w:val=""/>
+      <w:lvlJc w:val="left"/>
+      <w:pPr>
+        <w:tabs>
+          <w:tab w:val="num" w:pos="720"/>
+        </w:tabs>
+        <w:ind w:left="720" w:hanging="360"/>
+      </w:pPr>
+      <w:rPr>
+        <w:rFonts w:ascii="Symbol" w:hAnsi="Symbol" w:hint="default"/>
+        <w:sz w:val="20"/>
+      </w:rPr>
+    </w:lvl>
+    <w:lvl w:ilvl="1">
+      <w:start w:val="1"/>
+      <w:numFmt w:val="bullet"/>
+      <w:lvlText w:val="o"/>
+      <w:lvlJc w:val="left"/>
+      <w:pPr>
+        <w:tabs>
+          <w:tab w:val="num" w:pos="1440"/>
+        </w:tabs>
+        <w:ind w:left="1440" w:hanging="360"/>
+      </w:pPr>
+      <w:rPr>
+        <w:rFonts w:ascii="Courier New" w:hAnsi="Courier New" w:hint="default"/>
+        <w:sz w:val="20"/>
+      </w:rPr>
+    </w:lvl>
+    <w:lvl w:ilvl="2" w:tentative="1">
+      <w:start w:val="1"/>
+      <w:numFmt w:val="bullet"/>
+      <w:lvlText w:val=""/>
+      <w:lvlJc w:val="left"/>
+      <w:pPr>
+        <w:tabs>
+          <w:tab w:val="num" w:pos="2160"/>
+        </w:tabs>
+        <w:ind w:left="2160" w:hanging="360"/>
+      </w:pPr>
+      <w:rPr>
+        <w:rFonts w:ascii="Wingdings" w:hAnsi="Wingdings" w:hint="default"/>
+        <w:sz w:val="20"/>
+      </w:rPr>
+    </w:lvl>
+    <w:lvl w:ilvl="3" w:tentative="1">
+      <w:start w:val="1"/>
+      <w:numFmt w:val="bullet"/>
+      <w:lvlText w:val=""/>
+      <w:lvlJc w:val="left"/>
+      <w:pPr>
+        <w:tabs>
+          <w:tab w:val="num" w:pos="2880"/>
+        </w:tabs>
+        <w:ind w:left="2880" w:hanging="360"/>
+      </w:pPr>
+      <w:rPr>
+        <w:rFonts w:ascii="Wingdings" w:hAnsi="Wingdings" w:hint="default"/>
+        <w:sz w:val="20"/>
+      </w:rPr>
+    </w:lvl>
+    <w:lvl w:ilvl="4" w:tentative="1">
+      <w:start w:val="1"/>
+      <w:numFmt w:val="bullet"/>
+      <w:lvlText w:val=""/>
+      <w:lvlJc w:val="left"/>
+      <w:pPr>
+        <w:tabs>
+          <w:tab w:val="num" w:pos="3600"/>
+        </w:tabs>
+        <w:ind w:left="3600" w:hanging="360"/>
+      </w:pPr>
+      <w:rPr>
+        <w:rFonts w:ascii="Wingdings" w:hAnsi="Wingdings" w:hint="default"/>
+        <w:sz w:val="20"/>
+      </w:rPr>
+    </w:lvl>
+    <w:lvl w:ilvl="5" w:tentative="1">
+      <w:start w:val="1"/>
+      <w:numFmt w:val="bullet"/>
+      <w:lvlText w:val=""/>
+      <w:lvlJc w:val="left"/>
+      <w:pPr>
+        <w:tabs>
+          <w:tab w:val="num" w:pos="4320"/>
+        </w:tabs>
+        <w:ind w:left="4320" w:hanging="360"/>
+      </w:pPr>
+      <w:rPr>
+        <w:rFonts w:ascii="Wingdings" w:hAnsi="Wingdings" w:hint="default"/>
+        <w:sz w:val="20"/>
+      </w:rPr>
+    </w:lvl>
+    <w:lvl w:ilvl="6" w:tentative="1">
+      <w:start w:val="1"/>
+      <w:numFmt w:val="bullet"/>
+      <w:lvlText w:val=""/>
+      <w:lvlJc w:val="left"/>
+      <w:pPr>
+        <w:tabs>
+          <w:tab w:val="num" w:pos="5040"/>
+        </w:tabs>
+        <w:ind w:left="5040" w:hanging="360"/>
+      </w:pPr>
+      <w:rPr>
+        <w:rFonts w:ascii="Wingdings" w:hAnsi="Wingdings" w:hint="default"/>
+        <w:sz w:val="20"/>
+      </w:rPr>
+    </w:lvl>
+    <w:lvl w:ilvl="7" w:tentative="1">
+      <w:start w:val="1"/>
+      <w:numFmt w:val="bullet"/>
+      <w:lvlText w:val=""/>
+      <w:lvlJc w:val="left"/>
+      <w:pPr>
+        <w:tabs>
+          <w:tab w:val="num" w:pos="5760"/>
+        </w:tabs>
+        <w:ind w:left="5760" w:hanging="360"/>
+      </w:pPr>
+      <w:rPr>
+        <w:rFonts w:ascii="Wingdings" w:hAnsi="Wingdings" w:hint="default"/>
+        <w:sz w:val="20"/>
+      </w:rPr>
+    </w:lvl>
+    <w:lvl w:ilvl="8" w:tentative="1">
+      <w:start w:val="1"/>
+      <w:numFmt w:val="bullet"/>
+      <w:lvlText w:val=""/>
+      <w:lvlJc w:val="left"/>
+      <w:pPr>
+        <w:tabs>
+          <w:tab w:val="num" w:pos="6480"/>
+        </w:tabs>
+        <w:ind w:left="6480" w:hanging="360"/>
+      </w:pPr>
+      <w:rPr>
+        <w:rFonts w:ascii="Wingdings" w:hAnsi="Wingdings" w:hint="default"/>
+        <w:sz w:val="20"/>
+      </w:rPr>
+    </w:lvl>
+  </w:abstractNum>
+  <w:abstractNum w:abstractNumId="44" w15:restartNumberingAfterBreak="0">
     <w:nsid w:val="5EA63E8B"/>
     <w:multiLevelType w:val="multilevel"/>
     <w:tmpl w:val="4A7016F4"/>
@@ -14982,7 +16560,7 @@
       </w:rPr>
     </w:lvl>
   </w:abstractNum>
-  <w:abstractNum w:abstractNumId="42" w15:restartNumberingAfterBreak="0">
+  <w:abstractNum w:abstractNumId="45" w15:restartNumberingAfterBreak="0">
     <w:nsid w:val="60F6008F"/>
     <w:multiLevelType w:val="multilevel"/>
     <w:tmpl w:val="5CDAA1C4"/>
@@ -15131,7 +16709,7 @@
       </w:rPr>
     </w:lvl>
   </w:abstractNum>
-  <w:abstractNum w:abstractNumId="43" w15:restartNumberingAfterBreak="0">
+  <w:abstractNum w:abstractNumId="46" w15:restartNumberingAfterBreak="0">
     <w:nsid w:val="65343546"/>
     <w:multiLevelType w:val="multilevel"/>
     <w:tmpl w:val="086EAA4A"/>
@@ -15244,7 +16822,7 @@
       </w:pPr>
     </w:lvl>
   </w:abstractNum>
-  <w:abstractNum w:abstractNumId="44" w15:restartNumberingAfterBreak="0">
+  <w:abstractNum w:abstractNumId="47" w15:restartNumberingAfterBreak="0">
     <w:nsid w:val="6852676B"/>
     <w:multiLevelType w:val="multilevel"/>
     <w:tmpl w:val="722EE016"/>
@@ -15393,7 +16971,7 @@
       </w:rPr>
     </w:lvl>
   </w:abstractNum>
-  <w:abstractNum w:abstractNumId="45" w15:restartNumberingAfterBreak="0">
+  <w:abstractNum w:abstractNumId="48" w15:restartNumberingAfterBreak="0">
     <w:nsid w:val="69524541"/>
     <w:multiLevelType w:val="multilevel"/>
     <w:tmpl w:val="0EC63C10"/>
@@ -15506,7 +17084,7 @@
       </w:pPr>
     </w:lvl>
   </w:abstractNum>
-  <w:abstractNum w:abstractNumId="46" w15:restartNumberingAfterBreak="0">
+  <w:abstractNum w:abstractNumId="49" w15:restartNumberingAfterBreak="0">
     <w:nsid w:val="6A2D0D5A"/>
     <w:multiLevelType w:val="multilevel"/>
     <w:tmpl w:val="B902F5A2"/>
@@ -15619,7 +17197,7 @@
       </w:pPr>
     </w:lvl>
   </w:abstractNum>
-  <w:abstractNum w:abstractNumId="47" w15:restartNumberingAfterBreak="0">
+  <w:abstractNum w:abstractNumId="50" w15:restartNumberingAfterBreak="0">
     <w:nsid w:val="6D5C28D2"/>
     <w:multiLevelType w:val="multilevel"/>
     <w:tmpl w:val="7B002E74"/>
@@ -15768,7 +17346,7 @@
       </w:rPr>
     </w:lvl>
   </w:abstractNum>
-  <w:abstractNum w:abstractNumId="48" w15:restartNumberingAfterBreak="0">
+  <w:abstractNum w:abstractNumId="51" w15:restartNumberingAfterBreak="0">
     <w:nsid w:val="6EEB79DD"/>
     <w:multiLevelType w:val="multilevel"/>
     <w:tmpl w:val="C0CC0024"/>
@@ -15917,7 +17495,7 @@
       </w:rPr>
     </w:lvl>
   </w:abstractNum>
-  <w:abstractNum w:abstractNumId="49" w15:restartNumberingAfterBreak="0">
+  <w:abstractNum w:abstractNumId="52" w15:restartNumberingAfterBreak="0">
     <w:nsid w:val="758B3893"/>
     <w:multiLevelType w:val="multilevel"/>
     <w:tmpl w:val="5FD61416"/>
@@ -16066,7 +17644,7 @@
       </w:rPr>
     </w:lvl>
   </w:abstractNum>
-  <w:abstractNum w:abstractNumId="50" w15:restartNumberingAfterBreak="0">
+  <w:abstractNum w:abstractNumId="53" w15:restartNumberingAfterBreak="0">
     <w:nsid w:val="762A6E8A"/>
     <w:multiLevelType w:val="multilevel"/>
     <w:tmpl w:val="CCF0CE6C"/>
@@ -16215,7 +17793,7 @@
       </w:rPr>
     </w:lvl>
   </w:abstractNum>
-  <w:abstractNum w:abstractNumId="51" w15:restartNumberingAfterBreak="0">
+  <w:abstractNum w:abstractNumId="54" w15:restartNumberingAfterBreak="0">
     <w:nsid w:val="771957BD"/>
     <w:multiLevelType w:val="multilevel"/>
     <w:tmpl w:val="7C72B820"/>
@@ -16364,7 +17942,7 @@
       </w:rPr>
     </w:lvl>
   </w:abstractNum>
-  <w:abstractNum w:abstractNumId="52" w15:restartNumberingAfterBreak="0">
+  <w:abstractNum w:abstractNumId="55" w15:restartNumberingAfterBreak="0">
     <w:nsid w:val="773C1D69"/>
     <w:multiLevelType w:val="multilevel"/>
     <w:tmpl w:val="DB366806"/>
@@ -16477,7 +18055,7 @@
       </w:pPr>
     </w:lvl>
   </w:abstractNum>
-  <w:abstractNum w:abstractNumId="53" w15:restartNumberingAfterBreak="0">
+  <w:abstractNum w:abstractNumId="56" w15:restartNumberingAfterBreak="0">
     <w:nsid w:val="79B27D5B"/>
     <w:multiLevelType w:val="multilevel"/>
     <w:tmpl w:val="A3069632"/>
@@ -16626,7 +18204,7 @@
       </w:rPr>
     </w:lvl>
   </w:abstractNum>
-  <w:abstractNum w:abstractNumId="54" w15:restartNumberingAfterBreak="0">
+  <w:abstractNum w:abstractNumId="57" w15:restartNumberingAfterBreak="0">
     <w:nsid w:val="7A82323B"/>
     <w:multiLevelType w:val="multilevel"/>
     <w:tmpl w:val="7F403982"/>
@@ -16775,7 +18353,7 @@
       </w:rPr>
     </w:lvl>
   </w:abstractNum>
-  <w:abstractNum w:abstractNumId="55" w15:restartNumberingAfterBreak="0">
+  <w:abstractNum w:abstractNumId="58" w15:restartNumberingAfterBreak="0">
     <w:nsid w:val="7BD62307"/>
     <w:multiLevelType w:val="multilevel"/>
     <w:tmpl w:val="F43091D4"/>
@@ -16924,7 +18502,7 @@
       </w:rPr>
     </w:lvl>
   </w:abstractNum>
-  <w:abstractNum w:abstractNumId="56" w15:restartNumberingAfterBreak="0">
+  <w:abstractNum w:abstractNumId="59" w15:restartNumberingAfterBreak="0">
     <w:nsid w:val="7C232362"/>
     <w:multiLevelType w:val="multilevel"/>
     <w:tmpl w:val="53D23B26"/>
@@ -17037,7 +18615,7 @@
       </w:pPr>
     </w:lvl>
   </w:abstractNum>
-  <w:abstractNum w:abstractNumId="57" w15:restartNumberingAfterBreak="0">
+  <w:abstractNum w:abstractNumId="60" w15:restartNumberingAfterBreak="0">
     <w:nsid w:val="7D6C60E3"/>
     <w:multiLevelType w:val="multilevel"/>
     <w:tmpl w:val="470268AC"/>
@@ -17187,178 +18765,187 @@
     </w:lvl>
   </w:abstractNum>
   <w:num w:numId="1" w16cid:durableId="1636714645">
+    <w:abstractNumId w:val="15"/>
+  </w:num>
+  <w:num w:numId="2" w16cid:durableId="541483055">
+    <w:abstractNumId w:val="31"/>
+  </w:num>
+  <w:num w:numId="3" w16cid:durableId="1167477440">
+    <w:abstractNumId w:val="20"/>
+  </w:num>
+  <w:num w:numId="4" w16cid:durableId="1263612173">
+    <w:abstractNumId w:val="48"/>
+  </w:num>
+  <w:num w:numId="5" w16cid:durableId="124474580">
+    <w:abstractNumId w:val="4"/>
+  </w:num>
+  <w:num w:numId="6" w16cid:durableId="1151337271">
+    <w:abstractNumId w:val="13"/>
+  </w:num>
+  <w:num w:numId="7" w16cid:durableId="1446078503">
+    <w:abstractNumId w:val="57"/>
+  </w:num>
+  <w:num w:numId="8" w16cid:durableId="131751471">
+    <w:abstractNumId w:val="42"/>
+  </w:num>
+  <w:num w:numId="9" w16cid:durableId="8065457">
+    <w:abstractNumId w:val="52"/>
+  </w:num>
+  <w:num w:numId="10" w16cid:durableId="858395972">
+    <w:abstractNumId w:val="56"/>
+  </w:num>
+  <w:num w:numId="11" w16cid:durableId="664161893">
+    <w:abstractNumId w:val="9"/>
+  </w:num>
+  <w:num w:numId="12" w16cid:durableId="342512908">
+    <w:abstractNumId w:val="5"/>
+  </w:num>
+  <w:num w:numId="13" w16cid:durableId="663356686">
+    <w:abstractNumId w:val="54"/>
+  </w:num>
+  <w:num w:numId="14" w16cid:durableId="1087192229">
+    <w:abstractNumId w:val="16"/>
+  </w:num>
+  <w:num w:numId="15" w16cid:durableId="2016346256">
+    <w:abstractNumId w:val="40"/>
+  </w:num>
+  <w:num w:numId="16" w16cid:durableId="1827354268">
+    <w:abstractNumId w:val="3"/>
+  </w:num>
+  <w:num w:numId="17" w16cid:durableId="527834245">
+    <w:abstractNumId w:val="19"/>
+  </w:num>
+  <w:num w:numId="18" w16cid:durableId="1827822595">
+    <w:abstractNumId w:val="36"/>
+  </w:num>
+  <w:num w:numId="19" w16cid:durableId="1046026810">
+    <w:abstractNumId w:val="12"/>
+  </w:num>
+  <w:num w:numId="20" w16cid:durableId="2122845745">
+    <w:abstractNumId w:val="35"/>
+  </w:num>
+  <w:num w:numId="21" w16cid:durableId="554001900">
+    <w:abstractNumId w:val="17"/>
+  </w:num>
+  <w:num w:numId="22" w16cid:durableId="757867650">
     <w:abstractNumId w:val="14"/>
   </w:num>
-  <w:num w:numId="2" w16cid:durableId="541483055">
-    <w:abstractNumId w:val="29"/>
-  </w:num>
-  <w:num w:numId="3" w16cid:durableId="1167477440">
-    <w:abstractNumId w:val="19"/>
-  </w:num>
-  <w:num w:numId="4" w16cid:durableId="1263612173">
-    <w:abstractNumId w:val="45"/>
-  </w:num>
-  <w:num w:numId="5" w16cid:durableId="124474580">
-    <w:abstractNumId w:val="3"/>
-  </w:num>
-  <w:num w:numId="6" w16cid:durableId="1151337271">
-    <w:abstractNumId w:val="12"/>
-  </w:num>
-  <w:num w:numId="7" w16cid:durableId="1446078503">
-    <w:abstractNumId w:val="54"/>
-  </w:num>
-  <w:num w:numId="8" w16cid:durableId="131751471">
-    <w:abstractNumId w:val="40"/>
-  </w:num>
-  <w:num w:numId="9" w16cid:durableId="8065457">
-    <w:abstractNumId w:val="49"/>
-  </w:num>
-  <w:num w:numId="10" w16cid:durableId="858395972">
-    <w:abstractNumId w:val="53"/>
-  </w:num>
-  <w:num w:numId="11" w16cid:durableId="664161893">
-    <w:abstractNumId w:val="8"/>
-  </w:num>
-  <w:num w:numId="12" w16cid:durableId="342512908">
-    <w:abstractNumId w:val="4"/>
-  </w:num>
-  <w:num w:numId="13" w16cid:durableId="663356686">
-    <w:abstractNumId w:val="51"/>
-  </w:num>
-  <w:num w:numId="14" w16cid:durableId="1087192229">
-    <w:abstractNumId w:val="15"/>
-  </w:num>
-  <w:num w:numId="15" w16cid:durableId="2016346256">
-    <w:abstractNumId w:val="38"/>
-  </w:num>
-  <w:num w:numId="16" w16cid:durableId="1827354268">
-    <w:abstractNumId w:val="2"/>
-  </w:num>
-  <w:num w:numId="17" w16cid:durableId="527834245">
-    <w:abstractNumId w:val="18"/>
-  </w:num>
-  <w:num w:numId="18" w16cid:durableId="1827822595">
-    <w:abstractNumId w:val="34"/>
-  </w:num>
-  <w:num w:numId="19" w16cid:durableId="1046026810">
-    <w:abstractNumId w:val="11"/>
-  </w:num>
-  <w:num w:numId="20" w16cid:durableId="2122845745">
-    <w:abstractNumId w:val="33"/>
-  </w:num>
-  <w:num w:numId="21" w16cid:durableId="554001900">
-    <w:abstractNumId w:val="16"/>
-  </w:num>
-  <w:num w:numId="22" w16cid:durableId="757867650">
-    <w:abstractNumId w:val="13"/>
-  </w:num>
   <w:num w:numId="23" w16cid:durableId="1035889685">
-    <w:abstractNumId w:val="35"/>
+    <w:abstractNumId w:val="37"/>
   </w:num>
   <w:num w:numId="24" w16cid:durableId="1040664140">
-    <w:abstractNumId w:val="25"/>
+    <w:abstractNumId w:val="26"/>
   </w:num>
   <w:num w:numId="25" w16cid:durableId="943730216">
     <w:abstractNumId w:val="0"/>
   </w:num>
   <w:num w:numId="26" w16cid:durableId="660159951">
-    <w:abstractNumId w:val="52"/>
+    <w:abstractNumId w:val="55"/>
   </w:num>
   <w:num w:numId="27" w16cid:durableId="1189761093">
-    <w:abstractNumId w:val="56"/>
+    <w:abstractNumId w:val="59"/>
   </w:num>
   <w:num w:numId="28" w16cid:durableId="1129787238">
+    <w:abstractNumId w:val="11"/>
+  </w:num>
+  <w:num w:numId="29" w16cid:durableId="504783376">
+    <w:abstractNumId w:val="6"/>
+  </w:num>
+  <w:num w:numId="30" w16cid:durableId="471484611">
+    <w:abstractNumId w:val="29"/>
+  </w:num>
+  <w:num w:numId="31" w16cid:durableId="924806333">
     <w:abstractNumId w:val="10"/>
   </w:num>
-  <w:num w:numId="29" w16cid:durableId="504783376">
-    <w:abstractNumId w:val="5"/>
+  <w:num w:numId="32" w16cid:durableId="756361070">
+    <w:abstractNumId w:val="47"/>
   </w:num>
-  <w:num w:numId="30" w16cid:durableId="471484611">
-    <w:abstractNumId w:val="27"/>
+  <w:num w:numId="33" w16cid:durableId="1926303203">
+    <w:abstractNumId w:val="49"/>
   </w:num>
-  <w:num w:numId="31" w16cid:durableId="924806333">
-    <w:abstractNumId w:val="9"/>
+  <w:num w:numId="34" w16cid:durableId="1661617956">
+    <w:abstractNumId w:val="51"/>
   </w:num>
-  <w:num w:numId="32" w16cid:durableId="756361070">
+  <w:num w:numId="35" w16cid:durableId="1225024363">
+    <w:abstractNumId w:val="50"/>
+  </w:num>
+  <w:num w:numId="36" w16cid:durableId="1874031469">
     <w:abstractNumId w:val="44"/>
   </w:num>
-  <w:num w:numId="33" w16cid:durableId="1926303203">
+  <w:num w:numId="37" w16cid:durableId="89860012">
+    <w:abstractNumId w:val="60"/>
+  </w:num>
+  <w:num w:numId="38" w16cid:durableId="883180066">
+    <w:abstractNumId w:val="25"/>
+  </w:num>
+  <w:num w:numId="39" w16cid:durableId="1981030169">
+    <w:abstractNumId w:val="32"/>
+  </w:num>
+  <w:num w:numId="40" w16cid:durableId="2102337488">
+    <w:abstractNumId w:val="21"/>
+  </w:num>
+  <w:num w:numId="41" w16cid:durableId="1242836520">
+    <w:abstractNumId w:val="23"/>
+  </w:num>
+  <w:num w:numId="42" w16cid:durableId="678507317">
     <w:abstractNumId w:val="46"/>
   </w:num>
-  <w:num w:numId="34" w16cid:durableId="1661617956">
-    <w:abstractNumId w:val="48"/>
-  </w:num>
-  <w:num w:numId="35" w16cid:durableId="1225024363">
-    <w:abstractNumId w:val="47"/>
-  </w:num>
-  <w:num w:numId="36" w16cid:durableId="1874031469">
-    <w:abstractNumId w:val="41"/>
-  </w:num>
-  <w:num w:numId="37" w16cid:durableId="89860012">
-    <w:abstractNumId w:val="57"/>
-  </w:num>
-  <w:num w:numId="38" w16cid:durableId="883180066">
-    <w:abstractNumId w:val="24"/>
-  </w:num>
-  <w:num w:numId="39" w16cid:durableId="1981030169">
-    <w:abstractNumId w:val="30"/>
-  </w:num>
-  <w:num w:numId="40" w16cid:durableId="2102337488">
-    <w:abstractNumId w:val="20"/>
-  </w:num>
-  <w:num w:numId="41" w16cid:durableId="1242836520">
-    <w:abstractNumId w:val="22"/>
-  </w:num>
-  <w:num w:numId="42" w16cid:durableId="678507317">
-    <w:abstractNumId w:val="43"/>
-  </w:num>
   <w:num w:numId="43" w16cid:durableId="402797109">
-    <w:abstractNumId w:val="26"/>
+    <w:abstractNumId w:val="28"/>
   </w:num>
   <w:num w:numId="44" w16cid:durableId="1642030950">
-    <w:abstractNumId w:val="37"/>
+    <w:abstractNumId w:val="39"/>
   </w:num>
   <w:num w:numId="45" w16cid:durableId="727416532">
     <w:abstractNumId w:val="1"/>
   </w:num>
   <w:num w:numId="46" w16cid:durableId="846360842">
-    <w:abstractNumId w:val="42"/>
+    <w:abstractNumId w:val="45"/>
   </w:num>
   <w:num w:numId="47" w16cid:durableId="552274490">
-    <w:abstractNumId w:val="39"/>
+    <w:abstractNumId w:val="41"/>
   </w:num>
   <w:num w:numId="48" w16cid:durableId="1277323315">
-    <w:abstractNumId w:val="6"/>
+    <w:abstractNumId w:val="7"/>
   </w:num>
   <w:num w:numId="49" w16cid:durableId="546843853">
-    <w:abstractNumId w:val="36"/>
+    <w:abstractNumId w:val="38"/>
   </w:num>
   <w:num w:numId="50" w16cid:durableId="2108384931">
-    <w:abstractNumId w:val="55"/>
+    <w:abstractNumId w:val="58"/>
   </w:num>
   <w:num w:numId="51" w16cid:durableId="959259787">
-    <w:abstractNumId w:val="31"/>
+    <w:abstractNumId w:val="33"/>
   </w:num>
   <w:num w:numId="52" w16cid:durableId="1390568505">
-    <w:abstractNumId w:val="7"/>
+    <w:abstractNumId w:val="8"/>
   </w:num>
   <w:num w:numId="53" w16cid:durableId="508060639">
-    <w:abstractNumId w:val="23"/>
+    <w:abstractNumId w:val="24"/>
   </w:num>
   <w:num w:numId="54" w16cid:durableId="798837913">
-    <w:abstractNumId w:val="17"/>
+    <w:abstractNumId w:val="18"/>
   </w:num>
   <w:num w:numId="55" w16cid:durableId="315308653">
-    <w:abstractNumId w:val="28"/>
+    <w:abstractNumId w:val="30"/>
   </w:num>
   <w:num w:numId="56" w16cid:durableId="122159990">
-    <w:abstractNumId w:val="21"/>
+    <w:abstractNumId w:val="22"/>
   </w:num>
   <w:num w:numId="57" w16cid:durableId="1645348905">
-    <w:abstractNumId w:val="50"/>
+    <w:abstractNumId w:val="53"/>
   </w:num>
   <w:num w:numId="58" w16cid:durableId="1353342154">
-    <w:abstractNumId w:val="32"/>
+    <w:abstractNumId w:val="34"/>
+  </w:num>
+  <w:num w:numId="59" w16cid:durableId="1614904062">
+    <w:abstractNumId w:val="43"/>
+  </w:num>
+  <w:num w:numId="60" w16cid:durableId="1350568182">
+    <w:abstractNumId w:val="27"/>
+  </w:num>
+  <w:num w:numId="61" w16cid:durableId="637615486">
+    <w:abstractNumId w:val="2"/>
   </w:num>
 </w:numbering>
 </file>

</xml_diff>